<commit_message>
i have uploaded my fully deressed and brief level use cases again
</commit_message>
<xml_diff>
--- a/School_managment_system.docx
+++ b/School_managment_system.docx
@@ -1,6 +1,6 @@
 
 <file path=word/document.xml><?xml version="1.0" encoding="utf-8"?>
-<w:document xmlns:wpc="http://schemas.microsoft.com/office/word/2010/wordprocessingCanvas" xmlns:mc="http://schemas.openxmlformats.org/markup-compatibility/2006" xmlns:o="urn:schemas-microsoft-com:office:office" xmlns:r="http://schemas.openxmlformats.org/officeDocument/2006/relationships" xmlns:m="http://schemas.openxmlformats.org/officeDocument/2006/math" xmlns:v="urn:schemas-microsoft-com:vml" xmlns:wp14="http://schemas.microsoft.com/office/word/2010/wordprocessingDrawing" xmlns:wp="http://schemas.openxmlformats.org/drawingml/2006/wordprocessingDrawing" xmlns:w10="urn:schemas-microsoft-com:office:word" xmlns:w="http://schemas.openxmlformats.org/wordprocessingml/2006/main" xmlns:w14="http://schemas.microsoft.com/office/word/2010/wordml" xmlns:w15="http://schemas.microsoft.com/office/word/2012/wordml" xmlns:wpg="http://schemas.microsoft.com/office/word/2010/wordprocessingGroup" xmlns:wpi="http://schemas.microsoft.com/office/word/2010/wordprocessingInk" xmlns:wne="http://schemas.microsoft.com/office/word/2006/wordml" xmlns:wps="http://schemas.microsoft.com/office/word/2010/wordprocessingShape" mc:Ignorable="w14 w15 wp14">
+<w:document xmlns:wpc="http://schemas.microsoft.com/office/word/2010/wordprocessingCanvas" xmlns:cx="http://schemas.microsoft.com/office/drawing/2014/chartex" xmlns:cx1="http://schemas.microsoft.com/office/drawing/2015/9/8/chartex" xmlns:cx2="http://schemas.microsoft.com/office/drawing/2015/10/21/chartex" xmlns:cx3="http://schemas.microsoft.com/office/drawing/2016/5/9/chartex" xmlns:cx4="http://schemas.microsoft.com/office/drawing/2016/5/10/chartex" xmlns:cx5="http://schemas.microsoft.com/office/drawing/2016/5/11/chartex" xmlns:cx6="http://schemas.microsoft.com/office/drawing/2016/5/12/chartex" xmlns:cx7="http://schemas.microsoft.com/office/drawing/2016/5/13/chartex" xmlns:cx8="http://schemas.microsoft.com/office/drawing/2016/5/14/chartex" xmlns:mc="http://schemas.openxmlformats.org/markup-compatibility/2006" xmlns:aink="http://schemas.microsoft.com/office/drawing/2016/ink" xmlns:am3d="http://schemas.microsoft.com/office/drawing/2017/model3d" xmlns:o="urn:schemas-microsoft-com:office:office" xmlns:oel="http://schemas.microsoft.com/office/2019/extlst" xmlns:r="http://schemas.openxmlformats.org/officeDocument/2006/relationships" xmlns:m="http://schemas.openxmlformats.org/officeDocument/2006/math" xmlns:v="urn:schemas-microsoft-com:vml" xmlns:wp14="http://schemas.microsoft.com/office/word/2010/wordprocessingDrawing" xmlns:wp="http://schemas.openxmlformats.org/drawingml/2006/wordprocessingDrawing" xmlns:w10="urn:schemas-microsoft-com:office:word" xmlns:w="http://schemas.openxmlformats.org/wordprocessingml/2006/main" xmlns:w14="http://schemas.microsoft.com/office/word/2010/wordml" xmlns:w15="http://schemas.microsoft.com/office/word/2012/wordml" xmlns:w16cex="http://schemas.microsoft.com/office/word/2018/wordml/cex" xmlns:w16cid="http://schemas.microsoft.com/office/word/2016/wordml/cid" xmlns:w16="http://schemas.microsoft.com/office/word/2018/wordml" xmlns:w16sdtdh="http://schemas.microsoft.com/office/word/2020/wordml/sdtdatahash" xmlns:w16se="http://schemas.microsoft.com/office/word/2015/wordml/symex" xmlns:wpg="http://schemas.microsoft.com/office/word/2010/wordprocessingGroup" xmlns:wpi="http://schemas.microsoft.com/office/word/2010/wordprocessingInk" xmlns:wne="http://schemas.microsoft.com/office/word/2006/wordml" xmlns:wps="http://schemas.microsoft.com/office/word/2010/wordprocessingShape" mc:Ignorable="w14 w15 w16se w16cid w16 w16cex w16sdtdh wp14">
   <w:body>
     <w:p>
       <w:pPr>
@@ -205,24 +205,46 @@
           <w:rFonts w:ascii="Verdana" w:hAnsi="Verdana"/>
         </w:rPr>
       </w:pPr>
+      <w:proofErr w:type="spellStart"/>
       <w:r>
         <w:rPr>
           <w:rFonts w:ascii="Verdana" w:hAnsi="Verdana"/>
         </w:rPr>
-        <w:t>Afaq (FA20-BSE-057)</w:t>
-      </w:r>
-    </w:p>
-    <w:p>
-      <w:pPr>
+        <w:t>Afaq</w:t>
+      </w:r>
+      <w:proofErr w:type="spellEnd"/>
+      <w:r>
         <w:rPr>
           <w:rFonts w:ascii="Verdana" w:hAnsi="Verdana"/>
         </w:rPr>
-      </w:pPr>
-      <w:r>
+        <w:t xml:space="preserve"> (FA20-BSE-057)</w:t>
+      </w:r>
+    </w:p>
+    <w:p>
+      <w:pPr>
         <w:rPr>
           <w:rFonts w:ascii="Verdana" w:hAnsi="Verdana"/>
         </w:rPr>
-        <w:t>Ali Said(FA20-BSE-4B-165)</w:t>
+      </w:pPr>
+      <w:r>
+        <w:rPr>
+          <w:rFonts w:ascii="Verdana" w:hAnsi="Verdana"/>
+        </w:rPr>
+        <w:t xml:space="preserve">Ali </w:t>
+      </w:r>
+      <w:proofErr w:type="gramStart"/>
+      <w:r>
+        <w:rPr>
+          <w:rFonts w:ascii="Verdana" w:hAnsi="Verdana"/>
+        </w:rPr>
+        <w:t>Said(</w:t>
+      </w:r>
+      <w:proofErr w:type="gramEnd"/>
+      <w:r>
+        <w:rPr>
+          <w:rFonts w:ascii="Verdana" w:hAnsi="Verdana"/>
+        </w:rPr>
+        <w:t>FA20-BSE-4B-165)</w:t>
       </w:r>
     </w:p>
     <w:p>
@@ -1033,7 +1055,21 @@
             <w:rStyle w:val="Hyperlink"/>
             <w:noProof/>
           </w:rPr>
-          <w:t>Brief Level Use Cases</w:t>
+          <w:t xml:space="preserve">Brief Level Use </w:t>
+        </w:r>
+        <w:r>
+          <w:rPr>
+            <w:rStyle w:val="Hyperlink"/>
+            <w:noProof/>
+          </w:rPr>
+          <w:t>C</w:t>
+        </w:r>
+        <w:r>
+          <w:rPr>
+            <w:rStyle w:val="Hyperlink"/>
+            <w:noProof/>
+          </w:rPr>
+          <w:t>ases</w:t>
         </w:r>
         <w:r>
           <w:rPr>
@@ -1334,7 +1370,23 @@
           <w:rFonts w:ascii="Lato" w:hAnsi="Lato" w:cs="Poppins"/>
           <w:color w:val="444444"/>
         </w:rPr>
-        <w:t>In the offline system, it is an overhead to keep the records related to faculty, student, parents, and other school staff on the papers. Everything related to their progress in the system is marked manually. For example A report of a student’s attendance is generated monthly is shown to his/her parents. Now, a regular student, going to school every day, is marked absent for a day by mistake.</w:t>
+        <w:t xml:space="preserve">In the offline system, it is an overhead to keep the records related to faculty, student, parents, and other school staff on the papers. Everything related to their progress in the system is marked manually. For </w:t>
+      </w:r>
+      <w:proofErr w:type="gramStart"/>
+      <w:r>
+        <w:rPr>
+          <w:rFonts w:ascii="Lato" w:hAnsi="Lato" w:cs="Poppins"/>
+          <w:color w:val="444444"/>
+        </w:rPr>
+        <w:t>example</w:t>
+      </w:r>
+      <w:proofErr w:type="gramEnd"/>
+      <w:r>
+        <w:rPr>
+          <w:rFonts w:ascii="Lato" w:hAnsi="Lato" w:cs="Poppins"/>
+          <w:color w:val="444444"/>
+        </w:rPr>
+        <w:t xml:space="preserve"> A report of a student’s attendance is generated monthly is shown to his/her parents. Now, a regular student, going to school every day, is marked absent for a day by mistake.</w:t>
       </w:r>
     </w:p>
     <w:p>
@@ -1354,7 +1406,23 @@
           <w:rFonts w:ascii="Lato" w:hAnsi="Lato" w:cs="Poppins"/>
           <w:color w:val="444444"/>
         </w:rPr>
-        <w:t>It is a burden to take out the register and view the records. As you can see, it is a very time-consuming process and it costs much. So, I thought why I should not help these young guns of the nations to help them to have a bright future and to make an online centralized platform that can be accessed from anywhere in the world.</w:t>
+        <w:t xml:space="preserve">It is a burden to take out the register and view the records. As you can see, it is a very time-consuming </w:t>
+      </w:r>
+      <w:proofErr w:type="gramStart"/>
+      <w:r>
+        <w:rPr>
+          <w:rFonts w:ascii="Lato" w:hAnsi="Lato" w:cs="Poppins"/>
+          <w:color w:val="444444"/>
+        </w:rPr>
+        <w:t>process</w:t>
+      </w:r>
+      <w:proofErr w:type="gramEnd"/>
+      <w:r>
+        <w:rPr>
+          <w:rFonts w:ascii="Lato" w:hAnsi="Lato" w:cs="Poppins"/>
+          <w:color w:val="444444"/>
+        </w:rPr>
+        <w:t xml:space="preserve"> and it costs much. So, I thought why I should not help these young guns of the nations to help them to have a bright future and to make an online centralized platform that can be accessed from anywhere in the world.</w:t>
       </w:r>
     </w:p>
     <w:p>
@@ -1911,7 +1979,29 @@
           <w:sz w:val="20"/>
           <w:szCs w:val="20"/>
         </w:rPr>
-        <w:t>Unauthorized users without permissions who have access to sensitive data can cause harm to educational institutions as a result of theft. There is a risk of the sensitive academic data will be leaked by staff. It becomes easy to lose your storage media with backup data due to misplacement or theft. When you suffer data loss due to various incidents such as mechanical damage, power failure, software crash, disasters or loss of your laptops and mobile devices, it is another way of inadvertent data exposure. Keep all your data safe and secure using role-based access control to ensure confidentiality and privacy.       </w:t>
+        <w:t xml:space="preserve">Unauthorized users without permissions who have access to sensitive data can cause harm to educational institutions </w:t>
+      </w:r>
+      <w:proofErr w:type="gramStart"/>
+      <w:r>
+        <w:rPr>
+          <w:rFonts w:ascii="Roboto" w:hAnsi="Roboto"/>
+          <w:color w:val="000000"/>
+          <w:spacing w:val="8"/>
+          <w:sz w:val="20"/>
+          <w:szCs w:val="20"/>
+        </w:rPr>
+        <w:t>as a result of</w:t>
+      </w:r>
+      <w:proofErr w:type="gramEnd"/>
+      <w:r>
+        <w:rPr>
+          <w:rFonts w:ascii="Roboto" w:hAnsi="Roboto"/>
+          <w:color w:val="000000"/>
+          <w:spacing w:val="8"/>
+          <w:sz w:val="20"/>
+          <w:szCs w:val="20"/>
+        </w:rPr>
+        <w:t xml:space="preserve"> theft. There is a risk of the sensitive academic data will be leaked by staff. It becomes easy to lose your storage media with backup data due to misplacement or theft. When you suffer data loss due to various incidents such as mechanical damage, power failure, software crash, disasters or loss of your laptops and mobile devices, it is another way of inadvertent data exposure. Keep all your data safe and secure using role-based access control to ensure confidentiality and privacy.       </w:t>
       </w:r>
     </w:p>
     <w:p>
@@ -1988,6 +2078,7 @@
           <w:sz w:val="20"/>
           <w:szCs w:val="20"/>
         </w:rPr>
+        <w:lastRenderedPageBreak/>
         <w:t>4. Negligence</w:t>
       </w:r>
     </w:p>
@@ -2013,7 +2104,6 @@
           <w:sz w:val="20"/>
           <w:szCs w:val="20"/>
         </w:rPr>
-        <w:lastRenderedPageBreak/>
         <w:t>When data is stored in computers or laptops, it has become so natural that people lose the information when files are accidentally deleted or even it could fall into the wrong hands. Ensure a proper backup strategy to keep your data on important devices and run them smoothly without hassles.</w:t>
       </w:r>
       <w:bookmarkStart w:id="15" w:name="_Toc101427045"/>
@@ -2151,30 +2241,134 @@
           <w:color w:val="243F60"/>
           <w:lang w:bidi="ur-PK"/>
         </w:rPr>
-        <w:t>Muhammad Nawaz Khan(FA20-BSE-073)</w:t>
+        <w:t xml:space="preserve">Muhammad Nawaz </w:t>
+      </w:r>
+      <w:proofErr w:type="gramStart"/>
+      <w:r>
+        <w:rPr>
+          <w:rFonts w:ascii="Cambria" w:eastAsia="SimSun" w:hAnsi="Cambria"/>
+          <w:color w:val="243F60"/>
+          <w:lang w:bidi="ur-PK"/>
+        </w:rPr>
+        <w:t>Khan(</w:t>
+      </w:r>
+      <w:proofErr w:type="gramEnd"/>
+      <w:r>
+        <w:rPr>
+          <w:rFonts w:ascii="Cambria" w:eastAsia="SimSun" w:hAnsi="Cambria"/>
+          <w:color w:val="243F60"/>
+          <w:lang w:bidi="ur-PK"/>
+        </w:rPr>
+        <w:t>FA20-BSE-073)</w:t>
       </w:r>
     </w:p>
     <w:p>
       <w:pPr>
         <w:pStyle w:val="Heading4"/>
-      </w:pPr>
-      <w:r>
-        <w:t xml:space="preserve">Use case: View Attendance </w:t>
-      </w:r>
-    </w:p>
-    <w:p>
-      <w:r>
-        <w:t>View attendance use case will use take attendance of students and faculty the attendance of faculty will be through biometric, and the record will be saved in database and the attendance of student will be taken by teachers and the record will be submitted on system. The admin and teacher can modify and view the attendance of student. The guardian and student can only view attendance.</w:t>
-      </w:r>
-    </w:p>
-    <w:p>
-      <w:pPr>
-        <w:pStyle w:val="Heading3"/>
       </w:pPr>
       <w:bookmarkStart w:id="21" w:name="_Toc101427048"/>
       <w:bookmarkStart w:id="22" w:name="_Toc101427106"/>
       <w:r>
-        <w:t>Ali Said(FA20-BSE-165)</w:t>
+        <w:t>Use case: Add faculty attendance:</w:t>
+      </w:r>
+    </w:p>
+    <w:p>
+      <w:r>
+        <w:t xml:space="preserve">The faculty mark their attendance using biometric or by entering their id </w:t>
+      </w:r>
+      <w:proofErr w:type="gramStart"/>
+      <w:r>
+        <w:t>no</w:t>
+      </w:r>
+      <w:proofErr w:type="gramEnd"/>
+      <w:r>
+        <w:t xml:space="preserve"> the real time attendance saved in the database and updated and the system.</w:t>
+      </w:r>
+    </w:p>
+    <w:p>
+      <w:pPr>
+        <w:pStyle w:val="Heading4"/>
+      </w:pPr>
+      <w:r>
+        <w:t>Use case: Add student attendance:</w:t>
+      </w:r>
+    </w:p>
+    <w:p>
+      <w:r>
+        <w:t>The teacher can mark the attendance of the student using the system and the real time attendance can be updated in the system.</w:t>
+      </w:r>
+    </w:p>
+    <w:p>
+      <w:pPr>
+        <w:pStyle w:val="Heading4"/>
+      </w:pPr>
+      <w:r>
+        <w:t>Use case: view student attendance:</w:t>
+      </w:r>
+    </w:p>
+    <w:p>
+      <w:pPr>
+        <w:pStyle w:val="doclist"/>
+        <w:rPr>
+          <w:rFonts w:ascii="Calibri" w:eastAsia="Calibri" w:hAnsi="Calibri" w:cs="Arial"/>
+          <w:sz w:val="22"/>
+          <w:szCs w:val="22"/>
+          <w:lang w:bidi="ur-PK"/>
+        </w:rPr>
+      </w:pPr>
+      <w:r>
+        <w:rPr>
+          <w:rFonts w:ascii="Calibri" w:eastAsia="Calibri" w:hAnsi="Calibri" w:cs="Arial"/>
+          <w:sz w:val="22"/>
+          <w:szCs w:val="22"/>
+          <w:lang w:bidi="ur-PK"/>
+        </w:rPr>
+        <w:t>The student teacher and faculty can view the real time attendance by using the system.</w:t>
+      </w:r>
+    </w:p>
+    <w:p>
+      <w:pPr>
+        <w:pStyle w:val="doclist"/>
+        <w:rPr>
+          <w:rFonts w:ascii="Calibri" w:eastAsia="Calibri" w:hAnsi="Calibri" w:cs="Arial"/>
+          <w:sz w:val="22"/>
+          <w:szCs w:val="22"/>
+          <w:lang w:bidi="ur-PK"/>
+        </w:rPr>
+      </w:pPr>
+      <w:r>
+        <w:rPr>
+          <w:rFonts w:ascii="Calibri" w:eastAsia="Calibri" w:hAnsi="Calibri" w:cs="Arial"/>
+          <w:sz w:val="22"/>
+          <w:szCs w:val="22"/>
+          <w:lang w:bidi="ur-PK"/>
+        </w:rPr>
+        <w:t xml:space="preserve">The system generates the attendance list of student and faculty for </w:t>
+      </w:r>
+      <w:r>
+        <w:rPr>
+          <w:rFonts w:ascii="Calibri" w:eastAsia="Calibri" w:hAnsi="Calibri" w:cs="Arial"/>
+          <w:sz w:val="22"/>
+          <w:szCs w:val="22"/>
+          <w:lang w:bidi="ur-PK"/>
+        </w:rPr>
+        <w:t>admin.</w:t>
+      </w:r>
+    </w:p>
+    <w:p>
+      <w:pPr>
+        <w:pStyle w:val="Heading3"/>
+      </w:pPr>
+      <w:r>
+        <w:t xml:space="preserve">Ali </w:t>
+      </w:r>
+      <w:proofErr w:type="gramStart"/>
+      <w:r>
+        <w:t>Said(</w:t>
+      </w:r>
+      <w:proofErr w:type="gramEnd"/>
+      <w:r>
+        <w:t>FA20-BSE-165)</w:t>
       </w:r>
       <w:bookmarkEnd w:id="21"/>
       <w:bookmarkEnd w:id="22"/>
@@ -2194,15 +2388,44 @@
     </w:p>
     <w:p>
       <w:r>
-        <w:t>In about exams use case faculty or staff can take exams directly from about exams section and take assignments directly from sub section assignments in about exams. It would be so ease for students as well as teachers to take/give exam or assignment in soft form . Teachers have to feed the questions on the about exams section after that teacher can set the timings for assignments or quizzes and set a deadline for submission. Exams marks would be marked automatically by the system but if teacher wants to change or over write he/she has access to do that. Students have access to upload file for assignments.</w:t>
+        <w:t xml:space="preserve">In about exams use case faculty or staff can take exams directly from about exams section and take assignments directly from sub section assignments in about exams. It would be so ease for students as well as teachers to take/give exam or assignment in soft </w:t>
+      </w:r>
+      <w:proofErr w:type="gramStart"/>
+      <w:r>
+        <w:t>form .</w:t>
+      </w:r>
+      <w:proofErr w:type="gramEnd"/>
+      <w:r>
+        <w:t xml:space="preserve"> Teachers </w:t>
+      </w:r>
+      <w:proofErr w:type="gramStart"/>
+      <w:r>
+        <w:t>have to</w:t>
+      </w:r>
+      <w:proofErr w:type="gramEnd"/>
+      <w:r>
+        <w:t xml:space="preserve"> feed the questions on the about exams section after that teacher can set the timings for assignments or quizzes and set a deadline for submission. Exams marks would be marked automatically by the system but if teacher wants to change or </w:t>
+      </w:r>
+      <w:proofErr w:type="gramStart"/>
+      <w:r>
+        <w:t>over write</w:t>
+      </w:r>
+      <w:proofErr w:type="gramEnd"/>
+      <w:r>
+        <w:t xml:space="preserve"> he/she has access to do that. Students have access to upload file for assignments.</w:t>
       </w:r>
     </w:p>
     <w:p>
       <w:pPr>
         <w:pStyle w:val="Heading3"/>
       </w:pPr>
-      <w:r>
-        <w:t>Afaq (FA20-BSE-057)</w:t>
+      <w:proofErr w:type="spellStart"/>
+      <w:r>
+        <w:t>Afaq</w:t>
+      </w:r>
+      <w:proofErr w:type="spellEnd"/>
+      <w:r>
+        <w:t xml:space="preserve"> (FA20-BSE-057)</w:t>
       </w:r>
     </w:p>
     <w:p>
@@ -2210,12 +2433,65 @@
         <w:pStyle w:val="Heading4"/>
       </w:pPr>
       <w:r>
-        <w:t>Use Case: Time Table</w:t>
-      </w:r>
-    </w:p>
-    <w:p>
-      <w:r>
-        <w:t>In school management system time table is necessary so it is strong entity. From time table students can see their time table and takes classes according to their time table slot. Faculty can also take classes according to their time table. Guardians able to see their children time table and keep eye on their class’s times. School administration will set time and classes to each and every class from first grade to matric level. Every class has unique time table and subjects.</w:t>
+        <w:t xml:space="preserve">Use Case: </w:t>
+      </w:r>
+      <w:proofErr w:type="gramStart"/>
+      <w:r>
+        <w:t>Time Table</w:t>
+      </w:r>
+      <w:proofErr w:type="gramEnd"/>
+    </w:p>
+    <w:p>
+      <w:r>
+        <w:t xml:space="preserve">In school management system </w:t>
+      </w:r>
+      <w:proofErr w:type="gramStart"/>
+      <w:r>
+        <w:t>time table</w:t>
+      </w:r>
+      <w:proofErr w:type="gramEnd"/>
+      <w:r>
+        <w:t xml:space="preserve"> is necessary so it is strong entity. From </w:t>
+      </w:r>
+      <w:proofErr w:type="gramStart"/>
+      <w:r>
+        <w:t>time table</w:t>
+      </w:r>
+      <w:proofErr w:type="gramEnd"/>
+      <w:r>
+        <w:t xml:space="preserve"> students can see their time table and takes classes according to their time table slot. Faculty can also take classes according to their </w:t>
+      </w:r>
+      <w:proofErr w:type="gramStart"/>
+      <w:r>
+        <w:t>time table</w:t>
+      </w:r>
+      <w:proofErr w:type="gramEnd"/>
+      <w:r>
+        <w:t xml:space="preserve">. Guardians able to see their children </w:t>
+      </w:r>
+      <w:proofErr w:type="gramStart"/>
+      <w:r>
+        <w:t>time table</w:t>
+      </w:r>
+      <w:proofErr w:type="gramEnd"/>
+      <w:r>
+        <w:t xml:space="preserve"> and keep eye on their class’s times. School administration will set time and classes to </w:t>
+      </w:r>
+      <w:proofErr w:type="gramStart"/>
+      <w:r>
+        <w:t>each and every</w:t>
+      </w:r>
+      <w:proofErr w:type="gramEnd"/>
+      <w:r>
+        <w:t xml:space="preserve"> class from first grade to matric level. Every class has unique </w:t>
+      </w:r>
+      <w:proofErr w:type="gramStart"/>
+      <w:r>
+        <w:t>time table</w:t>
+      </w:r>
+      <w:proofErr w:type="gramEnd"/>
+      <w:r>
+        <w:t xml:space="preserve"> and subjects.</w:t>
       </w:r>
     </w:p>
     <w:p>
@@ -2223,6 +2499,7 @@
         <w:pStyle w:val="Heading3"/>
       </w:pPr>
       <w:r>
+        <w:lastRenderedPageBreak/>
         <w:t>Abdullah Javed (FA20-BSE-052)</w:t>
       </w:r>
     </w:p>
@@ -2245,7 +2522,49 @@
         <w:rPr>
           <w:color w:val="000000" w:themeColor="text1"/>
         </w:rPr>
-        <w:t>In this use case students will be asked by the administrators to add class. After adding class there are certain subjects that are taught in that particular class added by student. Administrator is allowed to add or remove subjects from class, while students are bound to see only the subjects list. On the basis of subjects admin can assign instructor in each subjects. Faculty members can also  list down the subjects they want to teach. Guardians are also eligible to see the subjects of student.</w:t>
+        <w:t xml:space="preserve">In this use case students will be asked by the administrators to add class. After adding class there are certain subjects that are taught in that </w:t>
+      </w:r>
+      <w:proofErr w:type="gramStart"/>
+      <w:r>
+        <w:rPr>
+          <w:color w:val="000000" w:themeColor="text1"/>
+        </w:rPr>
+        <w:t>particular class</w:t>
+      </w:r>
+      <w:proofErr w:type="gramEnd"/>
+      <w:r>
+        <w:rPr>
+          <w:color w:val="000000" w:themeColor="text1"/>
+        </w:rPr>
+        <w:t xml:space="preserve"> added by student. Administrator is allowed to add or remove subjects from class, while students are bound to see only the subjects list. On the basis of </w:t>
+      </w:r>
+      <w:proofErr w:type="gramStart"/>
+      <w:r>
+        <w:rPr>
+          <w:color w:val="000000" w:themeColor="text1"/>
+        </w:rPr>
+        <w:t>subjects</w:t>
+      </w:r>
+      <w:proofErr w:type="gramEnd"/>
+      <w:r>
+        <w:rPr>
+          <w:color w:val="000000" w:themeColor="text1"/>
+        </w:rPr>
+        <w:t xml:space="preserve"> admin can assign instructor in each subjects. Faculty members can </w:t>
+      </w:r>
+      <w:proofErr w:type="gramStart"/>
+      <w:r>
+        <w:rPr>
+          <w:color w:val="000000" w:themeColor="text1"/>
+        </w:rPr>
+        <w:t>also  list</w:t>
+      </w:r>
+      <w:proofErr w:type="gramEnd"/>
+      <w:r>
+        <w:rPr>
+          <w:color w:val="000000" w:themeColor="text1"/>
+        </w:rPr>
+        <w:t xml:space="preserve"> down the subjects they want to teach. Guardians are also eligible to see the subjects of student.</w:t>
       </w:r>
     </w:p>
     <w:p/>
@@ -2278,129 +2597,240 @@
         <w:jc w:val="both"/>
       </w:pPr>
       <w:r>
-        <w:t xml:space="preserve">About Result use case will generate the result for student based on their request for view the result for the subjects. The results of student will be taken by teachers and the record will be submitted on system. </w:t>
-      </w:r>
+        <w:t>About Result use case will generate the result for student based on their request for view the result for the subjects. The results of student will be taken by teachers and the record will be submitted on system. The admin and teacher can modify and view the result of student. The guardian and student can only view the result.</w:t>
+      </w:r>
+    </w:p>
+    <w:p/>
+    <w:p>
+      <w:pPr>
+        <w:pStyle w:val="Heading3"/>
+        <w:rPr>
+          <w:b/>
+          <w:bCs/>
+        </w:rPr>
+      </w:pPr>
+      <w:r>
+        <w:rPr>
+          <w:b/>
+          <w:bCs/>
+        </w:rPr>
+        <w:t xml:space="preserve">Faizan </w:t>
+      </w:r>
+      <w:proofErr w:type="gramStart"/>
+      <w:r>
+        <w:rPr>
+          <w:b/>
+          <w:bCs/>
+        </w:rPr>
+        <w:t>Zaheer  (</w:t>
+      </w:r>
+      <w:proofErr w:type="gramEnd"/>
+      <w:r>
+        <w:rPr>
+          <w:b/>
+          <w:bCs/>
+        </w:rPr>
+        <w:t>FA20-BSE-045)</w:t>
+      </w:r>
+    </w:p>
+    <w:p>
+      <w:pPr>
+        <w:pStyle w:val="Heading4"/>
+      </w:pPr>
+      <w:r>
+        <w:t>Use Case: Events</w:t>
+      </w:r>
+    </w:p>
+    <w:p>
+      <w:pPr>
+        <w:jc w:val="both"/>
+      </w:pPr>
+      <w:r>
+        <w:t xml:space="preserve">In Events </w:t>
+      </w:r>
+      <w:proofErr w:type="spellStart"/>
+      <w:r>
+        <w:t>Usecase</w:t>
+      </w:r>
+      <w:proofErr w:type="spellEnd"/>
+      <w:r>
+        <w:t xml:space="preserve"> Event Manager Will Add the </w:t>
+      </w:r>
+      <w:proofErr w:type="spellStart"/>
+      <w:proofErr w:type="gramStart"/>
+      <w:r>
+        <w:t>Event,View</w:t>
+      </w:r>
+      <w:proofErr w:type="spellEnd"/>
+      <w:proofErr w:type="gramEnd"/>
+      <w:r>
+        <w:t xml:space="preserve"> </w:t>
+      </w:r>
+      <w:proofErr w:type="spellStart"/>
+      <w:r>
+        <w:t>events,delete</w:t>
+      </w:r>
+      <w:proofErr w:type="spellEnd"/>
+      <w:r>
+        <w:t xml:space="preserve"> </w:t>
+      </w:r>
+      <w:proofErr w:type="spellStart"/>
+      <w:r>
+        <w:t>events,monitor</w:t>
+      </w:r>
+      <w:proofErr w:type="spellEnd"/>
+      <w:r>
+        <w:t xml:space="preserve"> events status </w:t>
+      </w:r>
+      <w:proofErr w:type="spellStart"/>
+      <w:r>
+        <w:t>online,manage</w:t>
+      </w:r>
+      <w:proofErr w:type="spellEnd"/>
+      <w:r>
+        <w:t xml:space="preserve"> series and schedules of events ,monitor Venue and </w:t>
+      </w:r>
+      <w:proofErr w:type="spellStart"/>
+      <w:r>
+        <w:t>Parcipants</w:t>
+      </w:r>
+      <w:proofErr w:type="spellEnd"/>
+      <w:r>
+        <w:t xml:space="preserve"> records and show the list of </w:t>
+      </w:r>
+      <w:proofErr w:type="spellStart"/>
+      <w:r>
+        <w:t>parcipants</w:t>
+      </w:r>
+      <w:proofErr w:type="spellEnd"/>
+      <w:r>
+        <w:t xml:space="preserve"> and release  the schedules of events and events </w:t>
+      </w:r>
+      <w:proofErr w:type="spellStart"/>
+      <w:r>
+        <w:t>detail.Event</w:t>
+      </w:r>
+      <w:proofErr w:type="spellEnd"/>
+      <w:r>
+        <w:t xml:space="preserve"> Manager make changes or modify the events and </w:t>
+      </w:r>
+      <w:proofErr w:type="spellStart"/>
+      <w:r>
+        <w:t>parcipants</w:t>
+      </w:r>
+      <w:proofErr w:type="spellEnd"/>
+      <w:r>
+        <w:t xml:space="preserve">  view the Events and schedule of events.  </w:t>
+      </w:r>
+    </w:p>
+    <w:p>
+      <w:pPr>
+        <w:pStyle w:val="Heading2"/>
+      </w:pPr>
+      <w:r>
+        <w:t>Brief Level Use Cases</w:t>
+      </w:r>
+    </w:p>
+    <w:p>
+      <w:pPr>
+        <w:pStyle w:val="Heading3"/>
+      </w:pPr>
+      <w:r>
+        <w:t>Irfan khan FA20-BSE-070</w:t>
+      </w:r>
+    </w:p>
+    <w:p>
+      <w:pPr>
+        <w:pStyle w:val="Heading4"/>
+      </w:pPr>
+      <w:r>
+        <w:t>Use Case: register account</w:t>
+      </w:r>
+    </w:p>
+    <w:p>
+      <w:r>
+        <w:t xml:space="preserve">User opens the </w:t>
+      </w:r>
+      <w:proofErr w:type="gramStart"/>
+      <w:r>
+        <w:t>School</w:t>
+      </w:r>
+      <w:proofErr w:type="gramEnd"/>
+      <w:r>
+        <w:t xml:space="preserve"> management system and clicks on the register button. The system takes the user to the registration page. The user is required to enter information asked by the system. The user then enters his full name, email, address, phone number and password. The system then checks if the user is already registered or not. If he is not registered the system validates and registers him as a </w:t>
+      </w:r>
+      <w:proofErr w:type="gramStart"/>
+      <w:r>
+        <w:t>Student</w:t>
+      </w:r>
+      <w:proofErr w:type="gramEnd"/>
+      <w:r>
+        <w:t>.</w:t>
+      </w:r>
+    </w:p>
+    <w:p>
+      <w:pPr>
+        <w:pStyle w:val="Heading2"/>
+      </w:pPr>
+      <w:r>
+        <w:t>Brief Level Use Cases</w:t>
+      </w:r>
+    </w:p>
+    <w:p>
+      <w:pPr>
+        <w:pStyle w:val="Heading3"/>
+      </w:pPr>
+      <w:r>
+        <w:t>Irfan khan FA20-BSE-070</w:t>
+      </w:r>
+    </w:p>
+    <w:p>
+      <w:pPr>
+        <w:pStyle w:val="Heading4"/>
+      </w:pPr>
+      <w:r>
+        <w:t>Use Case: login</w:t>
+      </w:r>
+    </w:p>
+    <w:p>
+      <w:r>
+        <w:t xml:space="preserve">User opens the </w:t>
+      </w:r>
+      <w:proofErr w:type="gramStart"/>
+      <w:r>
+        <w:t>School</w:t>
+      </w:r>
+      <w:proofErr w:type="gramEnd"/>
+      <w:r>
+        <w:t xml:space="preserve"> management system and clicks on the login button. The system takes the user to the login page. The user is required to enter information asked by the system which is the username and the password. The system then checks if the user is already registered or not. If he is registered the system validates and logs him in.</w:t>
+      </w:r>
+    </w:p>
+    <w:p>
+      <w:pPr>
+        <w:pStyle w:val="Heading2"/>
+      </w:pPr>
       <w:r>
         <w:lastRenderedPageBreak/>
-        <w:t>The admin and teacher can modify and view the result of student. The guardian and student can only view the result.</w:t>
-      </w:r>
-    </w:p>
-    <w:p/>
+        <w:t>Brief Level Use Cases</w:t>
+      </w:r>
+    </w:p>
     <w:p>
       <w:pPr>
         <w:pStyle w:val="Heading3"/>
         <w:rPr>
           <w:b/>
-          <w:bCs/>
-        </w:rPr>
-      </w:pPr>
-      <w:r>
-        <w:rPr>
-          <w:b/>
-          <w:bCs/>
-        </w:rPr>
-        <w:t>Faizan Zaheer  (FA20-BSE-045)</w:t>
+        </w:rPr>
+      </w:pPr>
+      <w:r>
+        <w:rPr>
+          <w:b/>
+        </w:rPr>
+        <w:t>Irfan khan FA20-BSE-070</w:t>
       </w:r>
     </w:p>
     <w:p>
       <w:pPr>
         <w:pStyle w:val="Heading4"/>
-      </w:pPr>
-      <w:r>
-        <w:t>Use Case: Events</w:t>
-      </w:r>
-    </w:p>
-    <w:p>
-      <w:pPr>
-        <w:jc w:val="both"/>
-      </w:pPr>
-      <w:r>
-        <w:t xml:space="preserve">In Events Usecase Event Manager Will Add the Event,View events,delete events,monitor events status online,manage series and schedules of events ,monitor Venue and Parcipants records and show the list of parcipants and release  the schedules of events and events detail.Event Manager make changes or modify the events and parcipants  view the Events and schedule of events.  </w:t>
-      </w:r>
-    </w:p>
-    <w:p>
-      <w:pPr>
-        <w:pStyle w:val="Heading2"/>
-      </w:pPr>
-      <w:r>
-        <w:t>Brief Level Use Cases</w:t>
-      </w:r>
-    </w:p>
-    <w:p>
-      <w:pPr>
-        <w:pStyle w:val="Heading3"/>
-      </w:pPr>
-      <w:r>
-        <w:t>Irfan khan FA20-BSE-070</w:t>
-      </w:r>
-    </w:p>
-    <w:p>
-      <w:pPr>
-        <w:pStyle w:val="Heading4"/>
-      </w:pPr>
-      <w:r>
-        <w:t>Use Case: register account</w:t>
-      </w:r>
-    </w:p>
-    <w:p>
-      <w:r>
-        <w:t>User opens the School management system and clicks on the register button. The system takes the user to the registration page. The user is required to enter information asked by the system. The user then enters his full name, email, address, phone number and password. The system then checks if the user is already registered or not. If he is not registered the system validates and registers him as a Student.</w:t>
-      </w:r>
-    </w:p>
-    <w:p>
-      <w:pPr>
-        <w:pStyle w:val="Heading2"/>
-      </w:pPr>
-      <w:r>
-        <w:t>Brief Level Use Cases</w:t>
-      </w:r>
-    </w:p>
-    <w:p>
-      <w:pPr>
-        <w:pStyle w:val="Heading3"/>
-      </w:pPr>
-      <w:r>
-        <w:t>Irfan khan FA20-BSE-070</w:t>
-      </w:r>
-    </w:p>
-    <w:p>
-      <w:pPr>
-        <w:pStyle w:val="Heading4"/>
-      </w:pPr>
-      <w:r>
-        <w:t>Use Case: login</w:t>
-      </w:r>
-    </w:p>
-    <w:p>
-      <w:r>
-        <w:t>User opens the School management system and clicks on the login button. The system takes the user to the login page. The user is required to enter information asked by the system which is the username and the password. The system then checks if the user is already registered or not. If he is registered the system validates and logs him in.</w:t>
-      </w:r>
-    </w:p>
-    <w:p>
-      <w:pPr>
-        <w:pStyle w:val="Heading2"/>
-      </w:pPr>
-      <w:r>
-        <w:t>Brief Level Use Cases</w:t>
-      </w:r>
-    </w:p>
-    <w:p>
-      <w:pPr>
-        <w:pStyle w:val="Heading3"/>
-        <w:rPr>
-          <w:b/>
-        </w:rPr>
-      </w:pPr>
-      <w:r>
-        <w:rPr>
-          <w:b/>
-        </w:rPr>
-        <w:t>Irfan khan FA20-BSE-070</w:t>
-      </w:r>
-    </w:p>
-    <w:p>
-      <w:pPr>
-        <w:pStyle w:val="Heading4"/>
         <w:rPr>
           <w:b/>
         </w:rPr>
@@ -2420,7 +2850,23 @@
     </w:p>
     <w:p>
       <w:r>
-        <w:t>User opens the School management system and clicks on the register button. The system takes the user to the registration page. The user is required to enter information asked by the system. The user then enters his full name, email, address, phone number and password. The System gives to access to log in to System if the user is enter correct and valid information for registration of a user account. If he is register to the system. The System validates and registers him as a User</w:t>
+        <w:t xml:space="preserve">User opens the </w:t>
+      </w:r>
+      <w:proofErr w:type="gramStart"/>
+      <w:r>
+        <w:t>School</w:t>
+      </w:r>
+      <w:proofErr w:type="gramEnd"/>
+      <w:r>
+        <w:t xml:space="preserve"> management system and clicks on the register button. The system takes the user to the registration page. The user is required to enter information asked by the system. The user then enters his full name, email, address, phone number and password. The System gives to access to log in to System if the user is </w:t>
+      </w:r>
+      <w:proofErr w:type="gramStart"/>
+      <w:r>
+        <w:t>enter</w:t>
+      </w:r>
+      <w:proofErr w:type="gramEnd"/>
+      <w:r>
+        <w:t xml:space="preserve"> correct and valid information for registration of a user account. If he is register to the system. The System validates and registers him as a User</w:t>
       </w:r>
     </w:p>
     <w:p/>
@@ -2454,7 +2900,6 @@
           <w:sz w:val="44"/>
           <w:szCs w:val="44"/>
         </w:rPr>
-        <w:lastRenderedPageBreak/>
         <w:t>Fully dressed use case:</w:t>
       </w:r>
     </w:p>
@@ -2479,7 +2924,7 @@
         <w:tblLook w:val="04A0" w:firstRow="1" w:lastRow="0" w:firstColumn="1" w:lastColumn="0" w:noHBand="0" w:noVBand="1"/>
       </w:tblPr>
       <w:tblGrid>
-        <w:gridCol w:w="3009"/>
+        <w:gridCol w:w="3586"/>
       </w:tblGrid>
       <w:tr>
         <w:trPr>
@@ -2502,8 +2947,10 @@
             <w:pPr>
               <w:pStyle w:val="Heading4"/>
             </w:pPr>
-            <w:r>
-              <w:t>Use Case UC1: View Attendance</w:t>
+            <w:bookmarkStart w:id="24" w:name="_Toc101427050"/>
+            <w:bookmarkStart w:id="25" w:name="_Toc101427107"/>
+            <w:r>
+              <w:t>Use Case UC1: Add faculty attendance</w:t>
             </w:r>
           </w:p>
         </w:tc>
@@ -2522,7 +2969,7 @@
         <w:t>scope</w:t>
       </w:r>
       <w:r>
-        <w:t xml:space="preserve">: view attendance </w:t>
+        <w:t>: mark faculty attendance</w:t>
       </w:r>
     </w:p>
     <w:p>
@@ -2563,11 +3010,6 @@
     </w:p>
     <w:p>
       <w:r>
-        <w:t>Teacher: Teacher wants to take attendance easily without any error and don’t want to carry extra register to mark students’ attendance.</w:t>
-      </w:r>
-    </w:p>
-    <w:p>
-      <w:r>
         <w:t xml:space="preserve">Faculty: it is easy for faculty to mark attendance using biometric and the attendance is updated directly </w:t>
       </w:r>
     </w:p>
@@ -2578,22 +3020,12 @@
     </w:p>
     <w:p>
       <w:r>
-        <w:t>Student: students want to get rid of traditional list to check their attendance and the system is very useful to for student to view their updated attendance.</w:t>
-      </w:r>
-    </w:p>
-    <w:p>
-      <w:r>
-        <w:t>Guardian: The system also alerts the guardian if the student is absent.</w:t>
-      </w:r>
-    </w:p>
-    <w:p>
-      <w:r>
-        <w:t>Admin: managing the teachers and student attendance and classes this system is very difficult for admin.</w:t>
-      </w:r>
-    </w:p>
-    <w:p>
-      <w:r>
-        <w:t>The system generates class wise attendance lists and inform that which faculty member is absent.</w:t>
+        <w:t>Admin: managing the teacher’s attendance without this system is very difficult for admin.</w:t>
+      </w:r>
+    </w:p>
+    <w:p>
+      <w:r>
+        <w:t>The system generates attendance lists and inform the admin that which faculty member is absent.</w:t>
       </w:r>
     </w:p>
     <w:p>
@@ -2617,7 +3049,7 @@
         <w:rPr>
           <w:rStyle w:val="docemphstrong"/>
         </w:rPr>
-        <w:t xml:space="preserve"> student, teacher and admin must be identified and authenticated.</w:t>
+        <w:t xml:space="preserve"> faculty must be authorized through biometric or thorough id no.</w:t>
       </w:r>
     </w:p>
     <w:p/>
@@ -2637,7 +3069,7 @@
         <w:t>Success guarantee</w:t>
       </w:r>
       <w:r>
-        <w:t xml:space="preserve"> (or Postconditions): The process of Taking attendance become easy. View real time attendance. Accurate attendance Report for admin.</w:t>
+        <w:t xml:space="preserve"> (or Postconditions): marking the attendance for faculty become easy.</w:t>
       </w:r>
     </w:p>
     <w:p>
@@ -2686,7 +3118,7 @@
         <w:spacing w:after="160" w:line="256" w:lineRule="auto"/>
       </w:pPr>
       <w:r>
-        <w:t>Teacher marks attendance of students using the system and records is saved in the database.</w:t>
+        <w:t>Teacher marks their attendance system and records is saved in the database.</w:t>
       </w:r>
     </w:p>
     <w:p>
@@ -2712,7 +3144,360 @@
         <w:spacing w:after="160" w:line="256" w:lineRule="auto"/>
       </w:pPr>
       <w:r>
-        <w:t>System alert guardian if the student is absent.</w:t>
+        <w:lastRenderedPageBreak/>
+        <w:t>Admin can view the real time attendance.</w:t>
+      </w:r>
+    </w:p>
+    <w:p>
+      <w:pPr>
+        <w:rPr>
+          <w:rStyle w:val="docemphstrong"/>
+          <w:rFonts w:ascii="Times New Roman" w:eastAsia="Times New Roman" w:hAnsi="Times New Roman" w:cs="Times New Roman"/>
+          <w:b/>
+          <w:bCs/>
+          <w:sz w:val="24"/>
+          <w:szCs w:val="24"/>
+        </w:rPr>
+      </w:pPr>
+      <w:r>
+        <w:rPr>
+          <w:rStyle w:val="docemphstrong"/>
+          <w:rFonts w:ascii="Times New Roman" w:eastAsia="Times New Roman" w:hAnsi="Times New Roman"/>
+          <w:b/>
+          <w:bCs/>
+          <w:sz w:val="24"/>
+          <w:szCs w:val="24"/>
+        </w:rPr>
+        <w:t>Extension or alternative flows:</w:t>
+      </w:r>
+    </w:p>
+    <w:p>
+      <w:r>
+        <w:rPr>
+          <w:sz w:val="24"/>
+          <w:szCs w:val="24"/>
+        </w:rPr>
+        <w:t>At any time, fingerprint can’t be registered:</w:t>
+      </w:r>
+    </w:p>
+    <w:p>
+      <w:pPr>
+        <w:pStyle w:val="ListParagraph"/>
+        <w:numPr>
+          <w:ilvl w:val="0"/>
+          <w:numId w:val="49"/>
+        </w:numPr>
+      </w:pPr>
+      <w:r>
+        <w:t>During marking attendance, the fingerprint may not work every time.</w:t>
+      </w:r>
+    </w:p>
+    <w:p>
+      <w:pPr>
+        <w:pStyle w:val="ListParagraph"/>
+        <w:numPr>
+          <w:ilvl w:val="0"/>
+          <w:numId w:val="49"/>
+        </w:numPr>
+      </w:pPr>
+      <w:r>
+        <w:t>If the fingerprint can’t work teacher should use their ID NO for attendance.</w:t>
+      </w:r>
+    </w:p>
+    <w:p>
+      <w:pPr>
+        <w:pStyle w:val="ListParagraph"/>
+      </w:pPr>
+    </w:p>
+    <w:p>
+      <w:pPr>
+        <w:rPr>
+          <w:sz w:val="24"/>
+          <w:szCs w:val="24"/>
+        </w:rPr>
+      </w:pPr>
+      <w:r>
+        <w:rPr>
+          <w:sz w:val="24"/>
+          <w:szCs w:val="24"/>
+        </w:rPr>
+        <w:t>If system does not recover:</w:t>
+      </w:r>
+    </w:p>
+    <w:p>
+      <w:pPr>
+        <w:pStyle w:val="ListParagraph"/>
+        <w:numPr>
+          <w:ilvl w:val="0"/>
+          <w:numId w:val="9"/>
+        </w:numPr>
+        <w:spacing w:after="160" w:line="256" w:lineRule="auto"/>
+      </w:pPr>
+      <w:r>
+        <w:t xml:space="preserve">The user will suspend the operation and the system will show an error message. </w:t>
+      </w:r>
+    </w:p>
+    <w:p>
+      <w:pPr>
+        <w:pStyle w:val="ListParagraph"/>
+        <w:numPr>
+          <w:ilvl w:val="0"/>
+          <w:numId w:val="9"/>
+        </w:numPr>
+        <w:spacing w:after="160" w:line="256" w:lineRule="auto"/>
+      </w:pPr>
+      <w:r>
+        <w:t xml:space="preserve">The user starts a new operation and continue to his work. </w:t>
+      </w:r>
+    </w:p>
+    <w:p>
+      <w:pPr>
+        <w:rPr>
+          <w:rStyle w:val="docemphstrong"/>
+          <w:rFonts w:ascii="Times New Roman" w:eastAsia="Times New Roman" w:hAnsi="Times New Roman"/>
+          <w:b/>
+          <w:bCs/>
+          <w:sz w:val="24"/>
+          <w:szCs w:val="24"/>
+        </w:rPr>
+      </w:pPr>
+      <w:r>
+        <w:rPr>
+          <w:rStyle w:val="docemphstrong"/>
+          <w:rFonts w:ascii="Times New Roman" w:eastAsia="Times New Roman" w:hAnsi="Times New Roman"/>
+          <w:b/>
+          <w:bCs/>
+          <w:sz w:val="24"/>
+          <w:szCs w:val="24"/>
+        </w:rPr>
+        <w:t>Special requirements:</w:t>
+      </w:r>
+    </w:p>
+    <w:p>
+      <w:pPr>
+        <w:pStyle w:val="ListParagraph"/>
+        <w:numPr>
+          <w:ilvl w:val="0"/>
+          <w:numId w:val="50"/>
+        </w:numPr>
+      </w:pPr>
+      <w:r>
+        <w:t>There should be a biometric attendance machine for faculty attendance.</w:t>
+      </w:r>
+    </w:p>
+    <w:p>
+      <w:pPr>
+        <w:pStyle w:val="ListParagraph"/>
+        <w:numPr>
+          <w:ilvl w:val="0"/>
+          <w:numId w:val="50"/>
+        </w:numPr>
+      </w:pPr>
+      <w:r>
+        <w:t>The machine should be connected to system</w:t>
+      </w:r>
+    </w:p>
+    <w:p>
+      <w:pPr>
+        <w:pStyle w:val="doctext"/>
+      </w:pPr>
+      <w:r>
+        <w:rPr>
+          <w:rStyle w:val="docemphstrong"/>
+          <w:b/>
+          <w:bCs/>
+        </w:rPr>
+        <w:t xml:space="preserve"> Technology and Data Variations List</w:t>
+      </w:r>
+      <w:r>
+        <w:rPr>
+          <w:rStyle w:val="docemphstrong"/>
+        </w:rPr>
+        <w:t>:</w:t>
+      </w:r>
+    </w:p>
+    <w:p>
+      <w:r>
+        <w:t>The biometric attendance machine should be connected to the system.</w:t>
+      </w:r>
+    </w:p>
+    <w:p/>
+    <w:tbl>
+      <w:tblPr>
+        <w:tblW w:w="0" w:type="auto"/>
+        <w:tblCellSpacing w:w="0" w:type="dxa"/>
+        <w:tblCellMar>
+          <w:top w:w="75" w:type="dxa"/>
+          <w:left w:w="75" w:type="dxa"/>
+          <w:bottom w:w="75" w:type="dxa"/>
+          <w:right w:w="75" w:type="dxa"/>
+        </w:tblCellMar>
+        <w:tblLook w:val="04A0" w:firstRow="1" w:lastRow="0" w:firstColumn="1" w:lastColumn="0" w:noHBand="0" w:noVBand="1"/>
+      </w:tblPr>
+      <w:tblGrid>
+        <w:gridCol w:w="3658"/>
+      </w:tblGrid>
+      <w:tr>
+        <w:trPr>
+          <w:tblHeader/>
+          <w:tblCellSpacing w:w="0" w:type="dxa"/>
+        </w:trPr>
+        <w:tc>
+          <w:tcPr>
+            <w:tcW w:w="0" w:type="auto"/>
+            <w:tcBorders>
+              <w:top w:val="nil"/>
+              <w:left w:val="nil"/>
+              <w:bottom w:val="nil"/>
+              <w:right w:val="nil"/>
+            </w:tcBorders>
+            <w:vAlign w:val="center"/>
+            <w:hideMark/>
+          </w:tcPr>
+          <w:p>
+            <w:pPr>
+              <w:pStyle w:val="Heading4"/>
+            </w:pPr>
+            <w:r>
+              <w:t>Use Case UC1: Add student Attendance</w:t>
+            </w:r>
+          </w:p>
+        </w:tc>
+      </w:tr>
+    </w:tbl>
+    <w:p>
+      <w:r>
+        <w:rPr>
+          <w:rStyle w:val="docemphstrong"/>
+          <w:rFonts w:ascii="Times New Roman" w:eastAsia="Times New Roman" w:hAnsi="Times New Roman"/>
+          <w:b/>
+          <w:bCs/>
+          <w:sz w:val="24"/>
+          <w:szCs w:val="24"/>
+        </w:rPr>
+        <w:t>scope</w:t>
+      </w:r>
+      <w:r>
+        <w:t xml:space="preserve">: mark student attendance </w:t>
+      </w:r>
+    </w:p>
+    <w:p>
+      <w:r>
+        <w:rPr>
+          <w:rStyle w:val="docemphstrong"/>
+          <w:rFonts w:ascii="Times New Roman" w:eastAsia="Times New Roman" w:hAnsi="Times New Roman"/>
+          <w:b/>
+          <w:bCs/>
+          <w:sz w:val="24"/>
+          <w:szCs w:val="24"/>
+        </w:rPr>
+        <w:t>primary Actors</w:t>
+      </w:r>
+      <w:r>
+        <w:t>: faculty, student.</w:t>
+      </w:r>
+    </w:p>
+    <w:p>
+      <w:pPr>
+        <w:pStyle w:val="doctext"/>
+        <w:rPr>
+          <w:rStyle w:val="docemphstrong"/>
+          <w:rFonts w:eastAsia="SimSun"/>
+          <w:b/>
+          <w:bCs/>
+        </w:rPr>
+      </w:pPr>
+      <w:r>
+        <w:rPr>
+          <w:rStyle w:val="docemphstrong"/>
+          <w:rFonts w:eastAsia="SimSun"/>
+          <w:b/>
+          <w:bCs/>
+        </w:rPr>
+        <w:t>Stake holder and interest:</w:t>
+      </w:r>
+    </w:p>
+    <w:p>
+      <w:r>
+        <w:t>Teacher: Teacher wants to take attendance easily without any error and don’t want to carry extra register to mark students’ attendance.</w:t>
+      </w:r>
+    </w:p>
+    <w:p>
+      <w:r>
+        <w:t>In the system and there is less chance of errors to forgot attendance.</w:t>
+      </w:r>
+    </w:p>
+    <w:p>
+      <w:r>
+        <w:t>Student: students want to get rid of traditional list to check their attendance and the system is very useful to for student to view their updated attendance.</w:t>
+      </w:r>
+    </w:p>
+    <w:p>
+      <w:pPr>
+        <w:rPr>
+          <w:rStyle w:val="docemphstrong"/>
+        </w:rPr>
+      </w:pPr>
+      <w:r>
+        <w:rPr>
+          <w:rStyle w:val="docemphstrong"/>
+          <w:rFonts w:ascii="Times New Roman" w:eastAsia="Times New Roman" w:hAnsi="Times New Roman"/>
+          <w:b/>
+          <w:bCs/>
+          <w:sz w:val="24"/>
+          <w:szCs w:val="24"/>
+        </w:rPr>
+        <w:t>Preconditions:</w:t>
+      </w:r>
+      <w:r>
+        <w:rPr>
+          <w:rStyle w:val="docemphstrong"/>
+        </w:rPr>
+        <w:t xml:space="preserve"> Teacher must be identified and authenticated.</w:t>
+      </w:r>
+    </w:p>
+    <w:p/>
+    <w:p>
+      <w:r>
+        <w:t xml:space="preserve"> </w:t>
+      </w:r>
+      <w:r>
+        <w:rPr>
+          <w:rStyle w:val="docemphstrong"/>
+          <w:rFonts w:ascii="Times New Roman" w:eastAsia="Times New Roman" w:hAnsi="Times New Roman"/>
+          <w:b/>
+          <w:bCs/>
+          <w:sz w:val="24"/>
+          <w:szCs w:val="24"/>
+        </w:rPr>
+        <w:t>Success guarantee</w:t>
+      </w:r>
+      <w:r>
+        <w:t xml:space="preserve"> (or Postconditions): The process of Taking attendance become easy and the real time attendance can be updated in the system.</w:t>
+      </w:r>
+    </w:p>
+    <w:p>
+      <w:pPr>
+        <w:rPr>
+          <w:rStyle w:val="docemphstrong"/>
+          <w:rFonts w:ascii="Times New Roman" w:eastAsia="Times New Roman" w:hAnsi="Times New Roman" w:cs="Times New Roman"/>
+          <w:b/>
+          <w:bCs/>
+          <w:sz w:val="24"/>
+          <w:szCs w:val="24"/>
+        </w:rPr>
+      </w:pPr>
+      <w:r>
+        <w:rPr>
+          <w:rStyle w:val="docemphstrong"/>
+          <w:rFonts w:ascii="Times New Roman" w:eastAsia="Times New Roman" w:hAnsi="Times New Roman"/>
+          <w:b/>
+          <w:bCs/>
+          <w:sz w:val="24"/>
+          <w:szCs w:val="24"/>
+        </w:rPr>
+        <w:lastRenderedPageBreak/>
+        <w:t>Main success scenario or Basic flow:</w:t>
       </w:r>
     </w:p>
     <w:p>
@@ -2725,7 +3510,20 @@
         <w:spacing w:after="160" w:line="256" w:lineRule="auto"/>
       </w:pPr>
       <w:r>
-        <w:t>Students and guardians can view the real time attendance.</w:t>
+        <w:t>Teacher marks attendance of students using the system and records is saved in the database.</w:t>
+      </w:r>
+    </w:p>
+    <w:p>
+      <w:pPr>
+        <w:pStyle w:val="ListParagraph"/>
+        <w:numPr>
+          <w:ilvl w:val="0"/>
+          <w:numId w:val="6"/>
+        </w:numPr>
+        <w:spacing w:after="160" w:line="256" w:lineRule="auto"/>
+      </w:pPr>
+      <w:r>
+        <w:t>The system generates attendance report for admin.</w:t>
       </w:r>
     </w:p>
     <w:p>
@@ -2770,7 +3568,6 @@
         <w:spacing w:after="160" w:line="256" w:lineRule="auto"/>
       </w:pPr>
       <w:r>
-        <w:lastRenderedPageBreak/>
         <w:t>During the marking or updating attendance any time the internet connection may be gone.</w:t>
       </w:r>
     </w:p>
@@ -2977,12 +3774,388 @@
         <w:ind w:firstLine="720"/>
       </w:pPr>
     </w:p>
+    <w:p/>
+    <w:p/>
+    <w:tbl>
+      <w:tblPr>
+        <w:tblW w:w="0" w:type="auto"/>
+        <w:tblCellSpacing w:w="0" w:type="dxa"/>
+        <w:tblCellMar>
+          <w:top w:w="75" w:type="dxa"/>
+          <w:left w:w="75" w:type="dxa"/>
+          <w:bottom w:w="75" w:type="dxa"/>
+          <w:right w:w="75" w:type="dxa"/>
+        </w:tblCellMar>
+        <w:tblLook w:val="04A0" w:firstRow="1" w:lastRow="0" w:firstColumn="1" w:lastColumn="0" w:noHBand="0" w:noVBand="1"/>
+      </w:tblPr>
+      <w:tblGrid>
+        <w:gridCol w:w="2652"/>
+      </w:tblGrid>
+      <w:tr>
+        <w:trPr>
+          <w:tblHeader/>
+          <w:tblCellSpacing w:w="0" w:type="dxa"/>
+        </w:trPr>
+        <w:tc>
+          <w:tcPr>
+            <w:tcW w:w="0" w:type="auto"/>
+            <w:tcBorders>
+              <w:top w:val="nil"/>
+              <w:left w:val="nil"/>
+              <w:bottom w:val="nil"/>
+              <w:right w:val="nil"/>
+            </w:tcBorders>
+            <w:vAlign w:val="center"/>
+            <w:hideMark/>
+          </w:tcPr>
+          <w:p>
+            <w:pPr>
+              <w:pStyle w:val="Heading4"/>
+            </w:pPr>
+            <w:r>
+              <w:t>Use Case UC1: View student</w:t>
+            </w:r>
+          </w:p>
+        </w:tc>
+      </w:tr>
+    </w:tbl>
+    <w:p>
+      <w:r>
+        <w:rPr>
+          <w:rStyle w:val="docemphstrong"/>
+          <w:rFonts w:ascii="Times New Roman" w:eastAsia="Times New Roman" w:hAnsi="Times New Roman"/>
+          <w:b/>
+          <w:bCs/>
+          <w:sz w:val="24"/>
+          <w:szCs w:val="24"/>
+        </w:rPr>
+        <w:t>scope</w:t>
+      </w:r>
+      <w:r>
+        <w:t xml:space="preserve">: view student attendance </w:t>
+      </w:r>
+    </w:p>
+    <w:p>
+      <w:r>
+        <w:rPr>
+          <w:rStyle w:val="docemphstrong"/>
+          <w:rFonts w:ascii="Times New Roman" w:eastAsia="Times New Roman" w:hAnsi="Times New Roman"/>
+          <w:b/>
+          <w:bCs/>
+          <w:sz w:val="24"/>
+          <w:szCs w:val="24"/>
+        </w:rPr>
+        <w:t>primary Actors</w:t>
+      </w:r>
+      <w:r>
+        <w:t>: faculty, admin, student.</w:t>
+      </w:r>
+    </w:p>
+    <w:p>
+      <w:pPr>
+        <w:pStyle w:val="doctext"/>
+        <w:rPr>
+          <w:rStyle w:val="docemphstrong"/>
+          <w:rFonts w:eastAsia="SimSun"/>
+          <w:b/>
+          <w:bCs/>
+        </w:rPr>
+      </w:pPr>
+      <w:r>
+        <w:rPr>
+          <w:rStyle w:val="docemphstrong"/>
+          <w:rFonts w:eastAsia="SimSun"/>
+          <w:b/>
+          <w:bCs/>
+        </w:rPr>
+        <w:t>Stake holder and interest:</w:t>
+      </w:r>
+    </w:p>
+    <w:p>
+      <w:r>
+        <w:lastRenderedPageBreak/>
+        <w:t>The student can view can their real time attendance.</w:t>
+      </w:r>
+    </w:p>
+    <w:p>
+      <w:r>
+        <w:t>The system generates class wise attendance lists and inform that which faculty member is absent.</w:t>
+      </w:r>
+    </w:p>
+    <w:p>
+      <w:pPr>
+        <w:rPr>
+          <w:rStyle w:val="docemphstrong"/>
+        </w:rPr>
+      </w:pPr>
+      <w:r>
+        <w:rPr>
+          <w:rStyle w:val="docemphstrong"/>
+          <w:rFonts w:ascii="Times New Roman" w:eastAsia="Times New Roman" w:hAnsi="Times New Roman"/>
+          <w:b/>
+          <w:bCs/>
+          <w:sz w:val="24"/>
+          <w:szCs w:val="24"/>
+        </w:rPr>
+        <w:t>Preconditions:</w:t>
+      </w:r>
+      <w:r>
+        <w:rPr>
+          <w:rStyle w:val="docemphstrong"/>
+        </w:rPr>
+        <w:t xml:space="preserve"> student, teacher and admin must be identified and authenticated.</w:t>
+      </w:r>
+    </w:p>
+    <w:p/>
+    <w:p>
+      <w:r>
+        <w:t xml:space="preserve"> </w:t>
+      </w:r>
+      <w:r>
+        <w:rPr>
+          <w:rStyle w:val="docemphstrong"/>
+          <w:rFonts w:ascii="Times New Roman" w:eastAsia="Times New Roman" w:hAnsi="Times New Roman"/>
+          <w:b/>
+          <w:bCs/>
+          <w:sz w:val="24"/>
+          <w:szCs w:val="24"/>
+        </w:rPr>
+        <w:t>Success guarantee</w:t>
+      </w:r>
+      <w:r>
+        <w:t xml:space="preserve"> (or Postconditions): View real time attendance. Accurate attendance Report for admin.</w:t>
+      </w:r>
+    </w:p>
+    <w:p>
+      <w:pPr>
+        <w:rPr>
+          <w:rStyle w:val="docemphstrong"/>
+          <w:rFonts w:ascii="Times New Roman" w:eastAsia="Times New Roman" w:hAnsi="Times New Roman" w:cs="Times New Roman"/>
+          <w:b/>
+          <w:bCs/>
+          <w:sz w:val="24"/>
+          <w:szCs w:val="24"/>
+        </w:rPr>
+      </w:pPr>
+      <w:r>
+        <w:rPr>
+          <w:rStyle w:val="docemphstrong"/>
+          <w:rFonts w:ascii="Times New Roman" w:eastAsia="Times New Roman" w:hAnsi="Times New Roman"/>
+          <w:b/>
+          <w:bCs/>
+          <w:sz w:val="24"/>
+          <w:szCs w:val="24"/>
+        </w:rPr>
+        <w:t>Main success scenario or Basic flow:</w:t>
+      </w:r>
+    </w:p>
+    <w:p>
+      <w:pPr>
+        <w:pStyle w:val="ListParagraph"/>
+        <w:numPr>
+          <w:ilvl w:val="0"/>
+          <w:numId w:val="6"/>
+        </w:numPr>
+        <w:spacing w:after="160" w:line="256" w:lineRule="auto"/>
+      </w:pPr>
+      <w:r>
+        <w:t>The system generates attendance report for admin.</w:t>
+      </w:r>
+    </w:p>
+    <w:p>
+      <w:pPr>
+        <w:pStyle w:val="ListParagraph"/>
+        <w:numPr>
+          <w:ilvl w:val="0"/>
+          <w:numId w:val="6"/>
+        </w:numPr>
+        <w:spacing w:after="160" w:line="256" w:lineRule="auto"/>
+      </w:pPr>
+      <w:r>
+        <w:t>Students and guardians can view the real time attendance.</w:t>
+      </w:r>
+    </w:p>
+    <w:p>
+      <w:pPr>
+        <w:rPr>
+          <w:rStyle w:val="docemphstrong"/>
+          <w:rFonts w:ascii="Times New Roman" w:eastAsia="Times New Roman" w:hAnsi="Times New Roman" w:cs="Times New Roman"/>
+          <w:b/>
+          <w:bCs/>
+          <w:sz w:val="24"/>
+          <w:szCs w:val="24"/>
+        </w:rPr>
+      </w:pPr>
+      <w:r>
+        <w:rPr>
+          <w:rStyle w:val="docemphstrong"/>
+          <w:rFonts w:ascii="Times New Roman" w:eastAsia="Times New Roman" w:hAnsi="Times New Roman"/>
+          <w:b/>
+          <w:bCs/>
+          <w:sz w:val="24"/>
+          <w:szCs w:val="24"/>
+        </w:rPr>
+        <w:t>Extension or alternative flows:</w:t>
+      </w:r>
+    </w:p>
+    <w:p>
+      <w:r>
+        <w:rPr>
+          <w:sz w:val="24"/>
+          <w:szCs w:val="24"/>
+        </w:rPr>
+        <w:t>At any attendance may not updated:</w:t>
+      </w:r>
+    </w:p>
+    <w:p>
+      <w:r>
+        <w:t>Viewing the attendance if there is any error or inaccuracy.</w:t>
+      </w:r>
+    </w:p>
+    <w:p>
+      <w:r>
+        <w:t>Refresh the system or check the internet and the try again.</w:t>
+      </w:r>
+    </w:p>
+    <w:p>
+      <w:r>
+        <w:t>Contact to faculty or admin to remove error or update the record.</w:t>
+      </w:r>
+    </w:p>
+    <w:p>
+      <w:pPr>
+        <w:rPr>
+          <w:sz w:val="24"/>
+          <w:szCs w:val="24"/>
+        </w:rPr>
+      </w:pPr>
+      <w:r>
+        <w:rPr>
+          <w:sz w:val="24"/>
+          <w:szCs w:val="24"/>
+        </w:rPr>
+        <w:t>If system does not recover:</w:t>
+      </w:r>
+    </w:p>
+    <w:p>
+      <w:pPr>
+        <w:pStyle w:val="ListParagraph"/>
+        <w:numPr>
+          <w:ilvl w:val="0"/>
+          <w:numId w:val="9"/>
+        </w:numPr>
+        <w:spacing w:after="160" w:line="256" w:lineRule="auto"/>
+      </w:pPr>
+      <w:r>
+        <w:t xml:space="preserve">The user will suspend the operation and the system will show an error message. </w:t>
+      </w:r>
+    </w:p>
+    <w:p>
+      <w:pPr>
+        <w:pStyle w:val="ListParagraph"/>
+        <w:numPr>
+          <w:ilvl w:val="0"/>
+          <w:numId w:val="9"/>
+        </w:numPr>
+        <w:spacing w:after="160" w:line="256" w:lineRule="auto"/>
+      </w:pPr>
+      <w:r>
+        <w:t xml:space="preserve">The user starts a new operation and continue to his work. </w:t>
+      </w:r>
+    </w:p>
+    <w:p>
+      <w:pPr>
+        <w:rPr>
+          <w:rStyle w:val="docemphstrong"/>
+          <w:rFonts w:ascii="Times New Roman" w:eastAsia="Times New Roman" w:hAnsi="Times New Roman" w:cs="Times New Roman"/>
+          <w:b/>
+          <w:bCs/>
+          <w:sz w:val="24"/>
+          <w:szCs w:val="24"/>
+        </w:rPr>
+      </w:pPr>
+      <w:r>
+        <w:rPr>
+          <w:rStyle w:val="docemphstrong"/>
+          <w:rFonts w:ascii="Times New Roman" w:eastAsia="Times New Roman" w:hAnsi="Times New Roman"/>
+          <w:b/>
+          <w:bCs/>
+          <w:sz w:val="24"/>
+          <w:szCs w:val="24"/>
+        </w:rPr>
+        <w:t>Special requirements:</w:t>
+      </w:r>
+    </w:p>
+    <w:p>
+      <w:pPr>
+        <w:pStyle w:val="ListParagraph"/>
+        <w:numPr>
+          <w:ilvl w:val="0"/>
+          <w:numId w:val="10"/>
+        </w:numPr>
+        <w:spacing w:after="160" w:line="256" w:lineRule="auto"/>
+      </w:pPr>
+      <w:r>
+        <w:t>The user should have the computer to use the system.</w:t>
+      </w:r>
+    </w:p>
+    <w:p>
+      <w:pPr>
+        <w:pStyle w:val="ListParagraph"/>
+        <w:numPr>
+          <w:ilvl w:val="0"/>
+          <w:numId w:val="10"/>
+        </w:numPr>
+        <w:spacing w:after="160" w:line="256" w:lineRule="auto"/>
+      </w:pPr>
+      <w:r>
+        <w:t>The internet must be connected.</w:t>
+      </w:r>
+    </w:p>
+    <w:p>
+      <w:pPr>
+        <w:pStyle w:val="ListParagraph"/>
+        <w:numPr>
+          <w:ilvl w:val="0"/>
+          <w:numId w:val="10"/>
+        </w:numPr>
+        <w:spacing w:after="160" w:line="256" w:lineRule="auto"/>
+      </w:pPr>
+      <w:r>
+        <w:t>The user should be authorized and authenticated.</w:t>
+      </w:r>
+    </w:p>
+    <w:p>
+      <w:pPr>
+        <w:pStyle w:val="doctext"/>
+      </w:pPr>
+      <w:r>
+        <w:rPr>
+          <w:rStyle w:val="docemphstrong"/>
+          <w:b/>
+          <w:bCs/>
+        </w:rPr>
+        <w:t>Technology and Data Variations List</w:t>
+      </w:r>
+      <w:r>
+        <w:rPr>
+          <w:rStyle w:val="docemphstrong"/>
+        </w:rPr>
+        <w:t>:</w:t>
+      </w:r>
+    </w:p>
+    <w:p>
+      <w:pPr>
+        <w:ind w:firstLine="720"/>
+      </w:pPr>
+      <w:r>
+        <w:t>The must have computer connected to internet.</w:t>
+      </w:r>
+    </w:p>
     <w:p>
       <w:pPr>
         <w:pStyle w:val="Heading3"/>
       </w:pPr>
-      <w:bookmarkStart w:id="24" w:name="_Toc101427050"/>
-      <w:bookmarkStart w:id="25" w:name="_Toc101427107"/>
       <w:r>
         <w:lastRenderedPageBreak/>
         <w:t>Ali Said (FA20-BSE-165)</w:t>
@@ -3304,7 +4477,23 @@
         <w:t xml:space="preserve"> (or Postconditions):</w:t>
       </w:r>
       <w:r>
-        <w:t xml:space="preserve"> Teachers will feed questions and answers and then they will take quiz. Students have to give timeboxed quiz. After that system will automatically mark the quiz on the basis of feed questions.</w:t>
+        <w:t xml:space="preserve"> Teachers will feed questions and answers and then they will take quiz. Students </w:t>
+      </w:r>
+      <w:proofErr w:type="gramStart"/>
+      <w:r>
+        <w:t>have to</w:t>
+      </w:r>
+      <w:proofErr w:type="gramEnd"/>
+      <w:r>
+        <w:t xml:space="preserve"> give timeboxed quiz. After that system will automatically mark the quiz </w:t>
+      </w:r>
+      <w:proofErr w:type="gramStart"/>
+      <w:r>
+        <w:t>on the basis of</w:t>
+      </w:r>
+      <w:proofErr w:type="gramEnd"/>
+      <w:r>
+        <w:t xml:space="preserve"> feed questions.</w:t>
       </w:r>
     </w:p>
     <w:p>
@@ -3412,7 +4601,15 @@
         </w:numPr>
       </w:pPr>
       <w:r>
-        <w:t>System will automatically mark the quizzes but in case of assignments teacher have to practically do it.</w:t>
+        <w:t xml:space="preserve">System will automatically mark the quizzes but in case of assignments teacher have </w:t>
+      </w:r>
+      <w:proofErr w:type="gramStart"/>
+      <w:r>
+        <w:t>to</w:t>
+      </w:r>
+      <w:proofErr w:type="gramEnd"/>
+      <w:r>
+        <w:t xml:space="preserve"> practically do it.</w:t>
       </w:r>
     </w:p>
     <w:p>
@@ -3585,8 +4782,14 @@
       <w:pPr>
         <w:pStyle w:val="Heading3"/>
       </w:pPr>
-      <w:r>
-        <w:t>Afaq (FA20-BSE-057)</w:t>
+      <w:proofErr w:type="spellStart"/>
+      <w:r>
+        <w:lastRenderedPageBreak/>
+        <w:t>Afaq</w:t>
+      </w:r>
+      <w:proofErr w:type="spellEnd"/>
+      <w:r>
+        <w:t xml:space="preserve"> (FA20-BSE-057)</w:t>
       </w:r>
     </w:p>
     <w:tbl>
@@ -3654,8 +4857,13 @@
               <w:t>Scope</w:t>
             </w:r>
             <w:r>
-              <w:t>: Time Table</w:t>
-            </w:r>
+              <w:t xml:space="preserve">: </w:t>
+            </w:r>
+            <w:proofErr w:type="gramStart"/>
+            <w:r>
+              <w:t>Time Table</w:t>
+            </w:r>
+            <w:proofErr w:type="gramEnd"/>
           </w:p>
           <w:p>
             <w:pPr>
@@ -3724,7 +4932,21 @@
               <w:rPr>
                 <w:rStyle w:val="doctext1"/>
               </w:rPr>
-              <w:t xml:space="preserve"> student can visit his/her time table on daily basis and attend their classes according to their time table</w:t>
+              <w:t xml:space="preserve"> student can visit his/her </w:t>
+            </w:r>
+            <w:proofErr w:type="gramStart"/>
+            <w:r>
+              <w:rPr>
+                <w:rStyle w:val="doctext1"/>
+              </w:rPr>
+              <w:t>time table</w:t>
+            </w:r>
+            <w:proofErr w:type="gramEnd"/>
+            <w:r>
+              <w:rPr>
+                <w:rStyle w:val="doctext1"/>
+              </w:rPr>
+              <w:t xml:space="preserve"> on daily basis and attend their classes according to their time table</w:t>
             </w:r>
           </w:p>
           <w:p>
@@ -3748,7 +4970,21 @@
               <w:rPr>
                 <w:rStyle w:val="doctext1"/>
               </w:rPr>
-              <w:t xml:space="preserve"> Teachers will also take classes according to their time table.</w:t>
+              <w:t xml:space="preserve"> Teachers will also take classes according to their </w:t>
+            </w:r>
+            <w:proofErr w:type="gramStart"/>
+            <w:r>
+              <w:rPr>
+                <w:rStyle w:val="doctext1"/>
+              </w:rPr>
+              <w:t>time table</w:t>
+            </w:r>
+            <w:proofErr w:type="gramEnd"/>
+            <w:r>
+              <w:rPr>
+                <w:rStyle w:val="doctext1"/>
+              </w:rPr>
+              <w:t>.</w:t>
             </w:r>
           </w:p>
           <w:p>
@@ -3772,8 +5008,16 @@
               <w:rPr>
                 <w:rStyle w:val="doctext1"/>
               </w:rPr>
-              <w:t xml:space="preserve"> Guardians can also watch their children time table</w:t>
-            </w:r>
+              <w:t xml:space="preserve"> Guardians can also watch their children </w:t>
+            </w:r>
+            <w:proofErr w:type="gramStart"/>
+            <w:r>
+              <w:rPr>
+                <w:rStyle w:val="doctext1"/>
+              </w:rPr>
+              <w:t>time table</w:t>
+            </w:r>
+            <w:proofErr w:type="gramEnd"/>
           </w:p>
           <w:p>
             <w:pPr>
@@ -3796,7 +5040,35 @@
               <w:rPr>
                 <w:rStyle w:val="doctext1"/>
               </w:rPr>
-              <w:t xml:space="preserve"> School administration can modify time table on daily basic according to class rooms available. Each class from grade first to matric has unique time table and subjects.</w:t>
+              <w:t xml:space="preserve"> School administration can modify </w:t>
+            </w:r>
+            <w:proofErr w:type="gramStart"/>
+            <w:r>
+              <w:rPr>
+                <w:rStyle w:val="doctext1"/>
+              </w:rPr>
+              <w:t>time table</w:t>
+            </w:r>
+            <w:proofErr w:type="gramEnd"/>
+            <w:r>
+              <w:rPr>
+                <w:rStyle w:val="doctext1"/>
+              </w:rPr>
+              <w:t xml:space="preserve"> on daily basic according to class rooms available. Each class from grade first to matric has unique </w:t>
+            </w:r>
+            <w:proofErr w:type="gramStart"/>
+            <w:r>
+              <w:rPr>
+                <w:rStyle w:val="doctext1"/>
+              </w:rPr>
+              <w:t>time table</w:t>
+            </w:r>
+            <w:proofErr w:type="gramEnd"/>
+            <w:r>
+              <w:rPr>
+                <w:rStyle w:val="doctext1"/>
+              </w:rPr>
+              <w:t xml:space="preserve"> and subjects.</w:t>
             </w:r>
           </w:p>
           <w:p>
@@ -3818,7 +5090,15 @@
               <w:t>:</w:t>
             </w:r>
             <w:r>
-              <w:t xml:space="preserve"> Students, faculty, guardians and administration must be identified and authenticated.</w:t>
+              <w:t xml:space="preserve"> Students, faculty, </w:t>
+            </w:r>
+            <w:proofErr w:type="gramStart"/>
+            <w:r>
+              <w:t>guardians</w:t>
+            </w:r>
+            <w:proofErr w:type="gramEnd"/>
+            <w:r>
+              <w:t xml:space="preserve"> and administration must be identified and authenticated.</w:t>
             </w:r>
           </w:p>
         </w:tc>
@@ -3834,7 +5114,6 @@
           <w:b/>
           <w:bCs/>
         </w:rPr>
-        <w:lastRenderedPageBreak/>
         <w:t>Success Guarantee</w:t>
       </w:r>
       <w:r>
@@ -3844,7 +5123,15 @@
         <w:t xml:space="preserve"> (or Postconditions):</w:t>
       </w:r>
       <w:r>
-        <w:t xml:space="preserve"> Online time table system will help school to be more productive because students and faculty can watch their time table online so there is no chance to miss classes.</w:t>
+        <w:t xml:space="preserve"> Online </w:t>
+      </w:r>
+      <w:proofErr w:type="gramStart"/>
+      <w:r>
+        <w:t>time table</w:t>
+      </w:r>
+      <w:proofErr w:type="gramEnd"/>
+      <w:r>
+        <w:t xml:space="preserve"> system will help school to be more productive because students and faculty can watch their time table online so there is no chance to miss classes.</w:t>
       </w:r>
     </w:p>
     <w:p>
@@ -3892,8 +5179,13 @@
         </w:numPr>
       </w:pPr>
       <w:r>
-        <w:t>Faculty can take online attendance according to current time table</w:t>
-      </w:r>
+        <w:t xml:space="preserve">Faculty can take online attendance according to current </w:t>
+      </w:r>
+      <w:proofErr w:type="gramStart"/>
+      <w:r>
+        <w:t>time table</w:t>
+      </w:r>
+      <w:proofErr w:type="gramEnd"/>
     </w:p>
     <w:p>
       <w:pPr>
@@ -3904,7 +5196,15 @@
         </w:numPr>
       </w:pPr>
       <w:r>
-        <w:t>Administration of school will allot time table to students and faculty before one day so it will save time.</w:t>
+        <w:t xml:space="preserve">Administration of school will allot </w:t>
+      </w:r>
+      <w:proofErr w:type="gramStart"/>
+      <w:r>
+        <w:t>time table</w:t>
+      </w:r>
+      <w:proofErr w:type="gramEnd"/>
+      <w:r>
+        <w:t xml:space="preserve"> to students and faculty before one day so it will save time.</w:t>
       </w:r>
     </w:p>
     <w:p>
@@ -3916,7 +5216,15 @@
         </w:numPr>
       </w:pPr>
       <w:r>
-        <w:t>Guardians can also watch time table so they keep eye on child activities.</w:t>
+        <w:t xml:space="preserve">Guardians can also watch </w:t>
+      </w:r>
+      <w:proofErr w:type="gramStart"/>
+      <w:r>
+        <w:t>time table</w:t>
+      </w:r>
+      <w:proofErr w:type="gramEnd"/>
+      <w:r>
+        <w:t xml:space="preserve"> so they keep eye on child activities.</w:t>
       </w:r>
     </w:p>
     <w:p>
@@ -3927,8 +5235,13 @@
           <w:numId w:val="2"/>
         </w:numPr>
       </w:pPr>
-      <w:r>
-        <w:t>Principle of school can also watch time table.</w:t>
+      <w:proofErr w:type="gramStart"/>
+      <w:r>
+        <w:t>Principle</w:t>
+      </w:r>
+      <w:proofErr w:type="gramEnd"/>
+      <w:r>
+        <w:t xml:space="preserve"> of school can also watch time table.</w:t>
       </w:r>
     </w:p>
     <w:p>
@@ -4005,6 +5318,7 @@
         <w:pStyle w:val="doclist"/>
       </w:pPr>
       <w:r>
+        <w:lastRenderedPageBreak/>
         <w:t>*b. At any time, System fails:</w:t>
       </w:r>
     </w:p>
@@ -4068,7 +5382,6 @@
         <w:pStyle w:val="Heading3"/>
       </w:pPr>
       <w:r>
-        <w:lastRenderedPageBreak/>
         <w:t>Abdullah Javed (FA20-BSE-052)</w:t>
       </w:r>
     </w:p>
@@ -4223,7 +5536,35 @@
               <w:rPr>
                 <w:rStyle w:val="doctext1"/>
               </w:rPr>
-              <w:t xml:space="preserve"> Wants only eligible students to enroll for classes , want accurate records of which students are enrolled on which courses, want to know how many students are registered to each course. Admin is also responsible to assign subjects to each student of particular class. </w:t>
+              <w:t xml:space="preserve"> Wants only eligible students to enroll for </w:t>
+            </w:r>
+            <w:proofErr w:type="gramStart"/>
+            <w:r>
+              <w:rPr>
+                <w:rStyle w:val="doctext1"/>
+              </w:rPr>
+              <w:t>classes ,</w:t>
+            </w:r>
+            <w:proofErr w:type="gramEnd"/>
+            <w:r>
+              <w:rPr>
+                <w:rStyle w:val="doctext1"/>
+              </w:rPr>
+              <w:t xml:space="preserve"> want accurate records of which students are enrolled on which courses, want to know how many students are registered to each course. Admin is also responsible to assign subjects to each student of </w:t>
+            </w:r>
+            <w:proofErr w:type="gramStart"/>
+            <w:r>
+              <w:rPr>
+                <w:rStyle w:val="doctext1"/>
+              </w:rPr>
+              <w:t>particular class</w:t>
+            </w:r>
+            <w:proofErr w:type="gramEnd"/>
+            <w:r>
+              <w:rPr>
+                <w:rStyle w:val="doctext1"/>
+              </w:rPr>
+              <w:t xml:space="preserve">. </w:t>
             </w:r>
           </w:p>
           <w:p>
@@ -4243,11 +5584,19 @@
               </w:rPr>
               <w:t xml:space="preserve">Student: </w:t>
             </w:r>
+            <w:proofErr w:type="gramStart"/>
             <w:r>
               <w:rPr>
                 <w:rStyle w:val="doctext1"/>
               </w:rPr>
-              <w:t>Wants  to enroll for a class and for no eligibility problems to later arise, wants proof of enrollment , wants process to be clear and simple.</w:t>
+              <w:t>Wants  to</w:t>
+            </w:r>
+            <w:proofErr w:type="gramEnd"/>
+            <w:r>
+              <w:rPr>
+                <w:rStyle w:val="doctext1"/>
+              </w:rPr>
+              <w:t xml:space="preserve"> enroll for a class and for no eligibility problems to later arise, wants proof of enrollment , wants process to be clear and simple.</w:t>
             </w:r>
           </w:p>
           <w:p>
@@ -4271,7 +5620,21 @@
               <w:rPr>
                 <w:rStyle w:val="doctext1"/>
               </w:rPr>
-              <w:t xml:space="preserve">  Wants to know for his children details about subjects. Guardian is eligible only for viewing details.</w:t>
+              <w:t xml:space="preserve">  Wants to know for his </w:t>
+            </w:r>
+            <w:proofErr w:type="gramStart"/>
+            <w:r>
+              <w:rPr>
+                <w:rStyle w:val="doctext1"/>
+              </w:rPr>
+              <w:t>children</w:t>
+            </w:r>
+            <w:proofErr w:type="gramEnd"/>
+            <w:r>
+              <w:rPr>
+                <w:rStyle w:val="doctext1"/>
+              </w:rPr>
+              <w:t xml:space="preserve"> details about subjects. Guardian is eligible only for viewing details.</w:t>
             </w:r>
           </w:p>
           <w:p>
@@ -4361,7 +5724,21 @@
         <w:rPr>
           <w:rStyle w:val="docemphstrong"/>
         </w:rPr>
-        <w:t>Student is aware of enrollment on choosen class. List of students enrolled to course is updated. Student has a proof of enrollment.</w:t>
+        <w:t xml:space="preserve">Student is aware of enrollment on </w:t>
+      </w:r>
+      <w:proofErr w:type="spellStart"/>
+      <w:r>
+        <w:rPr>
+          <w:rStyle w:val="docemphstrong"/>
+        </w:rPr>
+        <w:t>choosen</w:t>
+      </w:r>
+      <w:proofErr w:type="spellEnd"/>
+      <w:r>
+        <w:rPr>
+          <w:rStyle w:val="docemphstrong"/>
+        </w:rPr>
+        <w:t xml:space="preserve"> class. List of students enrolled to course is updated. Student has a proof of enrollment.</w:t>
       </w:r>
     </w:p>
     <w:p>
@@ -4397,6 +5774,7 @@
         </w:numPr>
       </w:pPr>
       <w:r>
+        <w:lastRenderedPageBreak/>
         <w:t>The user requests a list of class currently available for enrollment.</w:t>
       </w:r>
     </w:p>
@@ -4428,7 +5806,15 @@
         </w:numPr>
       </w:pPr>
       <w:r>
-        <w:t xml:space="preserve"> System provide the user  with the opportunity to select a course or to exit the use case.</w:t>
+        <w:t xml:space="preserve"> System provide the </w:t>
+      </w:r>
+      <w:proofErr w:type="gramStart"/>
+      <w:r>
+        <w:t>user  with</w:t>
+      </w:r>
+      <w:proofErr w:type="gramEnd"/>
+      <w:r>
+        <w:t xml:space="preserve"> the opportunity to select a course or to exit the use case.</w:t>
       </w:r>
     </w:p>
     <w:p>
@@ -4520,7 +5906,27 @@
           <w:bdr w:val="none" w:sz="0" w:space="0" w:color="auto" w:frame="1"/>
           <w:shd w:val="clear" w:color="auto" w:fill="FFFFFF"/>
         </w:rPr>
-        <w:t>The system checks that the user has taken and passed the pre-requisite courses forthe chosen course</w:t>
+        <w:t xml:space="preserve">The system checks that the user has taken and passed the pre-requisite courses </w:t>
+      </w:r>
+      <w:proofErr w:type="spellStart"/>
+      <w:r>
+        <w:rPr>
+          <w:rStyle w:val="a"/>
+          <w:color w:val="000000"/>
+          <w:bdr w:val="none" w:sz="0" w:space="0" w:color="auto" w:frame="1"/>
+          <w:shd w:val="clear" w:color="auto" w:fill="FFFFFF"/>
+        </w:rPr>
+        <w:t>forthe</w:t>
+      </w:r>
+      <w:proofErr w:type="spellEnd"/>
+      <w:r>
+        <w:rPr>
+          <w:rStyle w:val="a"/>
+          <w:color w:val="000000"/>
+          <w:bdr w:val="none" w:sz="0" w:space="0" w:color="auto" w:frame="1"/>
+          <w:shd w:val="clear" w:color="auto" w:fill="FFFFFF"/>
+        </w:rPr>
+        <w:t xml:space="preserve"> chosen course</w:t>
       </w:r>
     </w:p>
     <w:p>
@@ -4553,7 +5959,6 @@
           <w:bdr w:val="none" w:sz="0" w:space="0" w:color="auto" w:frame="1"/>
           <w:shd w:val="clear" w:color="auto" w:fill="FFFFFF"/>
         </w:rPr>
-        <w:lastRenderedPageBreak/>
         <w:t>The system checks that the user is not already enrolled on a course who</w:t>
       </w:r>
       <w:r>
@@ -4566,6 +5971,7 @@
         </w:rPr>
         <w:t xml:space="preserve"> </w:t>
       </w:r>
+      <w:proofErr w:type="spellStart"/>
       <w:r>
         <w:rPr>
           <w:rStyle w:val="a"/>
@@ -4574,7 +5980,18 @@
           <w:bdr w:val="none" w:sz="0" w:space="0" w:color="auto" w:frame="1"/>
           <w:shd w:val="clear" w:color="auto" w:fill="FFFFFF"/>
         </w:rPr>
-        <w:t>setimetable clashes with the chosen course</w:t>
+        <w:t>setimetable</w:t>
+      </w:r>
+      <w:proofErr w:type="spellEnd"/>
+      <w:r>
+        <w:rPr>
+          <w:rStyle w:val="a"/>
+          <w:color w:val="000000"/>
+          <w:spacing w:val="15"/>
+          <w:bdr w:val="none" w:sz="0" w:space="0" w:color="auto" w:frame="1"/>
+          <w:shd w:val="clear" w:color="auto" w:fill="FFFFFF"/>
+        </w:rPr>
+        <w:t xml:space="preserve"> clashes with the chosen course</w:t>
       </w:r>
     </w:p>
     <w:p>
@@ -4612,7 +6029,15 @@
         </w:numPr>
       </w:pPr>
       <w:r>
-        <w:t>The teacher view its own subject list.</w:t>
+        <w:t xml:space="preserve">The teacher </w:t>
+      </w:r>
+      <w:proofErr w:type="gramStart"/>
+      <w:r>
+        <w:t>view</w:t>
+      </w:r>
+      <w:proofErr w:type="gramEnd"/>
+      <w:r>
+        <w:t xml:space="preserve"> its own subject list.</w:t>
       </w:r>
     </w:p>
     <w:p>
@@ -5084,7 +6509,15 @@
         <w:t xml:space="preserve"> (or Postconditions):</w:t>
       </w:r>
       <w:r>
-        <w:t xml:space="preserve"> Result is saved. Result is correctly displayed. Result list are updated. Result is generated. Student authorization approvals are recorded.</w:t>
+        <w:t xml:space="preserve"> Result is saved. Result is correctly displayed. Result </w:t>
+      </w:r>
+      <w:proofErr w:type="gramStart"/>
+      <w:r>
+        <w:t>list</w:t>
+      </w:r>
+      <w:proofErr w:type="gramEnd"/>
+      <w:r>
+        <w:t xml:space="preserve"> are updated. Result is generated. Student authorization approvals are recorded.</w:t>
       </w:r>
     </w:p>
     <w:p>
@@ -5481,7 +6914,23 @@
           <w:bCs/>
         </w:rPr>
         <w:lastRenderedPageBreak/>
-        <w:t>Faizan Zaheer  (FA20-BSE-045)</w:t>
+        <w:t xml:space="preserve">Faizan </w:t>
+      </w:r>
+      <w:proofErr w:type="gramStart"/>
+      <w:r>
+        <w:rPr>
+          <w:b/>
+          <w:bCs/>
+        </w:rPr>
+        <w:t>Zaheer  (</w:t>
+      </w:r>
+      <w:proofErr w:type="gramEnd"/>
+      <w:r>
+        <w:rPr>
+          <w:b/>
+          <w:bCs/>
+        </w:rPr>
+        <w:t>FA20-BSE-045)</w:t>
       </w:r>
     </w:p>
     <w:tbl>
@@ -5589,7 +7038,17 @@
               <w:t>Actor</w:t>
             </w:r>
             <w:r>
-              <w:t>: Event Manager,Parcipants.</w:t>
+              <w:t xml:space="preserve">: Event </w:t>
+            </w:r>
+            <w:proofErr w:type="spellStart"/>
+            <w:proofErr w:type="gramStart"/>
+            <w:r>
+              <w:t>Manager,Parcipants</w:t>
+            </w:r>
+            <w:proofErr w:type="spellEnd"/>
+            <w:proofErr w:type="gramEnd"/>
+            <w:r>
+              <w:t>.</w:t>
             </w:r>
           </w:p>
           <w:p>
@@ -5633,7 +7092,21 @@
               <w:rPr>
                 <w:rStyle w:val="doctext1"/>
               </w:rPr>
-              <w:t xml:space="preserve"> Wants to  add events and Manages the all the events in school.</w:t>
+              <w:t xml:space="preserve"> Wants </w:t>
+            </w:r>
+            <w:proofErr w:type="gramStart"/>
+            <w:r>
+              <w:rPr>
+                <w:rStyle w:val="doctext1"/>
+              </w:rPr>
+              <w:t>to  add</w:t>
+            </w:r>
+            <w:proofErr w:type="gramEnd"/>
+            <w:r>
+              <w:rPr>
+                <w:rStyle w:val="doctext1"/>
+              </w:rPr>
+              <w:t xml:space="preserve"> events and Manages the all the events in school.</w:t>
             </w:r>
           </w:p>
           <w:p>
@@ -5680,7 +7153,29 @@
                 <w:bdr w:val="none" w:sz="0" w:space="0" w:color="auto" w:frame="1"/>
                 <w:shd w:val="clear" w:color="auto" w:fill="FFFFFF" w:themeFill="background1"/>
               </w:rPr>
-              <w:t>-Produce detailed proposals for events (for example, time lines,venues, suppliers, legal obligations, staffing and budgets.</w:t>
+              <w:t xml:space="preserve">-Produce detailed proposals for events (for example, time </w:t>
+            </w:r>
+            <w:proofErr w:type="spellStart"/>
+            <w:proofErr w:type="gramStart"/>
+            <w:r>
+              <w:rPr>
+                <w:rStyle w:val="a"/>
+                <w:color w:val="000000"/>
+                <w:bdr w:val="none" w:sz="0" w:space="0" w:color="auto" w:frame="1"/>
+                <w:shd w:val="clear" w:color="auto" w:fill="FFFFFF" w:themeFill="background1"/>
+              </w:rPr>
+              <w:t>lines,venues</w:t>
+            </w:r>
+            <w:proofErr w:type="spellEnd"/>
+            <w:proofErr w:type="gramEnd"/>
+            <w:r>
+              <w:rPr>
+                <w:rStyle w:val="a"/>
+                <w:color w:val="000000"/>
+                <w:bdr w:val="none" w:sz="0" w:space="0" w:color="auto" w:frame="1"/>
+                <w:shd w:val="clear" w:color="auto" w:fill="FFFFFF" w:themeFill="background1"/>
+              </w:rPr>
+              <w:t>, suppliers, legal obligations, staffing and budgets.</w:t>
             </w:r>
           </w:p>
           <w:p>
@@ -5695,18 +7190,48 @@
               </w:rPr>
               <w:t xml:space="preserve">- </w:t>
             </w:r>
+            <w:proofErr w:type="spellStart"/>
             <w:r>
               <w:rPr>
                 <w:rStyle w:val="docemphroman"/>
               </w:rPr>
-              <w:t>Parcipants:</w:t>
+              <w:t>Parcipants</w:t>
+            </w:r>
+            <w:proofErr w:type="spellEnd"/>
+            <w:r>
+              <w:rPr>
+                <w:rStyle w:val="docemphroman"/>
+              </w:rPr>
+              <w:t>:</w:t>
             </w:r>
             <w:r>
               <w:rPr>
                 <w:rStyle w:val="doctext1"/>
               </w:rPr>
-              <w:t xml:space="preserve"> Wants to register and parcipate in events .</w:t>
-            </w:r>
+              <w:t xml:space="preserve"> Wants to register and </w:t>
+            </w:r>
+            <w:proofErr w:type="spellStart"/>
+            <w:r>
+              <w:rPr>
+                <w:rStyle w:val="doctext1"/>
+              </w:rPr>
+              <w:t>parcipate</w:t>
+            </w:r>
+            <w:proofErr w:type="spellEnd"/>
+            <w:r>
+              <w:rPr>
+                <w:rStyle w:val="doctext1"/>
+              </w:rPr>
+              <w:t xml:space="preserve"> in </w:t>
+            </w:r>
+            <w:proofErr w:type="gramStart"/>
+            <w:r>
+              <w:rPr>
+                <w:rStyle w:val="doctext1"/>
+              </w:rPr>
+              <w:t>events .</w:t>
+            </w:r>
+            <w:proofErr w:type="gramEnd"/>
           </w:p>
           <w:p>
             <w:pPr>
@@ -5733,7 +7258,49 @@
               <w:rPr>
                 <w:rStyle w:val="doctext1"/>
               </w:rPr>
-              <w:t xml:space="preserve"> Wants to give facilities to parcipants for achieving their goals and easly parcipate in events.</w:t>
+              <w:t xml:space="preserve"> Wants to give facilities to </w:t>
+            </w:r>
+            <w:proofErr w:type="spellStart"/>
+            <w:r>
+              <w:rPr>
+                <w:rStyle w:val="doctext1"/>
+              </w:rPr>
+              <w:t>parcipants</w:t>
+            </w:r>
+            <w:proofErr w:type="spellEnd"/>
+            <w:r>
+              <w:rPr>
+                <w:rStyle w:val="doctext1"/>
+              </w:rPr>
+              <w:t xml:space="preserve"> for achieving their goals and </w:t>
+            </w:r>
+            <w:proofErr w:type="spellStart"/>
+            <w:r>
+              <w:rPr>
+                <w:rStyle w:val="doctext1"/>
+              </w:rPr>
+              <w:t>easly</w:t>
+            </w:r>
+            <w:proofErr w:type="spellEnd"/>
+            <w:r>
+              <w:rPr>
+                <w:rStyle w:val="doctext1"/>
+              </w:rPr>
+              <w:t xml:space="preserve"> </w:t>
+            </w:r>
+            <w:proofErr w:type="spellStart"/>
+            <w:r>
+              <w:rPr>
+                <w:rStyle w:val="doctext1"/>
+              </w:rPr>
+              <w:t>parcipate</w:t>
+            </w:r>
+            <w:proofErr w:type="spellEnd"/>
+            <w:r>
+              <w:rPr>
+                <w:rStyle w:val="doctext1"/>
+              </w:rPr>
+              <w:t xml:space="preserve"> in events.</w:t>
             </w:r>
           </w:p>
           <w:p>
@@ -5755,7 +7322,15 @@
               <w:t>:</w:t>
             </w:r>
             <w:r>
-              <w:t xml:space="preserve"> Event Manager and Parcipants is identified and authenticated.</w:t>
+              <w:t xml:space="preserve"> Event Manager and </w:t>
+            </w:r>
+            <w:proofErr w:type="spellStart"/>
+            <w:r>
+              <w:t>Parcipants</w:t>
+            </w:r>
+            <w:proofErr w:type="spellEnd"/>
+            <w:r>
+              <w:t xml:space="preserve"> is identified and authenticated.</w:t>
             </w:r>
           </w:p>
         </w:tc>
@@ -5784,7 +7359,15 @@
         <w:t xml:space="preserve"> (or Postconditions):</w:t>
       </w:r>
       <w:r>
-        <w:t xml:space="preserve"> Information about Events is saved. Events is correctly managed. Schedule and Venue are updated</w:t>
+        <w:t xml:space="preserve"> Information about Events is saved. Events </w:t>
+      </w:r>
+      <w:proofErr w:type="gramStart"/>
+      <w:r>
+        <w:t>is</w:t>
+      </w:r>
+      <w:proofErr w:type="gramEnd"/>
+      <w:r>
+        <w:t xml:space="preserve"> correctly managed. Schedule and Venue are updated</w:t>
       </w:r>
       <w:r>
         <w:rPr>
@@ -5871,7 +7454,15 @@
         <w:spacing w:line="276" w:lineRule="auto"/>
       </w:pPr>
       <w:r>
-        <w:t>Students take parcipate in events.</w:t>
+        <w:t xml:space="preserve">Students take </w:t>
+      </w:r>
+      <w:proofErr w:type="spellStart"/>
+      <w:r>
+        <w:t>parcipate</w:t>
+      </w:r>
+      <w:proofErr w:type="spellEnd"/>
+      <w:r>
+        <w:t xml:space="preserve"> in events.</w:t>
       </w:r>
     </w:p>
     <w:p>
@@ -5883,8 +7474,13 @@
         </w:numPr>
         <w:spacing w:line="276" w:lineRule="auto"/>
       </w:pPr>
-      <w:r>
-        <w:t>Manager monitor the events status online and update the changes.</w:t>
+      <w:proofErr w:type="gramStart"/>
+      <w:r>
+        <w:t>Manager</w:t>
+      </w:r>
+      <w:proofErr w:type="gramEnd"/>
+      <w:r>
+        <w:t xml:space="preserve"> monitor the events status online and update the changes.</w:t>
       </w:r>
     </w:p>
     <w:p>
@@ -5896,8 +7492,21 @@
         </w:numPr>
         <w:spacing w:line="276" w:lineRule="auto"/>
       </w:pPr>
-      <w:r>
-        <w:t>Parcipants monitor venue and parcipants records.</w:t>
+      <w:proofErr w:type="spellStart"/>
+      <w:r>
+        <w:t>Parcipants</w:t>
+      </w:r>
+      <w:proofErr w:type="spellEnd"/>
+      <w:r>
+        <w:t xml:space="preserve"> monitor venue and </w:t>
+      </w:r>
+      <w:proofErr w:type="spellStart"/>
+      <w:r>
+        <w:t>parcipants</w:t>
+      </w:r>
+      <w:proofErr w:type="spellEnd"/>
+      <w:r>
+        <w:t xml:space="preserve"> records.</w:t>
       </w:r>
     </w:p>
     <w:p>
@@ -5910,7 +7519,15 @@
         <w:spacing w:line="276" w:lineRule="auto"/>
       </w:pPr>
       <w:r>
-        <w:t>System will Automaticaly send the notifications about events to all Students.</w:t>
+        <w:t xml:space="preserve">System will </w:t>
+      </w:r>
+      <w:proofErr w:type="spellStart"/>
+      <w:r>
+        <w:t>Automaticaly</w:t>
+      </w:r>
+      <w:proofErr w:type="spellEnd"/>
+      <w:r>
+        <w:t xml:space="preserve"> send the notifications about events to all Students.</w:t>
       </w:r>
     </w:p>
     <w:p>
@@ -5938,6 +7555,8 @@
           <w:bCs/>
         </w:rPr>
       </w:pPr>
+      <w:proofErr w:type="spellStart"/>
+      <w:proofErr w:type="gramStart"/>
       <w:r>
         <w:rPr>
           <w:b/>
@@ -5945,7 +7564,18 @@
           <w:sz w:val="24"/>
           <w:szCs w:val="24"/>
         </w:rPr>
-        <w:t>a.At any time, the internet can be gone:</w:t>
+        <w:t>a.At</w:t>
+      </w:r>
+      <w:proofErr w:type="spellEnd"/>
+      <w:proofErr w:type="gramEnd"/>
+      <w:r>
+        <w:rPr>
+          <w:b/>
+          <w:bCs/>
+          <w:sz w:val="24"/>
+          <w:szCs w:val="24"/>
+        </w:rPr>
+        <w:t xml:space="preserve"> any time, the internet can be gone:</w:t>
       </w:r>
     </w:p>
     <w:p>
@@ -5982,7 +7612,20 @@
         </w:numPr>
       </w:pPr>
       <w:r>
-        <w:t>The manager operation will override the  parcipant operation.</w:t>
+        <w:t xml:space="preserve">The manager operation will override </w:t>
+      </w:r>
+      <w:proofErr w:type="gramStart"/>
+      <w:r>
+        <w:t xml:space="preserve">the  </w:t>
+      </w:r>
+      <w:proofErr w:type="spellStart"/>
+      <w:r>
+        <w:t>parcipant</w:t>
+      </w:r>
+      <w:proofErr w:type="spellEnd"/>
+      <w:proofErr w:type="gramEnd"/>
+      <w:r>
+        <w:t xml:space="preserve"> operation.</w:t>
       </w:r>
     </w:p>
     <w:p>
@@ -5993,8 +7636,13 @@
           <w:numId w:val="21"/>
         </w:numPr>
       </w:pPr>
-      <w:r>
-        <w:t>parcipants operation will be set to next timeframe available.</w:t>
+      <w:proofErr w:type="spellStart"/>
+      <w:r>
+        <w:t>parcipants</w:t>
+      </w:r>
+      <w:proofErr w:type="spellEnd"/>
+      <w:r>
+        <w:t xml:space="preserve"> operation will be set to next timeframe available.</w:t>
       </w:r>
     </w:p>
     <w:p>
@@ -6453,10 +8101,18 @@
               <w:t>Actor</w:t>
             </w:r>
             <w:r>
-              <w:t>: Student</w:t>
-            </w:r>
-            <w:r>
-              <w:t xml:space="preserve"> , Admin, Teacher</w:t>
+              <w:t xml:space="preserve">: </w:t>
+            </w:r>
+            <w:proofErr w:type="gramStart"/>
+            <w:r>
+              <w:t>Student</w:t>
+            </w:r>
+            <w:r>
+              <w:t xml:space="preserve"> ,</w:t>
+            </w:r>
+            <w:proofErr w:type="gramEnd"/>
+            <w:r>
+              <w:t xml:space="preserve"> Admin, Teacher</w:t>
             </w:r>
           </w:p>
           <w:p>
@@ -6496,7 +8152,21 @@
               <w:rPr>
                 <w:rStyle w:val="doctext1"/>
               </w:rPr>
-              <w:t xml:space="preserve"> want to register an account in the School management system.</w:t>
+              <w:t xml:space="preserve"> want to register an account in the </w:t>
+            </w:r>
+            <w:proofErr w:type="gramStart"/>
+            <w:r>
+              <w:rPr>
+                <w:rStyle w:val="doctext1"/>
+              </w:rPr>
+              <w:t>School</w:t>
+            </w:r>
+            <w:proofErr w:type="gramEnd"/>
+            <w:r>
+              <w:rPr>
+                <w:rStyle w:val="doctext1"/>
+              </w:rPr>
+              <w:t xml:space="preserve"> management system.</w:t>
             </w:r>
           </w:p>
           <w:p>
@@ -6520,7 +8190,21 @@
               <w:rPr>
                 <w:rStyle w:val="doctext1"/>
               </w:rPr>
-              <w:t xml:space="preserve"> want to register an account in the School management system.</w:t>
+              <w:t xml:space="preserve"> want to register an account in the </w:t>
+            </w:r>
+            <w:proofErr w:type="gramStart"/>
+            <w:r>
+              <w:rPr>
+                <w:rStyle w:val="doctext1"/>
+              </w:rPr>
+              <w:t>School</w:t>
+            </w:r>
+            <w:proofErr w:type="gramEnd"/>
+            <w:r>
+              <w:rPr>
+                <w:rStyle w:val="doctext1"/>
+              </w:rPr>
+              <w:t xml:space="preserve"> management system.</w:t>
             </w:r>
           </w:p>
           <w:p>
@@ -6628,11 +8312,16 @@
       <w:r>
         <w:t xml:space="preserve">not </w:t>
       </w:r>
+      <w:proofErr w:type="gramStart"/>
       <w:r>
         <w:t>avai</w:t>
       </w:r>
       <w:r>
-        <w:t>lable and account is registered.</w:t>
+        <w:t>lable</w:t>
+      </w:r>
+      <w:proofErr w:type="gramEnd"/>
+      <w:r>
+        <w:t xml:space="preserve"> and account is registered.</w:t>
       </w:r>
     </w:p>
     <w:p>
@@ -6686,7 +8375,15 @@
         <w:t xml:space="preserve">Admin </w:t>
       </w:r>
       <w:r>
-        <w:t>wants to open the School management system to register an account.</w:t>
+        <w:t xml:space="preserve">wants to open the </w:t>
+      </w:r>
+      <w:proofErr w:type="gramStart"/>
+      <w:r>
+        <w:t>School</w:t>
+      </w:r>
+      <w:proofErr w:type="gramEnd"/>
+      <w:r>
+        <w:t xml:space="preserve"> management system to register an account.</w:t>
       </w:r>
     </w:p>
     <w:p>
@@ -6722,7 +8419,15 @@
         </w:numPr>
       </w:pPr>
       <w:r>
-        <w:t>The user enters username, password, email and address</w:t>
+        <w:t xml:space="preserve">The user enters username, password, </w:t>
+      </w:r>
+      <w:proofErr w:type="gramStart"/>
+      <w:r>
+        <w:t>email</w:t>
+      </w:r>
+      <w:proofErr w:type="gramEnd"/>
+      <w:r>
+        <w:t xml:space="preserve"> and address</w:t>
       </w:r>
     </w:p>
     <w:p>
@@ -6758,7 +8463,15 @@
         </w:numPr>
       </w:pPr>
       <w:r>
-        <w:t>If the account is not registered then the system registers the account.</w:t>
+        <w:t xml:space="preserve">If the account is not </w:t>
+      </w:r>
+      <w:proofErr w:type="gramStart"/>
+      <w:r>
+        <w:t>registered</w:t>
+      </w:r>
+      <w:proofErr w:type="gramEnd"/>
+      <w:r>
+        <w:t xml:space="preserve"> then the system registers the account.</w:t>
       </w:r>
     </w:p>
     <w:p>
@@ -6806,8 +8519,13 @@
           <w:numId w:val="29"/>
         </w:numPr>
       </w:pPr>
-      <w:r>
-        <w:t>User enter all required information for registration in School management System.</w:t>
+      <w:proofErr w:type="gramStart"/>
+      <w:r>
+        <w:t>User</w:t>
+      </w:r>
+      <w:proofErr w:type="gramEnd"/>
+      <w:r>
+        <w:t xml:space="preserve"> enter all required information for registration in School management System.</w:t>
       </w:r>
     </w:p>
     <w:p>
@@ -6820,7 +8538,15 @@
       </w:pPr>
       <w:r>
         <w:lastRenderedPageBreak/>
-        <w:t>User enters the First name, last name, username email address and password is used when registering his account.</w:t>
+        <w:t xml:space="preserve">User enters the First name, last name, username email address and password </w:t>
+      </w:r>
+      <w:proofErr w:type="gramStart"/>
+      <w:r>
+        <w:t>is</w:t>
+      </w:r>
+      <w:proofErr w:type="gramEnd"/>
+      <w:r>
+        <w:t xml:space="preserve"> used when registering his account.</w:t>
       </w:r>
     </w:p>
     <w:p>
@@ -7026,7 +8752,15 @@
         </w:numPr>
       </w:pPr>
       <w:r>
-        <w:t>Software used to design interface is net beans, Gui Swing.</w:t>
+        <w:t xml:space="preserve">Software used to design interface is net beans, </w:t>
+      </w:r>
+      <w:proofErr w:type="spellStart"/>
+      <w:r>
+        <w:t>Gui</w:t>
+      </w:r>
+      <w:proofErr w:type="spellEnd"/>
+      <w:r>
+        <w:t xml:space="preserve"> Swing.</w:t>
       </w:r>
     </w:p>
     <w:p>
@@ -7100,6 +8834,7 @@
         <w:pStyle w:val="Heading3"/>
       </w:pPr>
       <w:r>
+        <w:lastRenderedPageBreak/>
         <w:t>Irfan khan FA20-BSE-070</w:t>
       </w:r>
     </w:p>
@@ -7268,7 +9003,23 @@
                 <w:rStyle w:val="doctext1"/>
                 <w:sz w:val="24"/>
               </w:rPr>
-              <w:t xml:space="preserve"> want to login in the School management system.</w:t>
+              <w:t xml:space="preserve"> want to login in the </w:t>
+            </w:r>
+            <w:proofErr w:type="gramStart"/>
+            <w:r>
+              <w:rPr>
+                <w:rStyle w:val="doctext1"/>
+                <w:sz w:val="24"/>
+              </w:rPr>
+              <w:t>School</w:t>
+            </w:r>
+            <w:proofErr w:type="gramEnd"/>
+            <w:r>
+              <w:rPr>
+                <w:rStyle w:val="doctext1"/>
+                <w:sz w:val="24"/>
+              </w:rPr>
+              <w:t xml:space="preserve"> management system.</w:t>
             </w:r>
           </w:p>
           <w:p>
@@ -7295,7 +9046,23 @@
                 <w:rStyle w:val="doctext1"/>
                 <w:sz w:val="24"/>
               </w:rPr>
-              <w:t xml:space="preserve"> want to login in the School management system</w:t>
+              <w:t xml:space="preserve"> want to login in the </w:t>
+            </w:r>
+            <w:proofErr w:type="gramStart"/>
+            <w:r>
+              <w:rPr>
+                <w:rStyle w:val="doctext1"/>
+                <w:sz w:val="24"/>
+              </w:rPr>
+              <w:t>School</w:t>
+            </w:r>
+            <w:proofErr w:type="gramEnd"/>
+            <w:r>
+              <w:rPr>
+                <w:rStyle w:val="doctext1"/>
+                <w:sz w:val="24"/>
+              </w:rPr>
+              <w:t xml:space="preserve"> management system</w:t>
             </w:r>
             <w:r>
               <w:rPr>
@@ -7352,7 +9119,25 @@
                 <w:sz w:val="27"/>
                 <w:szCs w:val="27"/>
               </w:rPr>
-              <w:t>User is registered and account is exist in System.</w:t>
+              <w:t xml:space="preserve">User is registered and account is </w:t>
+            </w:r>
+            <w:proofErr w:type="gramStart"/>
+            <w:r>
+              <w:rPr>
+                <w:color w:val="000000"/>
+                <w:sz w:val="27"/>
+                <w:szCs w:val="27"/>
+              </w:rPr>
+              <w:t>exist</w:t>
+            </w:r>
+            <w:proofErr w:type="gramEnd"/>
+            <w:r>
+              <w:rPr>
+                <w:color w:val="000000"/>
+                <w:sz w:val="27"/>
+                <w:szCs w:val="27"/>
+              </w:rPr>
+              <w:t xml:space="preserve"> in System.</w:t>
             </w:r>
           </w:p>
           <w:p>
@@ -7369,7 +9154,25 @@
                 <w:sz w:val="27"/>
                 <w:szCs w:val="27"/>
               </w:rPr>
-              <w:t>User credentials must entered correctly.</w:t>
+              <w:t xml:space="preserve">User credentials must </w:t>
+            </w:r>
+            <w:proofErr w:type="gramStart"/>
+            <w:r>
+              <w:rPr>
+                <w:color w:val="000000"/>
+                <w:sz w:val="27"/>
+                <w:szCs w:val="27"/>
+              </w:rPr>
+              <w:t>entered</w:t>
+            </w:r>
+            <w:proofErr w:type="gramEnd"/>
+            <w:r>
+              <w:rPr>
+                <w:color w:val="000000"/>
+                <w:sz w:val="27"/>
+                <w:szCs w:val="27"/>
+              </w:rPr>
+              <w:t xml:space="preserve"> correctly.</w:t>
             </w:r>
           </w:p>
         </w:tc>
@@ -7388,7 +9191,6 @@
           <w:b/>
           <w:bCs/>
         </w:rPr>
-        <w:lastRenderedPageBreak/>
         <w:t>Success Guarantee</w:t>
       </w:r>
       <w:r>
@@ -7479,7 +9281,15 @@
         </w:numPr>
       </w:pPr>
       <w:r>
-        <w:t>User opens the School management system to log in into his account.</w:t>
+        <w:t xml:space="preserve">User opens the </w:t>
+      </w:r>
+      <w:proofErr w:type="gramStart"/>
+      <w:r>
+        <w:t>School</w:t>
+      </w:r>
+      <w:proofErr w:type="gramEnd"/>
+      <w:r>
+        <w:t xml:space="preserve"> management system to log in into his account.</w:t>
       </w:r>
     </w:p>
     <w:p>
@@ -7612,6 +9422,7 @@
         </w:numPr>
       </w:pPr>
       <w:r>
+        <w:lastRenderedPageBreak/>
         <w:t>The system then verifies his credentials when he clicks on the log in button.</w:t>
       </w:r>
     </w:p>
@@ -7686,7 +9497,15 @@
         </w:numPr>
       </w:pPr>
       <w:r>
-        <w:t>If the user not put information in his login id and password, the system should diplay an error message “Enter valid details”.</w:t>
+        <w:t xml:space="preserve">If the user not put information in his login id and password, the system should </w:t>
+      </w:r>
+      <w:proofErr w:type="spellStart"/>
+      <w:r>
+        <w:t>diplay</w:t>
+      </w:r>
+      <w:proofErr w:type="spellEnd"/>
+      <w:r>
+        <w:t xml:space="preserve"> an error message “Enter valid details”.</w:t>
       </w:r>
     </w:p>
     <w:p>
@@ -7794,7 +9613,6 @@
         </w:numPr>
       </w:pPr>
       <w:r>
-        <w:lastRenderedPageBreak/>
         <w:t>Languages used is java.</w:t>
       </w:r>
     </w:p>
@@ -7807,7 +9625,23 @@
         </w:numPr>
       </w:pPr>
       <w:r>
-        <w:t>Software used to design interface is netbeans, Gui Swing.</w:t>
+        <w:t xml:space="preserve">Software used to design interface is </w:t>
+      </w:r>
+      <w:proofErr w:type="spellStart"/>
+      <w:r>
+        <w:t>netbeans</w:t>
+      </w:r>
+      <w:proofErr w:type="spellEnd"/>
+      <w:r>
+        <w:t xml:space="preserve">, </w:t>
+      </w:r>
+      <w:proofErr w:type="spellStart"/>
+      <w:r>
+        <w:t>Gui</w:t>
+      </w:r>
+      <w:proofErr w:type="spellEnd"/>
+      <w:r>
+        <w:t xml:space="preserve"> Swing.</w:t>
       </w:r>
     </w:p>
     <w:p>
@@ -7851,6 +9685,7 @@
           <w:bCs/>
           <w:noProof/>
         </w:rPr>
+        <w:lastRenderedPageBreak/>
         <w:drawing>
           <wp:inline distT="0" distB="0" distL="0" distR="0" wp14:anchorId="6B08704E" wp14:editId="3DC94FFB">
             <wp:extent cx="4476750" cy="3400425"/>
@@ -8071,12 +9906,14 @@
                 <w:rStyle w:val="doctext1"/>
               </w:rPr>
             </w:pPr>
+            <w:proofErr w:type="gramStart"/>
             <w:r>
               <w:rPr>
                 <w:rStyle w:val="docemphroman"/>
               </w:rPr>
               <w:t>Student</w:t>
             </w:r>
+            <w:proofErr w:type="gramEnd"/>
             <w:r>
               <w:rPr>
                 <w:rStyle w:val="doctext1"/>
@@ -8131,7 +9968,21 @@
               <w:rPr>
                 <w:rStyle w:val="doctext1"/>
               </w:rPr>
-              <w:t xml:space="preserve"> want to register an account in the School management system.</w:t>
+              <w:t xml:space="preserve"> want to register an account in the </w:t>
+            </w:r>
+            <w:proofErr w:type="gramStart"/>
+            <w:r>
+              <w:rPr>
+                <w:rStyle w:val="doctext1"/>
+              </w:rPr>
+              <w:t>School</w:t>
+            </w:r>
+            <w:proofErr w:type="gramEnd"/>
+            <w:r>
+              <w:rPr>
+                <w:rStyle w:val="doctext1"/>
+              </w:rPr>
+              <w:t xml:space="preserve"> management system.</w:t>
             </w:r>
           </w:p>
           <w:p>
@@ -8203,7 +10054,15 @@
               </w:numPr>
             </w:pPr>
             <w:r>
-              <w:t>User is not registered before and User have no Access to the System.</w:t>
+              <w:t xml:space="preserve">User is not registered </w:t>
+            </w:r>
+            <w:proofErr w:type="gramStart"/>
+            <w:r>
+              <w:t>before</w:t>
+            </w:r>
+            <w:proofErr w:type="gramEnd"/>
+            <w:r>
+              <w:t xml:space="preserve"> and User have no Access to the System.</w:t>
             </w:r>
           </w:p>
           <w:p>
@@ -8279,7 +10138,15 @@
         </w:rPr>
       </w:pPr>
       <w:r>
-        <w:t xml:space="preserve">Account is not already registered with the same User name before. </w:t>
+        <w:t xml:space="preserve">Account is not already registered with the same </w:t>
+      </w:r>
+      <w:proofErr w:type="gramStart"/>
+      <w:r>
+        <w:t>User name</w:t>
+      </w:r>
+      <w:proofErr w:type="gramEnd"/>
+      <w:r>
+        <w:t xml:space="preserve"> before. </w:t>
       </w:r>
     </w:p>
     <w:p>
@@ -8315,7 +10182,15 @@
         </w:numPr>
       </w:pPr>
       <w:r>
-        <w:t>User wants to open the School management system to Access an account to register to the System.</w:t>
+        <w:t xml:space="preserve">User wants to open the </w:t>
+      </w:r>
+      <w:proofErr w:type="gramStart"/>
+      <w:r>
+        <w:t>School</w:t>
+      </w:r>
+      <w:proofErr w:type="gramEnd"/>
+      <w:r>
+        <w:t xml:space="preserve"> management system to Access an account to register to the System.</w:t>
       </w:r>
     </w:p>
     <w:p>
@@ -8351,7 +10226,15 @@
         </w:numPr>
       </w:pPr>
       <w:r>
-        <w:t>The user enters username, password, email and address for the creation of an account in System.</w:t>
+        <w:t xml:space="preserve">The user enters username, password, </w:t>
+      </w:r>
+      <w:proofErr w:type="gramStart"/>
+      <w:r>
+        <w:t>email</w:t>
+      </w:r>
+      <w:proofErr w:type="gramEnd"/>
+      <w:r>
+        <w:t xml:space="preserve"> and address for the creation of an account in System.</w:t>
       </w:r>
     </w:p>
     <w:p>
@@ -8387,7 +10270,15 @@
         </w:numPr>
       </w:pPr>
       <w:r>
-        <w:t>If the account is not registered then the system registers the account and provide access to the user.</w:t>
+        <w:t xml:space="preserve">If the account is not </w:t>
+      </w:r>
+      <w:proofErr w:type="gramStart"/>
+      <w:r>
+        <w:t>registered</w:t>
+      </w:r>
+      <w:proofErr w:type="gramEnd"/>
+      <w:r>
+        <w:t xml:space="preserve"> then the system registers the account and provide access to the user.</w:t>
       </w:r>
     </w:p>
     <w:p>
@@ -8436,8 +10327,13 @@
           <w:numId w:val="46"/>
         </w:numPr>
       </w:pPr>
-      <w:r>
-        <w:t>User enter all required information for registration to get Account access in School management System.</w:t>
+      <w:proofErr w:type="gramStart"/>
+      <w:r>
+        <w:t>User</w:t>
+      </w:r>
+      <w:proofErr w:type="gramEnd"/>
+      <w:r>
+        <w:t xml:space="preserve"> enter all required information for registration to get Account access in School management System.</w:t>
       </w:r>
     </w:p>
     <w:p>
@@ -8449,7 +10345,15 @@
         </w:numPr>
       </w:pPr>
       <w:r>
-        <w:t>User enters the First name, last name, username email address and password is used when registering his account for the Access of School system.</w:t>
+        <w:t xml:space="preserve">User enters the First name, last name, username email address and password </w:t>
+      </w:r>
+      <w:proofErr w:type="gramStart"/>
+      <w:r>
+        <w:t>is</w:t>
+      </w:r>
+      <w:proofErr w:type="gramEnd"/>
+      <w:r>
+        <w:t xml:space="preserve"> used when registering his account for the Access of School system.</w:t>
       </w:r>
     </w:p>
     <w:p>
@@ -8494,7 +10398,15 @@
         </w:numPr>
       </w:pPr>
       <w:r>
-        <w:t>User enters the password and username to use for login when he get access to an account.</w:t>
+        <w:t xml:space="preserve">User enters the password and username to use for login when he </w:t>
+      </w:r>
+      <w:proofErr w:type="gramStart"/>
+      <w:r>
+        <w:t>get</w:t>
+      </w:r>
+      <w:proofErr w:type="gramEnd"/>
+      <w:r>
+        <w:t xml:space="preserve"> access to an account.</w:t>
       </w:r>
     </w:p>
     <w:p>
@@ -8656,7 +10568,23 @@
         </w:numPr>
       </w:pPr>
       <w:r>
-        <w:t>Software used to design interface is netbeans, Gui Swing.</w:t>
+        <w:t xml:space="preserve">Software used to design interface is </w:t>
+      </w:r>
+      <w:proofErr w:type="spellStart"/>
+      <w:r>
+        <w:t>netbeans</w:t>
+      </w:r>
+      <w:proofErr w:type="spellEnd"/>
+      <w:r>
+        <w:t xml:space="preserve">, </w:t>
+      </w:r>
+      <w:proofErr w:type="spellStart"/>
+      <w:r>
+        <w:t>Gui</w:t>
+      </w:r>
+      <w:proofErr w:type="spellEnd"/>
+      <w:r>
+        <w:t xml:space="preserve"> Swing.</w:t>
       </w:r>
     </w:p>
     <w:p>
@@ -9147,6 +11075,9 @@
         <w:pStyle w:val="doclist"/>
       </w:pPr>
       <w:r>
+        <w:rPr>
+          <w:noProof/>
+        </w:rPr>
         <w:drawing>
           <wp:inline distT="0" distB="0" distL="0" distR="0" wp14:anchorId="1E893F39" wp14:editId="124B411B">
             <wp:extent cx="5348295" cy="2999740"/>
@@ -9198,7 +11129,23 @@
           <w:bCs/>
         </w:rPr>
         <w:lastRenderedPageBreak/>
-        <w:t>Faizan Zaheer  (FA20-BSE-045)</w:t>
+        <w:t xml:space="preserve">Faizan </w:t>
+      </w:r>
+      <w:proofErr w:type="gramStart"/>
+      <w:r>
+        <w:rPr>
+          <w:b/>
+          <w:bCs/>
+        </w:rPr>
+        <w:t>Zaheer  (</w:t>
+      </w:r>
+      <w:proofErr w:type="gramEnd"/>
+      <w:r>
+        <w:rPr>
+          <w:b/>
+          <w:bCs/>
+        </w:rPr>
+        <w:t>FA20-BSE-045)</w:t>
       </w:r>
     </w:p>
     <w:tbl>
@@ -10612,7 +12559,29 @@
           <w:szCs w:val="27"/>
           <w:lang w:bidi="ar-SA"/>
         </w:rPr>
-        <w:t>Request Login()</w:t>
+        <w:t xml:space="preserve">Request </w:t>
+      </w:r>
+      <w:proofErr w:type="gramStart"/>
+      <w:r>
+        <w:rPr>
+          <w:rFonts w:ascii="Times New Roman" w:eastAsia="Times New Roman" w:hAnsi="Times New Roman" w:cs="Times New Roman"/>
+          <w:color w:val="000000"/>
+          <w:sz w:val="27"/>
+          <w:szCs w:val="27"/>
+          <w:lang w:bidi="ar-SA"/>
+        </w:rPr>
+        <w:t>Login(</w:t>
+      </w:r>
+      <w:proofErr w:type="gramEnd"/>
+      <w:r>
+        <w:rPr>
+          <w:rFonts w:ascii="Times New Roman" w:eastAsia="Times New Roman" w:hAnsi="Times New Roman" w:cs="Times New Roman"/>
+          <w:color w:val="000000"/>
+          <w:sz w:val="27"/>
+          <w:szCs w:val="27"/>
+          <w:lang w:bidi="ar-SA"/>
+        </w:rPr>
+        <w:t>)</w:t>
       </w:r>
     </w:p>
     <w:p>
@@ -10735,7 +12704,29 @@
           <w:szCs w:val="27"/>
           <w:lang w:bidi="ar-SA"/>
         </w:rPr>
-        <w:t xml:space="preserve"> and account is exist in System</w:t>
+        <w:t xml:space="preserve"> and account is </w:t>
+      </w:r>
+      <w:proofErr w:type="gramStart"/>
+      <w:r>
+        <w:rPr>
+          <w:rFonts w:ascii="Times New Roman" w:eastAsia="Times New Roman" w:hAnsi="Times New Roman" w:cs="Times New Roman"/>
+          <w:color w:val="000000"/>
+          <w:sz w:val="27"/>
+          <w:szCs w:val="27"/>
+          <w:lang w:bidi="ar-SA"/>
+        </w:rPr>
+        <w:t>exist</w:t>
+      </w:r>
+      <w:proofErr w:type="gramEnd"/>
+      <w:r>
+        <w:rPr>
+          <w:rFonts w:ascii="Times New Roman" w:eastAsia="Times New Roman" w:hAnsi="Times New Roman" w:cs="Times New Roman"/>
+          <w:color w:val="000000"/>
+          <w:sz w:val="27"/>
+          <w:szCs w:val="27"/>
+          <w:lang w:bidi="ar-SA"/>
+        </w:rPr>
+        <w:t xml:space="preserve"> in System</w:t>
       </w:r>
       <w:r>
         <w:rPr>
@@ -10772,7 +12763,29 @@
           <w:szCs w:val="27"/>
           <w:lang w:bidi="ar-SA"/>
         </w:rPr>
-        <w:t>User credentials must entered correctly.</w:t>
+        <w:t xml:space="preserve">User credentials must </w:t>
+      </w:r>
+      <w:proofErr w:type="gramStart"/>
+      <w:r>
+        <w:rPr>
+          <w:rFonts w:ascii="Times New Roman" w:eastAsia="Times New Roman" w:hAnsi="Times New Roman" w:cs="Times New Roman"/>
+          <w:color w:val="000000"/>
+          <w:sz w:val="27"/>
+          <w:szCs w:val="27"/>
+          <w:lang w:bidi="ar-SA"/>
+        </w:rPr>
+        <w:t>entered</w:t>
+      </w:r>
+      <w:proofErr w:type="gramEnd"/>
+      <w:r>
+        <w:rPr>
+          <w:rFonts w:ascii="Times New Roman" w:eastAsia="Times New Roman" w:hAnsi="Times New Roman" w:cs="Times New Roman"/>
+          <w:color w:val="000000"/>
+          <w:sz w:val="27"/>
+          <w:szCs w:val="27"/>
+          <w:lang w:bidi="ar-SA"/>
+        </w:rPr>
+        <w:t xml:space="preserve"> correctly.</w:t>
       </w:r>
     </w:p>
     <w:p>
@@ -10896,7 +12909,41 @@
                   <w14:round/>
                 </w14:textOutline>
               </w:rPr>
-              <w:t>Enter Credintial:</w:t>
+              <w:t xml:space="preserve">Enter </w:t>
+            </w:r>
+            <w:proofErr w:type="spellStart"/>
+            <w:r>
+              <w:rPr>
+                <w:color w:val="4F81BD" w:themeColor="accent1"/>
+                <w14:shadow w14:blurRad="38100" w14:dist="25400" w14:dir="5400000" w14:sx="100000" w14:sy="100000" w14:kx="0" w14:ky="0" w14:algn="ctr">
+                  <w14:srgbClr w14:val="6E747A">
+                    <w14:alpha w14:val="57000"/>
+                  </w14:srgbClr>
+                </w14:shadow>
+                <w14:textOutline w14:w="0" w14:cap="flat" w14:cmpd="sng" w14:algn="ctr">
+                  <w14:noFill/>
+                  <w14:prstDash w14:val="solid"/>
+                  <w14:round/>
+                </w14:textOutline>
+              </w:rPr>
+              <w:t>Credintial</w:t>
+            </w:r>
+            <w:proofErr w:type="spellEnd"/>
+            <w:r>
+              <w:rPr>
+                <w:color w:val="4F81BD" w:themeColor="accent1"/>
+                <w14:shadow w14:blurRad="38100" w14:dist="25400" w14:dir="5400000" w14:sx="100000" w14:sy="100000" w14:kx="0" w14:ky="0" w14:algn="ctr">
+                  <w14:srgbClr w14:val="6E747A">
+                    <w14:alpha w14:val="57000"/>
+                  </w14:srgbClr>
+                </w14:shadow>
+                <w14:textOutline w14:w="0" w14:cap="flat" w14:cmpd="sng" w14:algn="ctr">
+                  <w14:noFill/>
+                  <w14:prstDash w14:val="solid"/>
+                  <w14:round/>
+                </w14:textOutline>
+              </w:rPr>
+              <w:t>:</w:t>
             </w:r>
           </w:p>
         </w:tc>
@@ -10985,8 +13032,9 @@
           <w:szCs w:val="27"/>
           <w:lang w:bidi="ar-SA"/>
         </w:rPr>
-        <w:t>Enter user log in details (</w:t>
-      </w:r>
+        <w:t xml:space="preserve">Enter user log in details </w:t>
+      </w:r>
+      <w:proofErr w:type="gramStart"/>
       <w:r>
         <w:rPr>
           <w:rFonts w:ascii="Times New Roman" w:eastAsia="Times New Roman" w:hAnsi="Times New Roman" w:cs="Times New Roman"/>
@@ -10995,7 +13043,28 @@
           <w:szCs w:val="27"/>
           <w:lang w:bidi="ar-SA"/>
         </w:rPr>
-        <w:t xml:space="preserve"> User-name, and password: String)</w:t>
+        <w:t>(</w:t>
+      </w:r>
+      <w:r>
+        <w:rPr>
+          <w:rFonts w:ascii="Times New Roman" w:eastAsia="Times New Roman" w:hAnsi="Times New Roman" w:cs="Times New Roman"/>
+          <w:color w:val="000000"/>
+          <w:sz w:val="27"/>
+          <w:szCs w:val="27"/>
+          <w:lang w:bidi="ar-SA"/>
+        </w:rPr>
+        <w:t xml:space="preserve"> User</w:t>
+      </w:r>
+      <w:proofErr w:type="gramEnd"/>
+      <w:r>
+        <w:rPr>
+          <w:rFonts w:ascii="Times New Roman" w:eastAsia="Times New Roman" w:hAnsi="Times New Roman" w:cs="Times New Roman"/>
+          <w:color w:val="000000"/>
+          <w:sz w:val="27"/>
+          <w:szCs w:val="27"/>
+          <w:lang w:bidi="ar-SA"/>
+        </w:rPr>
+        <w:t>-name, and password: String)</w:t>
       </w:r>
     </w:p>
     <w:p>
@@ -11118,7 +13187,29 @@
           <w:szCs w:val="27"/>
           <w:lang w:bidi="ar-SA"/>
         </w:rPr>
-        <w:t xml:space="preserve"> and account is exist in System</w:t>
+        <w:t xml:space="preserve"> and account is </w:t>
+      </w:r>
+      <w:proofErr w:type="gramStart"/>
+      <w:r>
+        <w:rPr>
+          <w:rFonts w:ascii="Times New Roman" w:eastAsia="Times New Roman" w:hAnsi="Times New Roman" w:cs="Times New Roman"/>
+          <w:color w:val="000000"/>
+          <w:sz w:val="27"/>
+          <w:szCs w:val="27"/>
+          <w:lang w:bidi="ar-SA"/>
+        </w:rPr>
+        <w:t>exist</w:t>
+      </w:r>
+      <w:proofErr w:type="gramEnd"/>
+      <w:r>
+        <w:rPr>
+          <w:rFonts w:ascii="Times New Roman" w:eastAsia="Times New Roman" w:hAnsi="Times New Roman" w:cs="Times New Roman"/>
+          <w:color w:val="000000"/>
+          <w:sz w:val="27"/>
+          <w:szCs w:val="27"/>
+          <w:lang w:bidi="ar-SA"/>
+        </w:rPr>
+        <w:t xml:space="preserve"> in System</w:t>
       </w:r>
       <w:r>
         <w:rPr>
@@ -11155,7 +13246,29 @@
           <w:szCs w:val="27"/>
           <w:lang w:bidi="ar-SA"/>
         </w:rPr>
-        <w:t>User credentials must entered correctly.</w:t>
+        <w:t xml:space="preserve">User credentials must </w:t>
+      </w:r>
+      <w:proofErr w:type="gramStart"/>
+      <w:r>
+        <w:rPr>
+          <w:rFonts w:ascii="Times New Roman" w:eastAsia="Times New Roman" w:hAnsi="Times New Roman" w:cs="Times New Roman"/>
+          <w:color w:val="000000"/>
+          <w:sz w:val="27"/>
+          <w:szCs w:val="27"/>
+          <w:lang w:bidi="ar-SA"/>
+        </w:rPr>
+        <w:t>entered</w:t>
+      </w:r>
+      <w:proofErr w:type="gramEnd"/>
+      <w:r>
+        <w:rPr>
+          <w:rFonts w:ascii="Times New Roman" w:eastAsia="Times New Roman" w:hAnsi="Times New Roman" w:cs="Times New Roman"/>
+          <w:color w:val="000000"/>
+          <w:sz w:val="27"/>
+          <w:szCs w:val="27"/>
+          <w:lang w:bidi="ar-SA"/>
+        </w:rPr>
+        <w:t xml:space="preserve"> correctly.</w:t>
       </w:r>
     </w:p>
     <w:p>
@@ -11478,17 +13591,7 @@
           <w:szCs w:val="27"/>
           <w:lang w:bidi="ar-SA"/>
         </w:rPr>
-        <w:t xml:space="preserve"> Use cases: </w:t>
-      </w:r>
-      <w:r>
-        <w:rPr>
-          <w:rFonts w:ascii="Times New Roman" w:eastAsia="Times New Roman" w:hAnsi="Times New Roman" w:cs="Times New Roman"/>
-          <w:color w:val="000000"/>
-          <w:sz w:val="27"/>
-          <w:szCs w:val="27"/>
-          <w:lang w:bidi="ar-SA"/>
-        </w:rPr>
-        <w:t>Portal Access</w:t>
+        <w:t xml:space="preserve"> Use cases: Portal Access</w:t>
       </w:r>
     </w:p>
     <w:p>
@@ -11651,16 +13754,15 @@
         </w:numPr>
       </w:pPr>
       <w:r>
-        <w:t xml:space="preserve">User </w:t>
-      </w:r>
-      <w:r>
-        <w:t xml:space="preserve">Account is </w:t>
-      </w:r>
-      <w:r>
-        <w:t>Available and Admin give access to the System successfully</w:t>
-      </w:r>
-      <w:r>
-        <w:t>.</w:t>
+        <w:t xml:space="preserve">User Account is </w:t>
+      </w:r>
+      <w:proofErr w:type="gramStart"/>
+      <w:r>
+        <w:t>Available</w:t>
+      </w:r>
+      <w:proofErr w:type="gramEnd"/>
+      <w:r>
+        <w:t xml:space="preserve"> and Admin give access to the System successfully.</w:t>
       </w:r>
     </w:p>
     <w:p/>
@@ -12666,6 +14768,8 @@
           </w14:textOutline>
         </w:rPr>
       </w:pPr>
+      <w:proofErr w:type="spellStart"/>
+      <w:proofErr w:type="gramStart"/>
       <w:r>
         <w:rPr>
           <w:rFonts w:ascii="Cambria" w:eastAsia="SimSun" w:hAnsi="Cambria" w:cs="Times New Roman"/>
@@ -12685,7 +14789,51 @@
             <w14:round/>
           </w14:textOutline>
         </w:rPr>
-        <w:t>UseCase : View Result</w:t>
+        <w:t>UseCase</w:t>
+      </w:r>
+      <w:proofErr w:type="spellEnd"/>
+      <w:r>
+        <w:rPr>
+          <w:rFonts w:ascii="Cambria" w:eastAsia="SimSun" w:hAnsi="Cambria" w:cs="Times New Roman"/>
+          <w:b/>
+          <w:bCs/>
+          <w:i/>
+          <w:iCs/>
+          <w:color w:val="4F81BD" w:themeColor="accent1"/>
+          <w14:shadow w14:blurRad="38100" w14:dist="25400" w14:dir="5400000" w14:sx="100000" w14:sy="100000" w14:kx="0" w14:ky="0" w14:algn="ctr">
+            <w14:srgbClr w14:val="6E747A">
+              <w14:alpha w14:val="57000"/>
+            </w14:srgbClr>
+          </w14:shadow>
+          <w14:textOutline w14:w="0" w14:cap="flat" w14:cmpd="sng" w14:algn="ctr">
+            <w14:noFill/>
+            <w14:prstDash w14:val="solid"/>
+            <w14:round/>
+          </w14:textOutline>
+        </w:rPr>
+        <w:t xml:space="preserve"> :</w:t>
+      </w:r>
+      <w:proofErr w:type="gramEnd"/>
+      <w:r>
+        <w:rPr>
+          <w:rFonts w:ascii="Cambria" w:eastAsia="SimSun" w:hAnsi="Cambria" w:cs="Times New Roman"/>
+          <w:b/>
+          <w:bCs/>
+          <w:i/>
+          <w:iCs/>
+          <w:color w:val="4F81BD" w:themeColor="accent1"/>
+          <w14:shadow w14:blurRad="38100" w14:dist="25400" w14:dir="5400000" w14:sx="100000" w14:sy="100000" w14:kx="0" w14:ky="0" w14:algn="ctr">
+            <w14:srgbClr w14:val="6E747A">
+              <w14:alpha w14:val="57000"/>
+            </w14:srgbClr>
+          </w14:shadow>
+          <w14:textOutline w14:w="0" w14:cap="flat" w14:cmpd="sng" w14:algn="ctr">
+            <w14:noFill/>
+            <w14:prstDash w14:val="solid"/>
+            <w14:round/>
+          </w14:textOutline>
+        </w:rPr>
+        <w:t xml:space="preserve"> View Result</w:t>
       </w:r>
     </w:p>
     <w:p>
@@ -12795,6 +14943,8 @@
           </w14:textOutline>
         </w:rPr>
       </w:pPr>
+      <w:proofErr w:type="spellStart"/>
+      <w:proofErr w:type="gramStart"/>
       <w:r>
         <w:rPr>
           <w:rFonts w:ascii="Cambria" w:eastAsia="SimSun" w:hAnsi="Cambria" w:cs="Times New Roman"/>
@@ -12814,7 +14964,51 @@
             <w14:round/>
           </w14:textOutline>
         </w:rPr>
-        <w:t>UseCase : Add Result</w:t>
+        <w:t>UseCase</w:t>
+      </w:r>
+      <w:proofErr w:type="spellEnd"/>
+      <w:r>
+        <w:rPr>
+          <w:rFonts w:ascii="Cambria" w:eastAsia="SimSun" w:hAnsi="Cambria" w:cs="Times New Roman"/>
+          <w:b/>
+          <w:bCs/>
+          <w:i/>
+          <w:iCs/>
+          <w:color w:val="4F81BD" w:themeColor="accent1"/>
+          <w14:shadow w14:blurRad="38100" w14:dist="25400" w14:dir="5400000" w14:sx="100000" w14:sy="100000" w14:kx="0" w14:ky="0" w14:algn="ctr">
+            <w14:srgbClr w14:val="6E747A">
+              <w14:alpha w14:val="57000"/>
+            </w14:srgbClr>
+          </w14:shadow>
+          <w14:textOutline w14:w="0" w14:cap="flat" w14:cmpd="sng" w14:algn="ctr">
+            <w14:noFill/>
+            <w14:prstDash w14:val="solid"/>
+            <w14:round/>
+          </w14:textOutline>
+        </w:rPr>
+        <w:t xml:space="preserve"> :</w:t>
+      </w:r>
+      <w:proofErr w:type="gramEnd"/>
+      <w:r>
+        <w:rPr>
+          <w:rFonts w:ascii="Cambria" w:eastAsia="SimSun" w:hAnsi="Cambria" w:cs="Times New Roman"/>
+          <w:b/>
+          <w:bCs/>
+          <w:i/>
+          <w:iCs/>
+          <w:color w:val="4F81BD" w:themeColor="accent1"/>
+          <w14:shadow w14:blurRad="38100" w14:dist="25400" w14:dir="5400000" w14:sx="100000" w14:sy="100000" w14:kx="0" w14:ky="0" w14:algn="ctr">
+            <w14:srgbClr w14:val="6E747A">
+              <w14:alpha w14:val="57000"/>
+            </w14:srgbClr>
+          </w14:shadow>
+          <w14:textOutline w14:w="0" w14:cap="flat" w14:cmpd="sng" w14:algn="ctr">
+            <w14:noFill/>
+            <w14:prstDash w14:val="solid"/>
+            <w14:round/>
+          </w14:textOutline>
+        </w:rPr>
+        <w:t xml:space="preserve"> Add Result</w:t>
       </w:r>
     </w:p>
     <w:p>
@@ -13070,6 +15264,9 @@
         </w:tabs>
       </w:pPr>
       <w:r>
+        <w:rPr>
+          <w:noProof/>
+        </w:rPr>
         <w:drawing>
           <wp:inline distT="0" distB="0" distL="0" distR="0" wp14:anchorId="64B61963" wp14:editId="6485FECB">
             <wp:extent cx="5943600" cy="4785360"/>
@@ -13218,6 +15415,9 @@
         </w:tabs>
       </w:pPr>
       <w:r>
+        <w:rPr>
+          <w:noProof/>
+        </w:rPr>
         <w:drawing>
           <wp:inline distT="0" distB="0" distL="0" distR="0" wp14:anchorId="492B0CFA" wp14:editId="1A6C5A05">
             <wp:extent cx="5943600" cy="4800600"/>
@@ -13261,8 +15461,6 @@
           <w:tab w:val="left" w:pos="1950"/>
         </w:tabs>
       </w:pPr>
-      <w:bookmarkStart w:id="27" w:name="_GoBack"/>
-      <w:bookmarkEnd w:id="27"/>
     </w:p>
     <w:sectPr>
       <w:pgSz w:w="12240" w:h="15840"/>
@@ -13275,7 +15473,7 @@
 </file>
 
 <file path=word/endnotes.xml><?xml version="1.0" encoding="utf-8"?>
-<w:endnotes xmlns:wpc="http://schemas.microsoft.com/office/word/2010/wordprocessingCanvas" xmlns:mc="http://schemas.openxmlformats.org/markup-compatibility/2006" xmlns:o="urn:schemas-microsoft-com:office:office" xmlns:r="http://schemas.openxmlformats.org/officeDocument/2006/relationships" xmlns:m="http://schemas.openxmlformats.org/officeDocument/2006/math" xmlns:v="urn:schemas-microsoft-com:vml" xmlns:wp14="http://schemas.microsoft.com/office/word/2010/wordprocessingDrawing" xmlns:wp="http://schemas.openxmlformats.org/drawingml/2006/wordprocessingDrawing" xmlns:w10="urn:schemas-microsoft-com:office:word" xmlns:w="http://schemas.openxmlformats.org/wordprocessingml/2006/main" xmlns:w14="http://schemas.microsoft.com/office/word/2010/wordml" xmlns:w15="http://schemas.microsoft.com/office/word/2012/wordml" xmlns:wpg="http://schemas.microsoft.com/office/word/2010/wordprocessingGroup" xmlns:wpi="http://schemas.microsoft.com/office/word/2010/wordprocessingInk" xmlns:wne="http://schemas.microsoft.com/office/word/2006/wordml" xmlns:wps="http://schemas.microsoft.com/office/word/2010/wordprocessingShape" mc:Ignorable="w14 w15 wp14">
+<w:endnotes xmlns:wpc="http://schemas.microsoft.com/office/word/2010/wordprocessingCanvas" xmlns:cx="http://schemas.microsoft.com/office/drawing/2014/chartex" xmlns:cx1="http://schemas.microsoft.com/office/drawing/2015/9/8/chartex" xmlns:cx2="http://schemas.microsoft.com/office/drawing/2015/10/21/chartex" xmlns:cx3="http://schemas.microsoft.com/office/drawing/2016/5/9/chartex" xmlns:cx4="http://schemas.microsoft.com/office/drawing/2016/5/10/chartex" xmlns:cx5="http://schemas.microsoft.com/office/drawing/2016/5/11/chartex" xmlns:cx6="http://schemas.microsoft.com/office/drawing/2016/5/12/chartex" xmlns:cx7="http://schemas.microsoft.com/office/drawing/2016/5/13/chartex" xmlns:cx8="http://schemas.microsoft.com/office/drawing/2016/5/14/chartex" xmlns:mc="http://schemas.openxmlformats.org/markup-compatibility/2006" xmlns:aink="http://schemas.microsoft.com/office/drawing/2016/ink" xmlns:am3d="http://schemas.microsoft.com/office/drawing/2017/model3d" xmlns:o="urn:schemas-microsoft-com:office:office" xmlns:oel="http://schemas.microsoft.com/office/2019/extlst" xmlns:r="http://schemas.openxmlformats.org/officeDocument/2006/relationships" xmlns:m="http://schemas.openxmlformats.org/officeDocument/2006/math" xmlns:v="urn:schemas-microsoft-com:vml" xmlns:wp14="http://schemas.microsoft.com/office/word/2010/wordprocessingDrawing" xmlns:wp="http://schemas.openxmlformats.org/drawingml/2006/wordprocessingDrawing" xmlns:w10="urn:schemas-microsoft-com:office:word" xmlns:w="http://schemas.openxmlformats.org/wordprocessingml/2006/main" xmlns:w14="http://schemas.microsoft.com/office/word/2010/wordml" xmlns:w15="http://schemas.microsoft.com/office/word/2012/wordml" xmlns:w16cex="http://schemas.microsoft.com/office/word/2018/wordml/cex" xmlns:w16cid="http://schemas.microsoft.com/office/word/2016/wordml/cid" xmlns:w16="http://schemas.microsoft.com/office/word/2018/wordml" xmlns:w16sdtdh="http://schemas.microsoft.com/office/word/2020/wordml/sdtdatahash" xmlns:w16se="http://schemas.microsoft.com/office/word/2015/wordml/symex" xmlns:wpg="http://schemas.microsoft.com/office/word/2010/wordprocessingGroup" xmlns:wpi="http://schemas.microsoft.com/office/word/2010/wordprocessingInk" xmlns:wne="http://schemas.microsoft.com/office/word/2006/wordml" xmlns:wps="http://schemas.microsoft.com/office/word/2010/wordprocessingShape" mc:Ignorable="w14 w15 w16se w16cid w16 w16cex w16sdtdh wp14">
   <w:endnote w:type="separator" w:id="-1">
     <w:p>
       <w:pPr>
@@ -13300,7 +15498,7 @@
 </file>
 
 <file path=word/footnotes.xml><?xml version="1.0" encoding="utf-8"?>
-<w:footnotes xmlns:wpc="http://schemas.microsoft.com/office/word/2010/wordprocessingCanvas" xmlns:mc="http://schemas.openxmlformats.org/markup-compatibility/2006" xmlns:o="urn:schemas-microsoft-com:office:office" xmlns:r="http://schemas.openxmlformats.org/officeDocument/2006/relationships" xmlns:m="http://schemas.openxmlformats.org/officeDocument/2006/math" xmlns:v="urn:schemas-microsoft-com:vml" xmlns:wp14="http://schemas.microsoft.com/office/word/2010/wordprocessingDrawing" xmlns:wp="http://schemas.openxmlformats.org/drawingml/2006/wordprocessingDrawing" xmlns:w10="urn:schemas-microsoft-com:office:word" xmlns:w="http://schemas.openxmlformats.org/wordprocessingml/2006/main" xmlns:w14="http://schemas.microsoft.com/office/word/2010/wordml" xmlns:w15="http://schemas.microsoft.com/office/word/2012/wordml" xmlns:wpg="http://schemas.microsoft.com/office/word/2010/wordprocessingGroup" xmlns:wpi="http://schemas.microsoft.com/office/word/2010/wordprocessingInk" xmlns:wne="http://schemas.microsoft.com/office/word/2006/wordml" xmlns:wps="http://schemas.microsoft.com/office/word/2010/wordprocessingShape" mc:Ignorable="w14 w15 wp14">
+<w:footnotes xmlns:wpc="http://schemas.microsoft.com/office/word/2010/wordprocessingCanvas" xmlns:cx="http://schemas.microsoft.com/office/drawing/2014/chartex" xmlns:cx1="http://schemas.microsoft.com/office/drawing/2015/9/8/chartex" xmlns:cx2="http://schemas.microsoft.com/office/drawing/2015/10/21/chartex" xmlns:cx3="http://schemas.microsoft.com/office/drawing/2016/5/9/chartex" xmlns:cx4="http://schemas.microsoft.com/office/drawing/2016/5/10/chartex" xmlns:cx5="http://schemas.microsoft.com/office/drawing/2016/5/11/chartex" xmlns:cx6="http://schemas.microsoft.com/office/drawing/2016/5/12/chartex" xmlns:cx7="http://schemas.microsoft.com/office/drawing/2016/5/13/chartex" xmlns:cx8="http://schemas.microsoft.com/office/drawing/2016/5/14/chartex" xmlns:mc="http://schemas.openxmlformats.org/markup-compatibility/2006" xmlns:aink="http://schemas.microsoft.com/office/drawing/2016/ink" xmlns:am3d="http://schemas.microsoft.com/office/drawing/2017/model3d" xmlns:o="urn:schemas-microsoft-com:office:office" xmlns:oel="http://schemas.microsoft.com/office/2019/extlst" xmlns:r="http://schemas.openxmlformats.org/officeDocument/2006/relationships" xmlns:m="http://schemas.openxmlformats.org/officeDocument/2006/math" xmlns:v="urn:schemas-microsoft-com:vml" xmlns:wp14="http://schemas.microsoft.com/office/word/2010/wordprocessingDrawing" xmlns:wp="http://schemas.openxmlformats.org/drawingml/2006/wordprocessingDrawing" xmlns:w10="urn:schemas-microsoft-com:office:word" xmlns:w="http://schemas.openxmlformats.org/wordprocessingml/2006/main" xmlns:w14="http://schemas.microsoft.com/office/word/2010/wordml" xmlns:w15="http://schemas.microsoft.com/office/word/2012/wordml" xmlns:w16cex="http://schemas.microsoft.com/office/word/2018/wordml/cex" xmlns:w16cid="http://schemas.microsoft.com/office/word/2016/wordml/cid" xmlns:w16="http://schemas.microsoft.com/office/word/2018/wordml" xmlns:w16sdtdh="http://schemas.microsoft.com/office/word/2020/wordml/sdtdatahash" xmlns:w16se="http://schemas.microsoft.com/office/word/2015/wordml/symex" xmlns:wpg="http://schemas.microsoft.com/office/word/2010/wordprocessingGroup" xmlns:wpi="http://schemas.microsoft.com/office/word/2010/wordprocessingInk" xmlns:wne="http://schemas.microsoft.com/office/word/2006/wordml" xmlns:wps="http://schemas.microsoft.com/office/word/2010/wordprocessingShape" mc:Ignorable="w14 w15 w16se w16cid w16 w16cex w16sdtdh wp14">
   <w:footnote w:type="separator" w:id="-1">
     <w:p>
       <w:pPr>
@@ -13325,8 +15523,8 @@
 </file>
 
 <file path=word/numbering.xml><?xml version="1.0" encoding="utf-8"?>
-<w:numbering xmlns:wpc="http://schemas.microsoft.com/office/word/2010/wordprocessingCanvas" xmlns:mc="http://schemas.openxmlformats.org/markup-compatibility/2006" xmlns:o="urn:schemas-microsoft-com:office:office" xmlns:r="http://schemas.openxmlformats.org/officeDocument/2006/relationships" xmlns:m="http://schemas.openxmlformats.org/officeDocument/2006/math" xmlns:v="urn:schemas-microsoft-com:vml" xmlns:wp14="http://schemas.microsoft.com/office/word/2010/wordprocessingDrawing" xmlns:wp="http://schemas.openxmlformats.org/drawingml/2006/wordprocessingDrawing" xmlns:w10="urn:schemas-microsoft-com:office:word" xmlns:w="http://schemas.openxmlformats.org/wordprocessingml/2006/main" xmlns:w14="http://schemas.microsoft.com/office/word/2010/wordml" xmlns:w15="http://schemas.microsoft.com/office/word/2012/wordml" xmlns:wpg="http://schemas.microsoft.com/office/word/2010/wordprocessingGroup" xmlns:wpi="http://schemas.microsoft.com/office/word/2010/wordprocessingInk" xmlns:wne="http://schemas.microsoft.com/office/word/2006/wordml" xmlns:wps="http://schemas.microsoft.com/office/word/2010/wordprocessingShape" mc:Ignorable="w14 w15 wp14">
-  <w:abstractNum w:abstractNumId="0">
+<w:numbering xmlns:wpc="http://schemas.microsoft.com/office/word/2010/wordprocessingCanvas" xmlns:cx="http://schemas.microsoft.com/office/drawing/2014/chartex" xmlns:cx1="http://schemas.microsoft.com/office/drawing/2015/9/8/chartex" xmlns:cx2="http://schemas.microsoft.com/office/drawing/2015/10/21/chartex" xmlns:cx3="http://schemas.microsoft.com/office/drawing/2016/5/9/chartex" xmlns:cx4="http://schemas.microsoft.com/office/drawing/2016/5/10/chartex" xmlns:cx5="http://schemas.microsoft.com/office/drawing/2016/5/11/chartex" xmlns:cx6="http://schemas.microsoft.com/office/drawing/2016/5/12/chartex" xmlns:cx7="http://schemas.microsoft.com/office/drawing/2016/5/13/chartex" xmlns:cx8="http://schemas.microsoft.com/office/drawing/2016/5/14/chartex" xmlns:mc="http://schemas.openxmlformats.org/markup-compatibility/2006" xmlns:aink="http://schemas.microsoft.com/office/drawing/2016/ink" xmlns:am3d="http://schemas.microsoft.com/office/drawing/2017/model3d" xmlns:o="urn:schemas-microsoft-com:office:office" xmlns:oel="http://schemas.microsoft.com/office/2019/extlst" xmlns:r="http://schemas.openxmlformats.org/officeDocument/2006/relationships" xmlns:m="http://schemas.openxmlformats.org/officeDocument/2006/math" xmlns:v="urn:schemas-microsoft-com:vml" xmlns:wp14="http://schemas.microsoft.com/office/word/2010/wordprocessingDrawing" xmlns:wp="http://schemas.openxmlformats.org/drawingml/2006/wordprocessingDrawing" xmlns:w10="urn:schemas-microsoft-com:office:word" xmlns:w="http://schemas.openxmlformats.org/wordprocessingml/2006/main" xmlns:w14="http://schemas.microsoft.com/office/word/2010/wordml" xmlns:w15="http://schemas.microsoft.com/office/word/2012/wordml" xmlns:w16cex="http://schemas.microsoft.com/office/word/2018/wordml/cex" xmlns:w16cid="http://schemas.microsoft.com/office/word/2016/wordml/cid" xmlns:w16="http://schemas.microsoft.com/office/word/2018/wordml" xmlns:w16sdtdh="http://schemas.microsoft.com/office/word/2020/wordml/sdtdatahash" xmlns:w16se="http://schemas.microsoft.com/office/word/2015/wordml/symex" xmlns:wpg="http://schemas.microsoft.com/office/word/2010/wordprocessingGroup" xmlns:wpi="http://schemas.microsoft.com/office/word/2010/wordprocessingInk" xmlns:wne="http://schemas.microsoft.com/office/word/2006/wordml" xmlns:wps="http://schemas.microsoft.com/office/word/2010/wordprocessingShape" mc:Ignorable="w14 w15 w16se w16cid w16 w16cex w16sdtdh wp14">
+  <w:abstractNum w:abstractNumId="0" w15:restartNumberingAfterBreak="0">
     <w:nsid w:val="00000003"/>
     <w:multiLevelType w:val="multilevel"/>
     <w:tmpl w:val="C762AB70"/>
@@ -13439,7 +15637,7 @@
       </w:pPr>
     </w:lvl>
   </w:abstractNum>
-  <w:abstractNum w:abstractNumId="1">
+  <w:abstractNum w:abstractNumId="1" w15:restartNumberingAfterBreak="0">
     <w:nsid w:val="00000005"/>
     <w:multiLevelType w:val="multilevel"/>
     <w:tmpl w:val="35F41A1E"/>
@@ -13555,7 +15753,7 @@
       </w:pPr>
     </w:lvl>
   </w:abstractNum>
-  <w:abstractNum w:abstractNumId="2">
+  <w:abstractNum w:abstractNumId="2" w15:restartNumberingAfterBreak="0">
     <w:nsid w:val="00000006"/>
     <w:multiLevelType w:val="hybridMultilevel"/>
     <w:tmpl w:val="F4A889E8"/>
@@ -13644,7 +15842,7 @@
       </w:pPr>
     </w:lvl>
   </w:abstractNum>
-  <w:abstractNum w:abstractNumId="3">
+  <w:abstractNum w:abstractNumId="3" w15:restartNumberingAfterBreak="0">
     <w:nsid w:val="00000007"/>
     <w:multiLevelType w:val="multilevel"/>
     <w:tmpl w:val="6FEC261A"/>
@@ -13757,7 +15955,7 @@
       </w:pPr>
     </w:lvl>
   </w:abstractNum>
-  <w:abstractNum w:abstractNumId="4">
+  <w:abstractNum w:abstractNumId="4" w15:restartNumberingAfterBreak="0">
     <w:nsid w:val="00000008"/>
     <w:multiLevelType w:val="multilevel"/>
     <w:tmpl w:val="5DA29562"/>
@@ -13906,7 +16104,7 @@
       </w:rPr>
     </w:lvl>
   </w:abstractNum>
-  <w:abstractNum w:abstractNumId="5">
+  <w:abstractNum w:abstractNumId="5" w15:restartNumberingAfterBreak="0">
     <w:nsid w:val="00000009"/>
     <w:multiLevelType w:val="hybridMultilevel"/>
     <w:tmpl w:val="C5A027D6"/>
@@ -14019,7 +16217,7 @@
       </w:rPr>
     </w:lvl>
   </w:abstractNum>
-  <w:abstractNum w:abstractNumId="6">
+  <w:abstractNum w:abstractNumId="6" w15:restartNumberingAfterBreak="0">
     <w:nsid w:val="0000000B"/>
     <w:multiLevelType w:val="multilevel"/>
     <w:tmpl w:val="1CBA7C9A"/>
@@ -14132,7 +16330,7 @@
       </w:pPr>
     </w:lvl>
   </w:abstractNum>
-  <w:abstractNum w:abstractNumId="7">
+  <w:abstractNum w:abstractNumId="7" w15:restartNumberingAfterBreak="0">
     <w:nsid w:val="0000000C"/>
     <w:multiLevelType w:val="hybridMultilevel"/>
     <w:tmpl w:val="EEA4BFDC"/>
@@ -14245,7 +16443,7 @@
       </w:rPr>
     </w:lvl>
   </w:abstractNum>
-  <w:abstractNum w:abstractNumId="8">
+  <w:abstractNum w:abstractNumId="8" w15:restartNumberingAfterBreak="0">
     <w:nsid w:val="0000000D"/>
     <w:multiLevelType w:val="hybridMultilevel"/>
     <w:tmpl w:val="0944F5C6"/>
@@ -14358,7 +16556,7 @@
       </w:rPr>
     </w:lvl>
   </w:abstractNum>
-  <w:abstractNum w:abstractNumId="9">
+  <w:abstractNum w:abstractNumId="9" w15:restartNumberingAfterBreak="0">
     <w:nsid w:val="0000000E"/>
     <w:multiLevelType w:val="hybridMultilevel"/>
     <w:tmpl w:val="0A244448"/>
@@ -14447,7 +16645,7 @@
       </w:pPr>
     </w:lvl>
   </w:abstractNum>
-  <w:abstractNum w:abstractNumId="10">
+  <w:abstractNum w:abstractNumId="10" w15:restartNumberingAfterBreak="0">
     <w:nsid w:val="00000010"/>
     <w:multiLevelType w:val="hybridMultilevel"/>
     <w:tmpl w:val="1DC454BA"/>
@@ -14560,7 +16758,7 @@
       </w:rPr>
     </w:lvl>
   </w:abstractNum>
-  <w:abstractNum w:abstractNumId="11">
+  <w:abstractNum w:abstractNumId="11" w15:restartNumberingAfterBreak="0">
     <w:nsid w:val="00000011"/>
     <w:multiLevelType w:val="hybridMultilevel"/>
     <w:tmpl w:val="21D421A8"/>
@@ -14673,7 +16871,7 @@
       </w:rPr>
     </w:lvl>
   </w:abstractNum>
-  <w:abstractNum w:abstractNumId="12">
+  <w:abstractNum w:abstractNumId="12" w15:restartNumberingAfterBreak="0">
     <w:nsid w:val="083914FB"/>
     <w:multiLevelType w:val="hybridMultilevel"/>
     <w:tmpl w:val="3A182F2A"/>
@@ -14786,7 +16984,7 @@
       </w:rPr>
     </w:lvl>
   </w:abstractNum>
-  <w:abstractNum w:abstractNumId="13">
+  <w:abstractNum w:abstractNumId="13" w15:restartNumberingAfterBreak="0">
     <w:nsid w:val="095C33C8"/>
     <w:multiLevelType w:val="hybridMultilevel"/>
     <w:tmpl w:val="1BA03B54"/>
@@ -14899,7 +17097,7 @@
       </w:rPr>
     </w:lvl>
   </w:abstractNum>
-  <w:abstractNum w:abstractNumId="14">
+  <w:abstractNum w:abstractNumId="14" w15:restartNumberingAfterBreak="0">
     <w:nsid w:val="09C20F09"/>
     <w:multiLevelType w:val="hybridMultilevel"/>
     <w:tmpl w:val="000C40CC"/>
@@ -15012,7 +17210,7 @@
       </w:rPr>
     </w:lvl>
   </w:abstractNum>
-  <w:abstractNum w:abstractNumId="15">
+  <w:abstractNum w:abstractNumId="15" w15:restartNumberingAfterBreak="0">
     <w:nsid w:val="09C573E0"/>
     <w:multiLevelType w:val="hybridMultilevel"/>
     <w:tmpl w:val="2676C4E0"/>
@@ -15125,7 +17323,7 @@
       </w:rPr>
     </w:lvl>
   </w:abstractNum>
-  <w:abstractNum w:abstractNumId="16">
+  <w:abstractNum w:abstractNumId="16" w15:restartNumberingAfterBreak="0">
     <w:nsid w:val="120F0A1B"/>
     <w:multiLevelType w:val="multilevel"/>
     <w:tmpl w:val="80AE2650"/>
@@ -15269,7 +17467,7 @@
       </w:rPr>
     </w:lvl>
   </w:abstractNum>
-  <w:abstractNum w:abstractNumId="17">
+  <w:abstractNum w:abstractNumId="17" w15:restartNumberingAfterBreak="0">
     <w:nsid w:val="1CD42CBB"/>
     <w:multiLevelType w:val="hybridMultilevel"/>
     <w:tmpl w:val="64C69FAC"/>
@@ -15382,7 +17580,7 @@
       </w:rPr>
     </w:lvl>
   </w:abstractNum>
-  <w:abstractNum w:abstractNumId="18">
+  <w:abstractNum w:abstractNumId="18" w15:restartNumberingAfterBreak="0">
     <w:nsid w:val="20AF02F5"/>
     <w:multiLevelType w:val="hybridMultilevel"/>
     <w:tmpl w:val="09D0D944"/>
@@ -15495,7 +17693,7 @@
       </w:rPr>
     </w:lvl>
   </w:abstractNum>
-  <w:abstractNum w:abstractNumId="19">
+  <w:abstractNum w:abstractNumId="19" w15:restartNumberingAfterBreak="0">
     <w:nsid w:val="222D5717"/>
     <w:multiLevelType w:val="hybridMultilevel"/>
     <w:tmpl w:val="C5840BAE"/>
@@ -15581,7 +17779,120 @@
       </w:pPr>
     </w:lvl>
   </w:abstractNum>
-  <w:abstractNum w:abstractNumId="20">
+  <w:abstractNum w:abstractNumId="20" w15:restartNumberingAfterBreak="0">
+    <w:nsid w:val="28CC5EB9"/>
+    <w:multiLevelType w:val="hybridMultilevel"/>
+    <w:tmpl w:val="7256BBE4"/>
+    <w:lvl w:ilvl="0" w:tplc="04090001">
+      <w:start w:val="1"/>
+      <w:numFmt w:val="bullet"/>
+      <w:lvlText w:val=""/>
+      <w:lvlJc w:val="left"/>
+      <w:pPr>
+        <w:ind w:left="720" w:hanging="360"/>
+      </w:pPr>
+      <w:rPr>
+        <w:rFonts w:ascii="Symbol" w:hAnsi="Symbol" w:hint="default"/>
+      </w:rPr>
+    </w:lvl>
+    <w:lvl w:ilvl="1" w:tplc="04090003" w:tentative="1">
+      <w:start w:val="1"/>
+      <w:numFmt w:val="bullet"/>
+      <w:lvlText w:val="o"/>
+      <w:lvlJc w:val="left"/>
+      <w:pPr>
+        <w:ind w:left="1440" w:hanging="360"/>
+      </w:pPr>
+      <w:rPr>
+        <w:rFonts w:ascii="Courier New" w:hAnsi="Courier New" w:cs="Courier New" w:hint="default"/>
+      </w:rPr>
+    </w:lvl>
+    <w:lvl w:ilvl="2" w:tplc="04090005" w:tentative="1">
+      <w:start w:val="1"/>
+      <w:numFmt w:val="bullet"/>
+      <w:lvlText w:val=""/>
+      <w:lvlJc w:val="left"/>
+      <w:pPr>
+        <w:ind w:left="2160" w:hanging="360"/>
+      </w:pPr>
+      <w:rPr>
+        <w:rFonts w:ascii="Wingdings" w:hAnsi="Wingdings" w:hint="default"/>
+      </w:rPr>
+    </w:lvl>
+    <w:lvl w:ilvl="3" w:tplc="04090001" w:tentative="1">
+      <w:start w:val="1"/>
+      <w:numFmt w:val="bullet"/>
+      <w:lvlText w:val=""/>
+      <w:lvlJc w:val="left"/>
+      <w:pPr>
+        <w:ind w:left="2880" w:hanging="360"/>
+      </w:pPr>
+      <w:rPr>
+        <w:rFonts w:ascii="Symbol" w:hAnsi="Symbol" w:hint="default"/>
+      </w:rPr>
+    </w:lvl>
+    <w:lvl w:ilvl="4" w:tplc="04090003" w:tentative="1">
+      <w:start w:val="1"/>
+      <w:numFmt w:val="bullet"/>
+      <w:lvlText w:val="o"/>
+      <w:lvlJc w:val="left"/>
+      <w:pPr>
+        <w:ind w:left="3600" w:hanging="360"/>
+      </w:pPr>
+      <w:rPr>
+        <w:rFonts w:ascii="Courier New" w:hAnsi="Courier New" w:cs="Courier New" w:hint="default"/>
+      </w:rPr>
+    </w:lvl>
+    <w:lvl w:ilvl="5" w:tplc="04090005" w:tentative="1">
+      <w:start w:val="1"/>
+      <w:numFmt w:val="bullet"/>
+      <w:lvlText w:val=""/>
+      <w:lvlJc w:val="left"/>
+      <w:pPr>
+        <w:ind w:left="4320" w:hanging="360"/>
+      </w:pPr>
+      <w:rPr>
+        <w:rFonts w:ascii="Wingdings" w:hAnsi="Wingdings" w:hint="default"/>
+      </w:rPr>
+    </w:lvl>
+    <w:lvl w:ilvl="6" w:tplc="04090001" w:tentative="1">
+      <w:start w:val="1"/>
+      <w:numFmt w:val="bullet"/>
+      <w:lvlText w:val=""/>
+      <w:lvlJc w:val="left"/>
+      <w:pPr>
+        <w:ind w:left="5040" w:hanging="360"/>
+      </w:pPr>
+      <w:rPr>
+        <w:rFonts w:ascii="Symbol" w:hAnsi="Symbol" w:hint="default"/>
+      </w:rPr>
+    </w:lvl>
+    <w:lvl w:ilvl="7" w:tplc="04090003" w:tentative="1">
+      <w:start w:val="1"/>
+      <w:numFmt w:val="bullet"/>
+      <w:lvlText w:val="o"/>
+      <w:lvlJc w:val="left"/>
+      <w:pPr>
+        <w:ind w:left="5760" w:hanging="360"/>
+      </w:pPr>
+      <w:rPr>
+        <w:rFonts w:ascii="Courier New" w:hAnsi="Courier New" w:cs="Courier New" w:hint="default"/>
+      </w:rPr>
+    </w:lvl>
+    <w:lvl w:ilvl="8" w:tplc="04090005" w:tentative="1">
+      <w:start w:val="1"/>
+      <w:numFmt w:val="bullet"/>
+      <w:lvlText w:val=""/>
+      <w:lvlJc w:val="left"/>
+      <w:pPr>
+        <w:ind w:left="6480" w:hanging="360"/>
+      </w:pPr>
+      <w:rPr>
+        <w:rFonts w:ascii="Wingdings" w:hAnsi="Wingdings" w:hint="default"/>
+      </w:rPr>
+    </w:lvl>
+  </w:abstractNum>
+  <w:abstractNum w:abstractNumId="21" w15:restartNumberingAfterBreak="0">
     <w:nsid w:val="2AB76CD1"/>
     <w:multiLevelType w:val="hybridMultilevel"/>
     <w:tmpl w:val="BBF05AA8"/>
@@ -15694,7 +18005,7 @@
       </w:rPr>
     </w:lvl>
   </w:abstractNum>
-  <w:abstractNum w:abstractNumId="21">
+  <w:abstractNum w:abstractNumId="22" w15:restartNumberingAfterBreak="0">
     <w:nsid w:val="31B77138"/>
     <w:multiLevelType w:val="multilevel"/>
     <w:tmpl w:val="FFFFFFFF"/>
@@ -15834,7 +18145,7 @@
       </w:rPr>
     </w:lvl>
   </w:abstractNum>
-  <w:abstractNum w:abstractNumId="22">
+  <w:abstractNum w:abstractNumId="23" w15:restartNumberingAfterBreak="0">
     <w:nsid w:val="34DA433E"/>
     <w:multiLevelType w:val="hybridMultilevel"/>
     <w:tmpl w:val="DAA0C41C"/>
@@ -15920,7 +18231,7 @@
       </w:pPr>
     </w:lvl>
   </w:abstractNum>
-  <w:abstractNum w:abstractNumId="23">
+  <w:abstractNum w:abstractNumId="24" w15:restartNumberingAfterBreak="0">
     <w:nsid w:val="35D30F61"/>
     <w:multiLevelType w:val="multilevel"/>
     <w:tmpl w:val="6FEC261A"/>
@@ -16033,7 +18344,7 @@
       </w:pPr>
     </w:lvl>
   </w:abstractNum>
-  <w:abstractNum w:abstractNumId="24">
+  <w:abstractNum w:abstractNumId="25" w15:restartNumberingAfterBreak="0">
     <w:nsid w:val="35EA13F4"/>
     <w:multiLevelType w:val="hybridMultilevel"/>
     <w:tmpl w:val="5D481210"/>
@@ -16122,7 +18433,7 @@
       </w:pPr>
     </w:lvl>
   </w:abstractNum>
-  <w:abstractNum w:abstractNumId="25">
+  <w:abstractNum w:abstractNumId="26" w15:restartNumberingAfterBreak="0">
     <w:nsid w:val="39606923"/>
     <w:multiLevelType w:val="hybridMultilevel"/>
     <w:tmpl w:val="7208200A"/>
@@ -16235,7 +18546,7 @@
       </w:rPr>
     </w:lvl>
   </w:abstractNum>
-  <w:abstractNum w:abstractNumId="26">
+  <w:abstractNum w:abstractNumId="27" w15:restartNumberingAfterBreak="0">
     <w:nsid w:val="3AA634CA"/>
     <w:multiLevelType w:val="hybridMultilevel"/>
     <w:tmpl w:val="0A244448"/>
@@ -16321,7 +18632,7 @@
       </w:pPr>
     </w:lvl>
   </w:abstractNum>
-  <w:abstractNum w:abstractNumId="27">
+  <w:abstractNum w:abstractNumId="28" w15:restartNumberingAfterBreak="0">
     <w:nsid w:val="3AB32625"/>
     <w:multiLevelType w:val="hybridMultilevel"/>
     <w:tmpl w:val="1BF626E0"/>
@@ -16434,7 +18745,7 @@
       </w:rPr>
     </w:lvl>
   </w:abstractNum>
-  <w:abstractNum w:abstractNumId="28">
+  <w:abstractNum w:abstractNumId="29" w15:restartNumberingAfterBreak="0">
     <w:nsid w:val="3B56148C"/>
     <w:multiLevelType w:val="hybridMultilevel"/>
     <w:tmpl w:val="C5A027D6"/>
@@ -16547,7 +18858,7 @@
       </w:rPr>
     </w:lvl>
   </w:abstractNum>
-  <w:abstractNum w:abstractNumId="29">
+  <w:abstractNum w:abstractNumId="30" w15:restartNumberingAfterBreak="0">
     <w:nsid w:val="3E9C2348"/>
     <w:multiLevelType w:val="hybridMultilevel"/>
     <w:tmpl w:val="6C8819AC"/>
@@ -16660,7 +18971,7 @@
       </w:rPr>
     </w:lvl>
   </w:abstractNum>
-  <w:abstractNum w:abstractNumId="30">
+  <w:abstractNum w:abstractNumId="31" w15:restartNumberingAfterBreak="0">
     <w:nsid w:val="3EA45B91"/>
     <w:multiLevelType w:val="multilevel"/>
     <w:tmpl w:val="FFFFFFFF"/>
@@ -16800,7 +19111,7 @@
       </w:rPr>
     </w:lvl>
   </w:abstractNum>
-  <w:abstractNum w:abstractNumId="31">
+  <w:abstractNum w:abstractNumId="32" w15:restartNumberingAfterBreak="0">
     <w:nsid w:val="41094002"/>
     <w:multiLevelType w:val="hybridMultilevel"/>
     <w:tmpl w:val="BAE68B90"/>
@@ -16886,7 +19197,7 @@
       </w:pPr>
     </w:lvl>
   </w:abstractNum>
-  <w:abstractNum w:abstractNumId="32">
+  <w:abstractNum w:abstractNumId="33" w15:restartNumberingAfterBreak="0">
     <w:nsid w:val="45BA44A5"/>
     <w:multiLevelType w:val="hybridMultilevel"/>
     <w:tmpl w:val="46C66A8C"/>
@@ -16999,7 +19310,7 @@
       </w:rPr>
     </w:lvl>
   </w:abstractNum>
-  <w:abstractNum w:abstractNumId="33">
+  <w:abstractNum w:abstractNumId="34" w15:restartNumberingAfterBreak="0">
     <w:nsid w:val="46501D19"/>
     <w:multiLevelType w:val="hybridMultilevel"/>
     <w:tmpl w:val="20B4DE98"/>
@@ -17085,7 +19396,7 @@
       </w:pPr>
     </w:lvl>
   </w:abstractNum>
-  <w:abstractNum w:abstractNumId="34">
+  <w:abstractNum w:abstractNumId="35" w15:restartNumberingAfterBreak="0">
     <w:nsid w:val="46CC55D5"/>
     <w:multiLevelType w:val="hybridMultilevel"/>
     <w:tmpl w:val="3A6A3D4E"/>
@@ -17171,7 +19482,7 @@
       </w:pPr>
     </w:lvl>
   </w:abstractNum>
-  <w:abstractNum w:abstractNumId="35">
+  <w:abstractNum w:abstractNumId="36" w15:restartNumberingAfterBreak="0">
     <w:nsid w:val="46D50E09"/>
     <w:multiLevelType w:val="multilevel"/>
     <w:tmpl w:val="299E0AFC"/>
@@ -17284,7 +19595,7 @@
       </w:pPr>
     </w:lvl>
   </w:abstractNum>
-  <w:abstractNum w:abstractNumId="36">
+  <w:abstractNum w:abstractNumId="37" w15:restartNumberingAfterBreak="0">
     <w:nsid w:val="475968A6"/>
     <w:multiLevelType w:val="hybridMultilevel"/>
     <w:tmpl w:val="EEA4BFDC"/>
@@ -17397,7 +19708,7 @@
       </w:rPr>
     </w:lvl>
   </w:abstractNum>
-  <w:abstractNum w:abstractNumId="37">
+  <w:abstractNum w:abstractNumId="38" w15:restartNumberingAfterBreak="0">
     <w:nsid w:val="49C259BA"/>
     <w:multiLevelType w:val="hybridMultilevel"/>
     <w:tmpl w:val="FB661B9C"/>
@@ -17510,7 +19821,7 @@
       </w:rPr>
     </w:lvl>
   </w:abstractNum>
-  <w:abstractNum w:abstractNumId="38">
+  <w:abstractNum w:abstractNumId="39" w15:restartNumberingAfterBreak="0">
     <w:nsid w:val="506F06D7"/>
     <w:multiLevelType w:val="hybridMultilevel"/>
     <w:tmpl w:val="0944F5C6"/>
@@ -17623,7 +19934,7 @@
       </w:rPr>
     </w:lvl>
   </w:abstractNum>
-  <w:abstractNum w:abstractNumId="39">
+  <w:abstractNum w:abstractNumId="40" w15:restartNumberingAfterBreak="0">
     <w:nsid w:val="57941C99"/>
     <w:multiLevelType w:val="hybridMultilevel"/>
     <w:tmpl w:val="9D9AC58C"/>
@@ -17736,7 +20047,7 @@
       </w:rPr>
     </w:lvl>
   </w:abstractNum>
-  <w:abstractNum w:abstractNumId="40">
+  <w:abstractNum w:abstractNumId="41" w15:restartNumberingAfterBreak="0">
     <w:nsid w:val="5F2A2A4D"/>
     <w:multiLevelType w:val="hybridMultilevel"/>
     <w:tmpl w:val="1DC454BA"/>
@@ -17849,7 +20160,7 @@
       </w:rPr>
     </w:lvl>
   </w:abstractNum>
-  <w:abstractNum w:abstractNumId="41">
+  <w:abstractNum w:abstractNumId="42" w15:restartNumberingAfterBreak="0">
     <w:nsid w:val="63AE4359"/>
     <w:multiLevelType w:val="multilevel"/>
     <w:tmpl w:val="299E0AFC"/>
@@ -17962,7 +20273,7 @@
       </w:pPr>
     </w:lvl>
   </w:abstractNum>
-  <w:abstractNum w:abstractNumId="42">
+  <w:abstractNum w:abstractNumId="43" w15:restartNumberingAfterBreak="0">
     <w:nsid w:val="6A3E19D2"/>
     <w:multiLevelType w:val="hybridMultilevel"/>
     <w:tmpl w:val="8B4C442A"/>
@@ -18048,7 +20359,120 @@
       </w:pPr>
     </w:lvl>
   </w:abstractNum>
-  <w:abstractNum w:abstractNumId="43">
+  <w:abstractNum w:abstractNumId="44" w15:restartNumberingAfterBreak="0">
+    <w:nsid w:val="6B2B1C1A"/>
+    <w:multiLevelType w:val="hybridMultilevel"/>
+    <w:tmpl w:val="A22A913E"/>
+    <w:lvl w:ilvl="0" w:tplc="04090001">
+      <w:start w:val="1"/>
+      <w:numFmt w:val="bullet"/>
+      <w:lvlText w:val=""/>
+      <w:lvlJc w:val="left"/>
+      <w:pPr>
+        <w:ind w:left="720" w:hanging="360"/>
+      </w:pPr>
+      <w:rPr>
+        <w:rFonts w:ascii="Symbol" w:hAnsi="Symbol" w:hint="default"/>
+      </w:rPr>
+    </w:lvl>
+    <w:lvl w:ilvl="1" w:tplc="04090003" w:tentative="1">
+      <w:start w:val="1"/>
+      <w:numFmt w:val="bullet"/>
+      <w:lvlText w:val="o"/>
+      <w:lvlJc w:val="left"/>
+      <w:pPr>
+        <w:ind w:left="1440" w:hanging="360"/>
+      </w:pPr>
+      <w:rPr>
+        <w:rFonts w:ascii="Courier New" w:hAnsi="Courier New" w:cs="Courier New" w:hint="default"/>
+      </w:rPr>
+    </w:lvl>
+    <w:lvl w:ilvl="2" w:tplc="04090005" w:tentative="1">
+      <w:start w:val="1"/>
+      <w:numFmt w:val="bullet"/>
+      <w:lvlText w:val=""/>
+      <w:lvlJc w:val="left"/>
+      <w:pPr>
+        <w:ind w:left="2160" w:hanging="360"/>
+      </w:pPr>
+      <w:rPr>
+        <w:rFonts w:ascii="Wingdings" w:hAnsi="Wingdings" w:hint="default"/>
+      </w:rPr>
+    </w:lvl>
+    <w:lvl w:ilvl="3" w:tplc="04090001" w:tentative="1">
+      <w:start w:val="1"/>
+      <w:numFmt w:val="bullet"/>
+      <w:lvlText w:val=""/>
+      <w:lvlJc w:val="left"/>
+      <w:pPr>
+        <w:ind w:left="2880" w:hanging="360"/>
+      </w:pPr>
+      <w:rPr>
+        <w:rFonts w:ascii="Symbol" w:hAnsi="Symbol" w:hint="default"/>
+      </w:rPr>
+    </w:lvl>
+    <w:lvl w:ilvl="4" w:tplc="04090003" w:tentative="1">
+      <w:start w:val="1"/>
+      <w:numFmt w:val="bullet"/>
+      <w:lvlText w:val="o"/>
+      <w:lvlJc w:val="left"/>
+      <w:pPr>
+        <w:ind w:left="3600" w:hanging="360"/>
+      </w:pPr>
+      <w:rPr>
+        <w:rFonts w:ascii="Courier New" w:hAnsi="Courier New" w:cs="Courier New" w:hint="default"/>
+      </w:rPr>
+    </w:lvl>
+    <w:lvl w:ilvl="5" w:tplc="04090005" w:tentative="1">
+      <w:start w:val="1"/>
+      <w:numFmt w:val="bullet"/>
+      <w:lvlText w:val=""/>
+      <w:lvlJc w:val="left"/>
+      <w:pPr>
+        <w:ind w:left="4320" w:hanging="360"/>
+      </w:pPr>
+      <w:rPr>
+        <w:rFonts w:ascii="Wingdings" w:hAnsi="Wingdings" w:hint="default"/>
+      </w:rPr>
+    </w:lvl>
+    <w:lvl w:ilvl="6" w:tplc="04090001" w:tentative="1">
+      <w:start w:val="1"/>
+      <w:numFmt w:val="bullet"/>
+      <w:lvlText w:val=""/>
+      <w:lvlJc w:val="left"/>
+      <w:pPr>
+        <w:ind w:left="5040" w:hanging="360"/>
+      </w:pPr>
+      <w:rPr>
+        <w:rFonts w:ascii="Symbol" w:hAnsi="Symbol" w:hint="default"/>
+      </w:rPr>
+    </w:lvl>
+    <w:lvl w:ilvl="7" w:tplc="04090003" w:tentative="1">
+      <w:start w:val="1"/>
+      <w:numFmt w:val="bullet"/>
+      <w:lvlText w:val="o"/>
+      <w:lvlJc w:val="left"/>
+      <w:pPr>
+        <w:ind w:left="5760" w:hanging="360"/>
+      </w:pPr>
+      <w:rPr>
+        <w:rFonts w:ascii="Courier New" w:hAnsi="Courier New" w:cs="Courier New" w:hint="default"/>
+      </w:rPr>
+    </w:lvl>
+    <w:lvl w:ilvl="8" w:tplc="04090005" w:tentative="1">
+      <w:start w:val="1"/>
+      <w:numFmt w:val="bullet"/>
+      <w:lvlText w:val=""/>
+      <w:lvlJc w:val="left"/>
+      <w:pPr>
+        <w:ind w:left="6480" w:hanging="360"/>
+      </w:pPr>
+      <w:rPr>
+        <w:rFonts w:ascii="Wingdings" w:hAnsi="Wingdings" w:hint="default"/>
+      </w:rPr>
+    </w:lvl>
+  </w:abstractNum>
+  <w:abstractNum w:abstractNumId="45" w15:restartNumberingAfterBreak="0">
     <w:nsid w:val="75DB30D6"/>
     <w:multiLevelType w:val="hybridMultilevel"/>
     <w:tmpl w:val="7406AD26"/>
@@ -18161,7 +20585,7 @@
       </w:rPr>
     </w:lvl>
   </w:abstractNum>
-  <w:abstractNum w:abstractNumId="44">
+  <w:abstractNum w:abstractNumId="46" w15:restartNumberingAfterBreak="0">
     <w:nsid w:val="7A2B1FB1"/>
     <w:multiLevelType w:val="hybridMultilevel"/>
     <w:tmpl w:val="21D421A8"/>
@@ -18274,7 +20698,7 @@
       </w:rPr>
     </w:lvl>
   </w:abstractNum>
-  <w:abstractNum w:abstractNumId="45">
+  <w:abstractNum w:abstractNumId="47" w15:restartNumberingAfterBreak="0">
     <w:nsid w:val="7BC631CC"/>
     <w:multiLevelType w:val="multilevel"/>
     <w:tmpl w:val="C762AB70"/>
@@ -18387,7 +20811,7 @@
       </w:pPr>
     </w:lvl>
   </w:abstractNum>
-  <w:abstractNum w:abstractNumId="46">
+  <w:abstractNum w:abstractNumId="48" w15:restartNumberingAfterBreak="0">
     <w:nsid w:val="7D8D52E4"/>
     <w:multiLevelType w:val="multilevel"/>
     <w:tmpl w:val="6E761282"/>
@@ -18499,65 +20923,65 @@
       </w:pPr>
     </w:lvl>
   </w:abstractNum>
-  <w:num w:numId="1">
+  <w:num w:numId="1" w16cid:durableId="1199126841">
     <w:abstractNumId w:val="4"/>
   </w:num>
-  <w:num w:numId="2">
+  <w:num w:numId="2" w16cid:durableId="749273560">
     <w:abstractNumId w:val="6"/>
   </w:num>
-  <w:num w:numId="3">
+  <w:num w:numId="3" w16cid:durableId="8215511">
     <w:abstractNumId w:val="1"/>
   </w:num>
-  <w:num w:numId="4">
+  <w:num w:numId="4" w16cid:durableId="1841041492">
     <w:abstractNumId w:val="0"/>
   </w:num>
-  <w:num w:numId="5">
+  <w:num w:numId="5" w16cid:durableId="669522204">
     <w:abstractNumId w:val="3"/>
   </w:num>
-  <w:num w:numId="6">
+  <w:num w:numId="6" w16cid:durableId="69348723">
     <w:abstractNumId w:val="5"/>
   </w:num>
-  <w:num w:numId="7">
+  <w:num w:numId="7" w16cid:durableId="1951470340">
     <w:abstractNumId w:val="11"/>
   </w:num>
-  <w:num w:numId="8">
+  <w:num w:numId="8" w16cid:durableId="744644099">
     <w:abstractNumId w:val="10"/>
   </w:num>
-  <w:num w:numId="9">
+  <w:num w:numId="9" w16cid:durableId="1517115530">
     <w:abstractNumId w:val="7"/>
   </w:num>
-  <w:num w:numId="10">
+  <w:num w:numId="10" w16cid:durableId="37752822">
     <w:abstractNumId w:val="8"/>
   </w:num>
-  <w:num w:numId="11">
+  <w:num w:numId="11" w16cid:durableId="1359506169">
     <w:abstractNumId w:val="2"/>
   </w:num>
-  <w:num w:numId="12">
+  <w:num w:numId="12" w16cid:durableId="377438190">
     <w:abstractNumId w:val="9"/>
   </w:num>
-  <w:num w:numId="13">
-    <w:abstractNumId w:val="30"/>
+  <w:num w:numId="13" w16cid:durableId="1827086751">
+    <w:abstractNumId w:val="31"/>
   </w:num>
-  <w:num w:numId="14">
-    <w:abstractNumId w:val="21"/>
+  <w:num w:numId="14" w16cid:durableId="1065299566">
+    <w:abstractNumId w:val="22"/>
   </w:num>
-  <w:num w:numId="15">
-    <w:abstractNumId w:val="28"/>
+  <w:num w:numId="15" w16cid:durableId="370619975">
+    <w:abstractNumId w:val="29"/>
   </w:num>
-  <w:num w:numId="16">
-    <w:abstractNumId w:val="44"/>
+  <w:num w:numId="16" w16cid:durableId="583149823">
+    <w:abstractNumId w:val="46"/>
   </w:num>
-  <w:num w:numId="17">
-    <w:abstractNumId w:val="40"/>
+  <w:num w:numId="17" w16cid:durableId="1543321055">
+    <w:abstractNumId w:val="41"/>
   </w:num>
-  <w:num w:numId="18">
-    <w:abstractNumId w:val="36"/>
+  <w:num w:numId="18" w16cid:durableId="1427535811">
+    <w:abstractNumId w:val="37"/>
   </w:num>
-  <w:num w:numId="19">
-    <w:abstractNumId w:val="38"/>
+  <w:num w:numId="19" w16cid:durableId="253442734">
+    <w:abstractNumId w:val="39"/>
   </w:num>
-  <w:num w:numId="20">
-    <w:abstractNumId w:val="30"/>
+  <w:num w:numId="20" w16cid:durableId="1568761116">
+    <w:abstractNumId w:val="31"/>
     <w:lvlOverride w:ilvl="0"/>
     <w:lvlOverride w:ilvl="1">
       <w:startOverride w:val="1"/>
@@ -18584,8 +21008,8 @@
       <w:startOverride w:val="1"/>
     </w:lvlOverride>
   </w:num>
-  <w:num w:numId="21">
-    <w:abstractNumId w:val="45"/>
+  <w:num w:numId="21" w16cid:durableId="1315572457">
+    <w:abstractNumId w:val="47"/>
     <w:lvlOverride w:ilvl="0">
       <w:startOverride w:val="1"/>
     </w:lvlOverride>
@@ -18614,8 +21038,8 @@
       <w:startOverride w:val="1"/>
     </w:lvlOverride>
   </w:num>
-  <w:num w:numId="22">
-    <w:abstractNumId w:val="23"/>
+  <w:num w:numId="22" w16cid:durableId="435249146">
+    <w:abstractNumId w:val="24"/>
     <w:lvlOverride w:ilvl="0">
       <w:startOverride w:val="1"/>
     </w:lvlOverride>
@@ -18644,8 +21068,8 @@
       <w:startOverride w:val="1"/>
     </w:lvlOverride>
   </w:num>
-  <w:num w:numId="23">
-    <w:abstractNumId w:val="26"/>
+  <w:num w:numId="23" w16cid:durableId="1287276321">
+    <w:abstractNumId w:val="27"/>
     <w:lvlOverride w:ilvl="0">
       <w:startOverride w:val="1"/>
     </w:lvlOverride>
@@ -18674,87 +21098,93 @@
       <w:startOverride w:val="1"/>
     </w:lvlOverride>
   </w:num>
-  <w:num w:numId="24">
+  <w:num w:numId="24" w16cid:durableId="868299304">
     <w:abstractNumId w:val="19"/>
   </w:num>
-  <w:num w:numId="25">
-    <w:abstractNumId w:val="46"/>
+  <w:num w:numId="25" w16cid:durableId="336352754">
+    <w:abstractNumId w:val="48"/>
   </w:num>
-  <w:num w:numId="26">
+  <w:num w:numId="26" w16cid:durableId="2065325309">
+    <w:abstractNumId w:val="43"/>
+  </w:num>
+  <w:num w:numId="27" w16cid:durableId="875312008">
+    <w:abstractNumId w:val="34"/>
+  </w:num>
+  <w:num w:numId="28" w16cid:durableId="997654937">
+    <w:abstractNumId w:val="35"/>
+  </w:num>
+  <w:num w:numId="29" w16cid:durableId="156961497">
+    <w:abstractNumId w:val="32"/>
+  </w:num>
+  <w:num w:numId="30" w16cid:durableId="601647743">
+    <w:abstractNumId w:val="23"/>
+  </w:num>
+  <w:num w:numId="31" w16cid:durableId="2143881763">
+    <w:abstractNumId w:val="18"/>
+  </w:num>
+  <w:num w:numId="32" w16cid:durableId="1051151780">
+    <w:abstractNumId w:val="17"/>
+  </w:num>
+  <w:num w:numId="33" w16cid:durableId="39324445">
+    <w:abstractNumId w:val="16"/>
+  </w:num>
+  <w:num w:numId="34" w16cid:durableId="1565601540">
+    <w:abstractNumId w:val="40"/>
+  </w:num>
+  <w:num w:numId="35" w16cid:durableId="873731273">
+    <w:abstractNumId w:val="36"/>
+  </w:num>
+  <w:num w:numId="36" w16cid:durableId="726951471">
     <w:abstractNumId w:val="42"/>
   </w:num>
-  <w:num w:numId="27">
+  <w:num w:numId="37" w16cid:durableId="900333666">
+    <w:abstractNumId w:val="28"/>
+  </w:num>
+  <w:num w:numId="38" w16cid:durableId="2036074888">
+    <w:abstractNumId w:val="38"/>
+  </w:num>
+  <w:num w:numId="39" w16cid:durableId="419720037">
+    <w:abstractNumId w:val="45"/>
+  </w:num>
+  <w:num w:numId="40" w16cid:durableId="1218325327">
     <w:abstractNumId w:val="33"/>
   </w:num>
-  <w:num w:numId="28">
-    <w:abstractNumId w:val="34"/>
+  <w:num w:numId="41" w16cid:durableId="604583537">
+    <w:abstractNumId w:val="21"/>
   </w:num>
-  <w:num w:numId="29">
-    <w:abstractNumId w:val="31"/>
-  </w:num>
-  <w:num w:numId="30">
-    <w:abstractNumId w:val="22"/>
-  </w:num>
-  <w:num w:numId="31">
-    <w:abstractNumId w:val="18"/>
-  </w:num>
-  <w:num w:numId="32">
-    <w:abstractNumId w:val="17"/>
-  </w:num>
-  <w:num w:numId="33">
-    <w:abstractNumId w:val="16"/>
-  </w:num>
-  <w:num w:numId="34">
-    <w:abstractNumId w:val="39"/>
-  </w:num>
-  <w:num w:numId="35">
-    <w:abstractNumId w:val="35"/>
-  </w:num>
-  <w:num w:numId="36">
-    <w:abstractNumId w:val="41"/>
-  </w:num>
-  <w:num w:numId="37">
-    <w:abstractNumId w:val="27"/>
-  </w:num>
-  <w:num w:numId="38">
-    <w:abstractNumId w:val="37"/>
-  </w:num>
-  <w:num w:numId="39">
-    <w:abstractNumId w:val="43"/>
-  </w:num>
-  <w:num w:numId="40">
-    <w:abstractNumId w:val="32"/>
-  </w:num>
-  <w:num w:numId="41">
-    <w:abstractNumId w:val="20"/>
-  </w:num>
-  <w:num w:numId="42">
+  <w:num w:numId="42" w16cid:durableId="537088529">
     <w:abstractNumId w:val="13"/>
   </w:num>
-  <w:num w:numId="43">
+  <w:num w:numId="43" w16cid:durableId="245309552">
     <w:abstractNumId w:val="12"/>
   </w:num>
-  <w:num w:numId="44">
+  <w:num w:numId="44" w16cid:durableId="333533939">
+    <w:abstractNumId w:val="26"/>
+  </w:num>
+  <w:num w:numId="45" w16cid:durableId="1626962554">
+    <w:abstractNumId w:val="15"/>
+  </w:num>
+  <w:num w:numId="46" w16cid:durableId="769160276">
+    <w:abstractNumId w:val="30"/>
+  </w:num>
+  <w:num w:numId="47" w16cid:durableId="827596714">
     <w:abstractNumId w:val="25"/>
   </w:num>
-  <w:num w:numId="45">
-    <w:abstractNumId w:val="15"/>
+  <w:num w:numId="48" w16cid:durableId="1814709530">
+    <w:abstractNumId w:val="14"/>
   </w:num>
-  <w:num w:numId="46">
-    <w:abstractNumId w:val="29"/>
+  <w:num w:numId="49" w16cid:durableId="1623805478">
+    <w:abstractNumId w:val="44"/>
   </w:num>
-  <w:num w:numId="47">
-    <w:abstractNumId w:val="24"/>
-  </w:num>
-  <w:num w:numId="48">
-    <w:abstractNumId w:val="14"/>
+  <w:num w:numId="50" w16cid:durableId="1525636101">
+    <w:abstractNumId w:val="20"/>
   </w:num>
   <w:numIdMacAtCleanup w:val="40"/>
 </w:numbering>
 </file>
 
 <file path=word/styles.xml><?xml version="1.0" encoding="utf-8"?>
-<w:styles xmlns:mc="http://schemas.openxmlformats.org/markup-compatibility/2006" xmlns:r="http://schemas.openxmlformats.org/officeDocument/2006/relationships" xmlns:w="http://schemas.openxmlformats.org/wordprocessingml/2006/main" xmlns:w14="http://schemas.microsoft.com/office/word/2010/wordml" xmlns:w15="http://schemas.microsoft.com/office/word/2012/wordml" mc:Ignorable="w14 w15">
+<w:styles xmlns:mc="http://schemas.openxmlformats.org/markup-compatibility/2006" xmlns:r="http://schemas.openxmlformats.org/officeDocument/2006/relationships" xmlns:w="http://schemas.openxmlformats.org/wordprocessingml/2006/main" xmlns:w14="http://schemas.microsoft.com/office/word/2010/wordml" xmlns:w15="http://schemas.microsoft.com/office/word/2012/wordml" xmlns:w16cex="http://schemas.microsoft.com/office/word/2018/wordml/cex" xmlns:w16cid="http://schemas.microsoft.com/office/word/2016/wordml/cid" xmlns:w16="http://schemas.microsoft.com/office/word/2018/wordml" xmlns:w16sdtdh="http://schemas.microsoft.com/office/word/2020/wordml/sdtdatahash" xmlns:w16se="http://schemas.microsoft.com/office/word/2015/wordml/symex" mc:Ignorable="w14 w15 w16se w16cid w16 w16cex w16sdtdh">
   <w:docDefaults>
     <w:rPrDefault>
       <w:rPr>
@@ -18764,7 +21194,7 @@
     </w:rPrDefault>
     <w:pPrDefault/>
   </w:docDefaults>
-  <w:latentStyles w:defLockedState="0" w:defUIPriority="99" w:defSemiHidden="0" w:defUnhideWhenUsed="0" w:defQFormat="0" w:count="371">
+  <w:latentStyles w:defLockedState="0" w:defUIPriority="99" w:defSemiHidden="0" w:defUnhideWhenUsed="0" w:defQFormat="0" w:count="376">
     <w:lsdException w:name="Normal" w:uiPriority="0" w:qFormat="1"/>
     <w:lsdException w:name="heading 1" w:uiPriority="9" w:qFormat="1"/>
     <w:lsdException w:name="heading 2" w:semiHidden="1" w:uiPriority="9" w:unhideWhenUsed="1" w:qFormat="1"/>
@@ -18870,7 +21300,6 @@
     <w:lsdException w:name="HTML Sample" w:semiHidden="1" w:unhideWhenUsed="1"/>
     <w:lsdException w:name="HTML Typewriter" w:semiHidden="1" w:unhideWhenUsed="1"/>
     <w:lsdException w:name="HTML Variable" w:semiHidden="1" w:unhideWhenUsed="1"/>
-    <w:lsdException w:name="Normal Table" w:semiHidden="1" w:unhideWhenUsed="1"/>
     <w:lsdException w:name="annotation subject" w:semiHidden="1" w:unhideWhenUsed="1"/>
     <w:lsdException w:name="No List" w:semiHidden="1" w:unhideWhenUsed="1"/>
     <w:lsdException w:name="Outline List 1" w:semiHidden="1" w:unhideWhenUsed="1"/>
@@ -18913,11 +21342,8 @@
     <w:lsdException w:name="Table Contemporary" w:semiHidden="1" w:unhideWhenUsed="1"/>
     <w:lsdException w:name="Table Elegant" w:semiHidden="1" w:unhideWhenUsed="1"/>
     <w:lsdException w:name="Table Professional" w:semiHidden="1" w:unhideWhenUsed="1"/>
-    <w:lsdException w:name="Table Subtle 1" w:semiHidden="1" w:unhideWhenUsed="1"/>
     <w:lsdException w:name="Table Subtle 2" w:semiHidden="1" w:unhideWhenUsed="1"/>
     <w:lsdException w:name="Table Web 1" w:semiHidden="1" w:unhideWhenUsed="1"/>
-    <w:lsdException w:name="Table Web 2" w:semiHidden="1" w:unhideWhenUsed="1"/>
-    <w:lsdException w:name="Table Web 3" w:semiHidden="1" w:unhideWhenUsed="1"/>
     <w:lsdException w:name="Balloon Text" w:semiHidden="1" w:unhideWhenUsed="1"/>
     <w:lsdException w:name="Table Grid" w:uiPriority="39"/>
     <w:lsdException w:name="Table Theme" w:semiHidden="1" w:unhideWhenUsed="1"/>
@@ -19136,6 +21562,11 @@
     <w:lsdException w:name="List Table 5 Dark Accent 6" w:uiPriority="50"/>
     <w:lsdException w:name="List Table 6 Colorful Accent 6" w:uiPriority="51"/>
     <w:lsdException w:name="List Table 7 Colorful Accent 6" w:uiPriority="52"/>
+    <w:lsdException w:name="Mention" w:semiHidden="1" w:unhideWhenUsed="1"/>
+    <w:lsdException w:name="Smart Hyperlink" w:semiHidden="1" w:unhideWhenUsed="1"/>
+    <w:lsdException w:name="Hashtag" w:semiHidden="1" w:unhideWhenUsed="1"/>
+    <w:lsdException w:name="Unresolved Mention" w:semiHidden="1" w:unhideWhenUsed="1"/>
+    <w:lsdException w:name="Smart Link" w:semiHidden="1" w:unhideWhenUsed="1"/>
   </w:latentStyles>
   <w:style w:type="paragraph" w:default="1" w:styleId="Normal">
     <w:name w:val="Normal"/>
@@ -19496,6 +21927,7 @@
     <w:name w:val="Heading 4 Char"/>
     <w:basedOn w:val="DefaultParagraphFont"/>
     <w:link w:val="Heading4"/>
+    <w:uiPriority w:val="9"/>
     <w:rPr>
       <w:rFonts w:ascii="Cambria" w:eastAsia="SimSun" w:hAnsi="Cambria" w:cs="Times New Roman"/>
       <w:i/>

</xml_diff>